<commit_message>
Updated for better practice concerning DB policies and access credentials
</commit_message>
<xml_diff>
--- a/README.docx
+++ b/README.docx
@@ -217,6 +217,30 @@
           <w:szCs w:val="24"/>
           <w:lang w:val="en-US"/>
         </w:rPr>
+        <w:t>Make sure the region you wish to host in is selected top right</w:t>
+      </w:r>
+    </w:p>
+    <w:p>
+      <w:pPr>
+        <w:pStyle w:val="ListParagraph"/>
+        <w:numPr>
+          <w:ilvl w:val="0"/>
+          <w:numId w:val="1"/>
+        </w:numPr>
+        <w:rPr>
+          <w:rFonts w:ascii="Arial" w:hAnsi="Arial" w:cs="Arial"/>
+          <w:sz w:val="24"/>
+          <w:szCs w:val="24"/>
+          <w:lang w:val="en-US"/>
+        </w:rPr>
+      </w:pPr>
+      <w:r>
+        <w:rPr>
+          <w:rFonts w:ascii="Arial" w:hAnsi="Arial" w:cs="Arial"/>
+          <w:sz w:val="24"/>
+          <w:szCs w:val="24"/>
+          <w:lang w:val="en-US"/>
+        </w:rPr>
         <w:t xml:space="preserve">You’ll need to create </w:t>
       </w:r>
       <w:r>
@@ -291,7 +315,6 @@
         <w:t>” with a primary key “</w:t>
       </w:r>
       <w:proofErr w:type="spellStart"/>
-      <w:proofErr w:type="gramStart"/>
       <w:r>
         <w:rPr>
           <w:rFonts w:ascii="Arial" w:hAnsi="Arial" w:cs="Arial"/>
@@ -309,18 +332,10 @@
           <w:szCs w:val="24"/>
           <w:lang w:val="en-US"/>
         </w:rPr>
-        <w:t>”(</w:t>
-      </w:r>
-      <w:proofErr w:type="gramEnd"/>
-      <w:r>
-        <w:rPr>
-          <w:rFonts w:ascii="Arial" w:hAnsi="Arial" w:cs="Arial"/>
-          <w:sz w:val="24"/>
-          <w:szCs w:val="24"/>
-          <w:lang w:val="en-US"/>
-        </w:rPr>
-        <w:t>string) and sort key “email”(string)</w:t>
-      </w:r>
+        <w:t xml:space="preserve">”(string) </w:t>
+      </w:r>
+      <w:bookmarkStart w:id="0" w:name="_GoBack"/>
+      <w:bookmarkEnd w:id="0"/>
     </w:p>
     <w:p>
       <w:pPr>
@@ -526,7 +541,553 @@
           <w:szCs w:val="24"/>
           <w:lang w:val="en-US"/>
         </w:rPr>
-        <w:t>Add a new user with administrator access and copy and paste your ACCESS KEY and SECRET KEY into a .txt file</w:t>
+        <w:t>Click “Policies” -&gt; “Create Policy”</w:t>
+      </w:r>
+    </w:p>
+    <w:p>
+      <w:pPr>
+        <w:pStyle w:val="ListParagraph"/>
+        <w:numPr>
+          <w:ilvl w:val="0"/>
+          <w:numId w:val="1"/>
+        </w:numPr>
+        <w:rPr>
+          <w:rFonts w:ascii="Arial" w:hAnsi="Arial" w:cs="Arial"/>
+          <w:sz w:val="24"/>
+          <w:szCs w:val="24"/>
+          <w:lang w:val="en-US"/>
+        </w:rPr>
+      </w:pPr>
+      <w:r>
+        <w:rPr>
+          <w:rFonts w:ascii="Arial" w:hAnsi="Arial" w:cs="Arial"/>
+          <w:sz w:val="24"/>
+          <w:szCs w:val="24"/>
+          <w:lang w:val="en-US"/>
+        </w:rPr>
+        <w:t>Select “</w:t>
+      </w:r>
+      <w:proofErr w:type="spellStart"/>
+      <w:r>
+        <w:rPr>
+          <w:rFonts w:ascii="Arial" w:hAnsi="Arial" w:cs="Arial"/>
+          <w:sz w:val="24"/>
+          <w:szCs w:val="24"/>
+          <w:lang w:val="en-US"/>
+        </w:rPr>
+        <w:t>DynamoDB</w:t>
+      </w:r>
+      <w:proofErr w:type="spellEnd"/>
+      <w:r>
+        <w:rPr>
+          <w:rFonts w:ascii="Arial" w:hAnsi="Arial" w:cs="Arial"/>
+          <w:sz w:val="24"/>
+          <w:szCs w:val="24"/>
+          <w:lang w:val="en-US"/>
+        </w:rPr>
+        <w:t>” as the service</w:t>
+      </w:r>
+    </w:p>
+    <w:p>
+      <w:pPr>
+        <w:pStyle w:val="ListParagraph"/>
+        <w:numPr>
+          <w:ilvl w:val="0"/>
+          <w:numId w:val="1"/>
+        </w:numPr>
+        <w:rPr>
+          <w:rFonts w:ascii="Arial" w:hAnsi="Arial" w:cs="Arial"/>
+          <w:sz w:val="24"/>
+          <w:szCs w:val="24"/>
+          <w:lang w:val="en-US"/>
+        </w:rPr>
+      </w:pPr>
+      <w:r>
+        <w:rPr>
+          <w:rFonts w:ascii="Arial" w:hAnsi="Arial" w:cs="Arial"/>
+          <w:sz w:val="24"/>
+          <w:szCs w:val="24"/>
+          <w:lang w:val="en-US"/>
+        </w:rPr>
+        <w:t>Under “Actions”, check the following boxes (5 Total):</w:t>
+      </w:r>
+    </w:p>
+    <w:p>
+      <w:pPr>
+        <w:pStyle w:val="ListParagraph"/>
+        <w:numPr>
+          <w:ilvl w:val="1"/>
+          <w:numId w:val="1"/>
+        </w:numPr>
+        <w:rPr>
+          <w:rFonts w:ascii="Arial" w:hAnsi="Arial" w:cs="Arial"/>
+          <w:sz w:val="24"/>
+          <w:szCs w:val="24"/>
+          <w:lang w:val="en-US"/>
+        </w:rPr>
+      </w:pPr>
+      <w:r>
+        <w:rPr>
+          <w:rFonts w:ascii="Arial" w:hAnsi="Arial" w:cs="Arial"/>
+          <w:sz w:val="24"/>
+          <w:szCs w:val="24"/>
+          <w:lang w:val="en-US"/>
+        </w:rPr>
+        <w:t>Dropdown menu “Read”:</w:t>
+      </w:r>
+    </w:p>
+    <w:p>
+      <w:pPr>
+        <w:pStyle w:val="ListParagraph"/>
+        <w:numPr>
+          <w:ilvl w:val="2"/>
+          <w:numId w:val="1"/>
+        </w:numPr>
+        <w:rPr>
+          <w:rFonts w:ascii="Arial" w:hAnsi="Arial" w:cs="Arial"/>
+          <w:sz w:val="24"/>
+          <w:szCs w:val="24"/>
+          <w:lang w:val="en-US"/>
+        </w:rPr>
+      </w:pPr>
+      <w:r>
+        <w:rPr>
+          <w:rFonts w:ascii="Arial" w:hAnsi="Arial" w:cs="Arial"/>
+          <w:sz w:val="24"/>
+          <w:szCs w:val="24"/>
+          <w:lang w:val="en-US"/>
+        </w:rPr>
+        <w:t>“</w:t>
+      </w:r>
+      <w:proofErr w:type="spellStart"/>
+      <w:r>
+        <w:rPr>
+          <w:rFonts w:ascii="Arial" w:hAnsi="Arial" w:cs="Arial"/>
+          <w:sz w:val="24"/>
+          <w:szCs w:val="24"/>
+          <w:lang w:val="en-US"/>
+        </w:rPr>
+        <w:t>GetItem</w:t>
+      </w:r>
+      <w:proofErr w:type="spellEnd"/>
+      <w:r>
+        <w:rPr>
+          <w:rFonts w:ascii="Arial" w:hAnsi="Arial" w:cs="Arial"/>
+          <w:sz w:val="24"/>
+          <w:szCs w:val="24"/>
+          <w:lang w:val="en-US"/>
+        </w:rPr>
+        <w:t>”</w:t>
+      </w:r>
+    </w:p>
+    <w:p>
+      <w:pPr>
+        <w:pStyle w:val="ListParagraph"/>
+        <w:numPr>
+          <w:ilvl w:val="2"/>
+          <w:numId w:val="1"/>
+        </w:numPr>
+        <w:rPr>
+          <w:rFonts w:ascii="Arial" w:hAnsi="Arial" w:cs="Arial"/>
+          <w:sz w:val="24"/>
+          <w:szCs w:val="24"/>
+          <w:lang w:val="en-US"/>
+        </w:rPr>
+      </w:pPr>
+      <w:r>
+        <w:rPr>
+          <w:rFonts w:ascii="Arial" w:hAnsi="Arial" w:cs="Arial"/>
+          <w:sz w:val="24"/>
+          <w:szCs w:val="24"/>
+          <w:lang w:val="en-US"/>
+        </w:rPr>
+        <w:t>“Query”</w:t>
+      </w:r>
+    </w:p>
+    <w:p>
+      <w:pPr>
+        <w:pStyle w:val="ListParagraph"/>
+        <w:numPr>
+          <w:ilvl w:val="1"/>
+          <w:numId w:val="1"/>
+        </w:numPr>
+        <w:rPr>
+          <w:rFonts w:ascii="Arial" w:hAnsi="Arial" w:cs="Arial"/>
+          <w:sz w:val="24"/>
+          <w:szCs w:val="24"/>
+          <w:lang w:val="en-US"/>
+        </w:rPr>
+      </w:pPr>
+      <w:r>
+        <w:rPr>
+          <w:rFonts w:ascii="Arial" w:hAnsi="Arial" w:cs="Arial"/>
+          <w:sz w:val="24"/>
+          <w:szCs w:val="24"/>
+          <w:lang w:val="en-US"/>
+        </w:rPr>
+        <w:t>Dropdown menu “Write”:</w:t>
+      </w:r>
+    </w:p>
+    <w:p>
+      <w:pPr>
+        <w:pStyle w:val="ListParagraph"/>
+        <w:numPr>
+          <w:ilvl w:val="2"/>
+          <w:numId w:val="1"/>
+        </w:numPr>
+        <w:rPr>
+          <w:rFonts w:ascii="Arial" w:hAnsi="Arial" w:cs="Arial"/>
+          <w:sz w:val="24"/>
+          <w:szCs w:val="24"/>
+          <w:lang w:val="en-US"/>
+        </w:rPr>
+      </w:pPr>
+      <w:r>
+        <w:rPr>
+          <w:rFonts w:ascii="Arial" w:hAnsi="Arial" w:cs="Arial"/>
+          <w:sz w:val="24"/>
+          <w:szCs w:val="24"/>
+          <w:lang w:val="en-US"/>
+        </w:rPr>
+        <w:t>“</w:t>
+      </w:r>
+      <w:proofErr w:type="spellStart"/>
+      <w:r>
+        <w:rPr>
+          <w:rFonts w:ascii="Arial" w:hAnsi="Arial" w:cs="Arial"/>
+          <w:sz w:val="24"/>
+          <w:szCs w:val="24"/>
+          <w:lang w:val="en-US"/>
+        </w:rPr>
+        <w:t>PutItem</w:t>
+      </w:r>
+      <w:proofErr w:type="spellEnd"/>
+      <w:r>
+        <w:rPr>
+          <w:rFonts w:ascii="Arial" w:hAnsi="Arial" w:cs="Arial"/>
+          <w:sz w:val="24"/>
+          <w:szCs w:val="24"/>
+          <w:lang w:val="en-US"/>
+        </w:rPr>
+        <w:t>”</w:t>
+      </w:r>
+    </w:p>
+    <w:p>
+      <w:pPr>
+        <w:pStyle w:val="ListParagraph"/>
+        <w:numPr>
+          <w:ilvl w:val="2"/>
+          <w:numId w:val="1"/>
+        </w:numPr>
+        <w:rPr>
+          <w:rFonts w:ascii="Arial" w:hAnsi="Arial" w:cs="Arial"/>
+          <w:sz w:val="24"/>
+          <w:szCs w:val="24"/>
+          <w:lang w:val="en-US"/>
+        </w:rPr>
+      </w:pPr>
+      <w:r>
+        <w:rPr>
+          <w:rFonts w:ascii="Arial" w:hAnsi="Arial" w:cs="Arial"/>
+          <w:sz w:val="24"/>
+          <w:szCs w:val="24"/>
+          <w:lang w:val="en-US"/>
+        </w:rPr>
+        <w:t>“</w:t>
+      </w:r>
+      <w:proofErr w:type="spellStart"/>
+      <w:r>
+        <w:rPr>
+          <w:rFonts w:ascii="Arial" w:hAnsi="Arial" w:cs="Arial"/>
+          <w:sz w:val="24"/>
+          <w:szCs w:val="24"/>
+          <w:lang w:val="en-US"/>
+        </w:rPr>
+        <w:t>UpdateItem</w:t>
+      </w:r>
+      <w:proofErr w:type="spellEnd"/>
+      <w:r>
+        <w:rPr>
+          <w:rFonts w:ascii="Arial" w:hAnsi="Arial" w:cs="Arial"/>
+          <w:sz w:val="24"/>
+          <w:szCs w:val="24"/>
+          <w:lang w:val="en-US"/>
+        </w:rPr>
+        <w:t>”</w:t>
+      </w:r>
+    </w:p>
+    <w:p>
+      <w:pPr>
+        <w:pStyle w:val="ListParagraph"/>
+        <w:numPr>
+          <w:ilvl w:val="2"/>
+          <w:numId w:val="1"/>
+        </w:numPr>
+        <w:rPr>
+          <w:rFonts w:ascii="Arial" w:hAnsi="Arial" w:cs="Arial"/>
+          <w:sz w:val="24"/>
+          <w:szCs w:val="24"/>
+          <w:lang w:val="en-US"/>
+        </w:rPr>
+      </w:pPr>
+      <w:r>
+        <w:rPr>
+          <w:rFonts w:ascii="Arial" w:hAnsi="Arial" w:cs="Arial"/>
+          <w:sz w:val="24"/>
+          <w:szCs w:val="24"/>
+          <w:lang w:val="en-US"/>
+        </w:rPr>
+        <w:t>“</w:t>
+      </w:r>
+      <w:proofErr w:type="spellStart"/>
+      <w:r>
+        <w:rPr>
+          <w:rFonts w:ascii="Arial" w:hAnsi="Arial" w:cs="Arial"/>
+          <w:sz w:val="24"/>
+          <w:szCs w:val="24"/>
+          <w:lang w:val="en-US"/>
+        </w:rPr>
+        <w:t>UpdateTable</w:t>
+      </w:r>
+      <w:proofErr w:type="spellEnd"/>
+      <w:r>
+        <w:rPr>
+          <w:rFonts w:ascii="Arial" w:hAnsi="Arial" w:cs="Arial"/>
+          <w:sz w:val="24"/>
+          <w:szCs w:val="24"/>
+          <w:lang w:val="en-US"/>
+        </w:rPr>
+        <w:t>”</w:t>
+      </w:r>
+    </w:p>
+    <w:p>
+      <w:pPr>
+        <w:pStyle w:val="ListParagraph"/>
+        <w:numPr>
+          <w:ilvl w:val="0"/>
+          <w:numId w:val="1"/>
+        </w:numPr>
+        <w:rPr>
+          <w:rFonts w:ascii="Arial" w:hAnsi="Arial" w:cs="Arial"/>
+          <w:sz w:val="24"/>
+          <w:szCs w:val="24"/>
+          <w:lang w:val="en-US"/>
+        </w:rPr>
+      </w:pPr>
+      <w:r>
+        <w:rPr>
+          <w:rFonts w:ascii="Arial" w:hAnsi="Arial" w:cs="Arial"/>
+          <w:sz w:val="24"/>
+          <w:szCs w:val="24"/>
+          <w:lang w:val="en-US"/>
+        </w:rPr>
+        <w:t>Under “Resources”, select “all resources”</w:t>
+      </w:r>
+    </w:p>
+    <w:p>
+      <w:pPr>
+        <w:pStyle w:val="ListParagraph"/>
+        <w:numPr>
+          <w:ilvl w:val="0"/>
+          <w:numId w:val="1"/>
+        </w:numPr>
+        <w:rPr>
+          <w:rFonts w:ascii="Arial" w:hAnsi="Arial" w:cs="Arial"/>
+          <w:sz w:val="24"/>
+          <w:szCs w:val="24"/>
+          <w:lang w:val="en-US"/>
+        </w:rPr>
+      </w:pPr>
+      <w:r>
+        <w:rPr>
+          <w:rFonts w:ascii="Arial" w:hAnsi="Arial" w:cs="Arial"/>
+          <w:sz w:val="24"/>
+          <w:szCs w:val="24"/>
+          <w:lang w:val="en-US"/>
+        </w:rPr>
+        <w:t>Click “Review policy” and give it a name like “</w:t>
+      </w:r>
+      <w:proofErr w:type="spellStart"/>
+      <w:r>
+        <w:rPr>
+          <w:rFonts w:ascii="Arial" w:hAnsi="Arial" w:cs="Arial"/>
+          <w:sz w:val="24"/>
+          <w:szCs w:val="24"/>
+          <w:lang w:val="en-US"/>
+        </w:rPr>
+        <w:t>ParticipantAccess</w:t>
+      </w:r>
+      <w:proofErr w:type="spellEnd"/>
+      <w:r>
+        <w:rPr>
+          <w:rFonts w:ascii="Arial" w:hAnsi="Arial" w:cs="Arial"/>
+          <w:sz w:val="24"/>
+          <w:szCs w:val="24"/>
+          <w:lang w:val="en-US"/>
+        </w:rPr>
+        <w:t>”</w:t>
+      </w:r>
+    </w:p>
+    <w:p>
+      <w:pPr>
+        <w:pStyle w:val="ListParagraph"/>
+        <w:numPr>
+          <w:ilvl w:val="0"/>
+          <w:numId w:val="1"/>
+        </w:numPr>
+        <w:rPr>
+          <w:rFonts w:ascii="Arial" w:hAnsi="Arial" w:cs="Arial"/>
+          <w:sz w:val="24"/>
+          <w:szCs w:val="24"/>
+          <w:lang w:val="en-US"/>
+        </w:rPr>
+      </w:pPr>
+      <w:r>
+        <w:rPr>
+          <w:rFonts w:ascii="Arial" w:hAnsi="Arial" w:cs="Arial"/>
+          <w:sz w:val="24"/>
+          <w:szCs w:val="24"/>
+          <w:lang w:val="en-US"/>
+        </w:rPr>
+        <w:t>Navigate back to IAM and select “users”</w:t>
+      </w:r>
+    </w:p>
+    <w:p>
+      <w:pPr>
+        <w:pStyle w:val="ListParagraph"/>
+        <w:numPr>
+          <w:ilvl w:val="0"/>
+          <w:numId w:val="1"/>
+        </w:numPr>
+        <w:rPr>
+          <w:rFonts w:ascii="Arial" w:hAnsi="Arial" w:cs="Arial"/>
+          <w:sz w:val="24"/>
+          <w:szCs w:val="24"/>
+          <w:lang w:val="en-US"/>
+        </w:rPr>
+      </w:pPr>
+      <w:r>
+        <w:rPr>
+          <w:rFonts w:ascii="Arial" w:hAnsi="Arial" w:cs="Arial"/>
+          <w:sz w:val="24"/>
+          <w:szCs w:val="24"/>
+          <w:lang w:val="en-US"/>
+        </w:rPr>
+        <w:t>Click “Add user”, give it a username like “Participant”, check the “Programmatic access” box</w:t>
+      </w:r>
+    </w:p>
+    <w:p>
+      <w:pPr>
+        <w:pStyle w:val="ListParagraph"/>
+        <w:numPr>
+          <w:ilvl w:val="0"/>
+          <w:numId w:val="1"/>
+        </w:numPr>
+        <w:rPr>
+          <w:rFonts w:ascii="Arial" w:hAnsi="Arial" w:cs="Arial"/>
+          <w:sz w:val="24"/>
+          <w:szCs w:val="24"/>
+          <w:lang w:val="en-US"/>
+        </w:rPr>
+      </w:pPr>
+      <w:r>
+        <w:rPr>
+          <w:rFonts w:ascii="Arial" w:hAnsi="Arial" w:cs="Arial"/>
+          <w:sz w:val="24"/>
+          <w:szCs w:val="24"/>
+          <w:lang w:val="en-US"/>
+        </w:rPr>
+        <w:t>Click “Next: Permissions” and “Attach existing policies directly”</w:t>
+      </w:r>
+    </w:p>
+    <w:p>
+      <w:pPr>
+        <w:pStyle w:val="ListParagraph"/>
+        <w:numPr>
+          <w:ilvl w:val="0"/>
+          <w:numId w:val="1"/>
+        </w:numPr>
+        <w:rPr>
+          <w:rFonts w:ascii="Arial" w:hAnsi="Arial" w:cs="Arial"/>
+          <w:sz w:val="24"/>
+          <w:szCs w:val="24"/>
+          <w:lang w:val="en-US"/>
+        </w:rPr>
+      </w:pPr>
+      <w:r>
+        <w:rPr>
+          <w:rFonts w:ascii="Arial" w:hAnsi="Arial" w:cs="Arial"/>
+          <w:sz w:val="24"/>
+          <w:szCs w:val="24"/>
+          <w:lang w:val="en-US"/>
+        </w:rPr>
+        <w:t>Then type in the name of the policy you created earlier and check the box next to it</w:t>
+      </w:r>
+    </w:p>
+    <w:p>
+      <w:pPr>
+        <w:pStyle w:val="ListParagraph"/>
+        <w:numPr>
+          <w:ilvl w:val="0"/>
+          <w:numId w:val="1"/>
+        </w:numPr>
+        <w:rPr>
+          <w:rFonts w:ascii="Arial" w:hAnsi="Arial" w:cs="Arial"/>
+          <w:sz w:val="24"/>
+          <w:szCs w:val="24"/>
+          <w:lang w:val="en-US"/>
+        </w:rPr>
+      </w:pPr>
+      <w:r>
+        <w:rPr>
+          <w:rFonts w:ascii="Arial" w:hAnsi="Arial" w:cs="Arial"/>
+          <w:sz w:val="24"/>
+          <w:szCs w:val="24"/>
+          <w:lang w:val="en-US"/>
+        </w:rPr>
+        <w:t>Click “Next” through to the end until you’re given an ACCESS KEY and SECRET KEY for the user</w:t>
+      </w:r>
+    </w:p>
+    <w:p>
+      <w:pPr>
+        <w:pStyle w:val="ListParagraph"/>
+        <w:numPr>
+          <w:ilvl w:val="0"/>
+          <w:numId w:val="1"/>
+        </w:numPr>
+        <w:rPr>
+          <w:rFonts w:ascii="Arial" w:hAnsi="Arial" w:cs="Arial"/>
+          <w:sz w:val="24"/>
+          <w:szCs w:val="24"/>
+          <w:lang w:val="en-US"/>
+        </w:rPr>
+      </w:pPr>
+      <w:r>
+        <w:rPr>
+          <w:rFonts w:ascii="Arial" w:hAnsi="Arial" w:cs="Arial"/>
+          <w:sz w:val="24"/>
+          <w:szCs w:val="24"/>
+          <w:lang w:val="en-US"/>
+        </w:rPr>
+        <w:t>C</w:t>
+      </w:r>
+      <w:r>
+        <w:rPr>
+          <w:rFonts w:ascii="Arial" w:hAnsi="Arial" w:cs="Arial"/>
+          <w:sz w:val="24"/>
+          <w:szCs w:val="24"/>
+          <w:lang w:val="en-US"/>
+        </w:rPr>
+        <w:t>opy and paste your ACCESS KEY and SECRET KEY into a .txt file</w:t>
+      </w:r>
+      <w:r>
+        <w:rPr>
+          <w:rFonts w:ascii="Arial" w:hAnsi="Arial" w:cs="Arial"/>
+          <w:sz w:val="24"/>
+          <w:szCs w:val="24"/>
+          <w:lang w:val="en-US"/>
+        </w:rPr>
+        <w:t>, this is the only time you’ll get to view the secret key so make sure you have it right</w:t>
       </w:r>
     </w:p>
     <w:p>
@@ -721,6 +1282,7 @@
           <w:szCs w:val="24"/>
           <w:lang w:val="en-US"/>
         </w:rPr>
+        <w:lastRenderedPageBreak/>
         <w:t>Copy and paste your ACCESS KEY and SECRET KEY from earlier into</w:t>
       </w:r>
       <w:r>
@@ -771,45 +1333,7 @@
           <w:szCs w:val="24"/>
           <w:lang w:val="en-US"/>
         </w:rPr>
-        <w:t>)</w:t>
-      </w:r>
-      <w:r>
-        <w:rPr>
-          <w:rFonts w:ascii="Arial" w:hAnsi="Arial" w:cs="Arial"/>
-          <w:sz w:val="24"/>
-          <w:szCs w:val="24"/>
-          <w:lang w:val="en-US"/>
-        </w:rPr>
-        <w:t xml:space="preserve"> function. </w:t>
-      </w:r>
-      <w:r>
-        <w:rPr>
-          <w:rFonts w:ascii="Arial" w:hAnsi="Arial" w:cs="Arial"/>
-          <w:sz w:val="24"/>
-          <w:szCs w:val="24"/>
-          <w:u w:val="single"/>
-          <w:lang w:val="en-US"/>
-        </w:rPr>
-        <w:t>Note this isn’t suitable for production because it exposes your database</w:t>
-      </w:r>
-      <w:r>
-        <w:rPr>
-          <w:rFonts w:ascii="Arial" w:hAnsi="Arial" w:cs="Arial"/>
-          <w:sz w:val="24"/>
-          <w:szCs w:val="24"/>
-          <w:u w:val="single"/>
-          <w:lang w:val="en-US"/>
-        </w:rPr>
-        <w:t xml:space="preserve">. </w:t>
-      </w:r>
-      <w:r>
-        <w:rPr>
-          <w:rFonts w:ascii="Arial" w:hAnsi="Arial" w:cs="Arial"/>
-          <w:sz w:val="24"/>
-          <w:szCs w:val="24"/>
-          <w:lang w:val="en-US"/>
-        </w:rPr>
-        <w:t>You may also change the server “region” and “endpoint” settings if you’re not hosting on us-east-2 (my default).</w:t>
+        <w:t>) function. You may also change the server “region” and “endpoint” settings if you’re not hosting on us-east-2 (my default).</w:t>
       </w:r>
     </w:p>
     <w:p>
@@ -866,8 +1390,6 @@
         </w:rPr>
         <w:t>) function at the bottom</w:t>
       </w:r>
-      <w:bookmarkStart w:id="0" w:name="_GoBack"/>
-      <w:bookmarkEnd w:id="0"/>
     </w:p>
     <w:p>
       <w:pPr>
@@ -1133,36 +1655,7 @@
           <w:szCs w:val="24"/>
           <w:lang w:val="en-US"/>
         </w:rPr>
-        <w:t xml:space="preserve"> functions. </w:t>
-      </w:r>
-      <w:r>
-        <w:rPr>
-          <w:rFonts w:ascii="Arial" w:hAnsi="Arial" w:cs="Arial"/>
-          <w:sz w:val="24"/>
-          <w:szCs w:val="24"/>
-          <w:u w:val="single"/>
-          <w:lang w:val="en-US"/>
-        </w:rPr>
-        <w:t>Note this isn’t suitable for production because it exposes your database</w:t>
-      </w:r>
-      <w:r>
-        <w:rPr>
-          <w:rFonts w:ascii="Arial" w:hAnsi="Arial" w:cs="Arial"/>
-          <w:sz w:val="24"/>
-          <w:szCs w:val="24"/>
-          <w:u w:val="single"/>
-          <w:lang w:val="en-US"/>
-        </w:rPr>
-        <w:t xml:space="preserve">. </w:t>
-      </w:r>
-      <w:r>
-        <w:rPr>
-          <w:rFonts w:ascii="Arial" w:hAnsi="Arial" w:cs="Arial"/>
-          <w:sz w:val="24"/>
-          <w:szCs w:val="24"/>
-          <w:lang w:val="en-US"/>
-        </w:rPr>
-        <w:t>You may also change the server “region” and “endpoint” settings if you’re not ho</w:t>
+        <w:t xml:space="preserve"> functions. You may also change the server “region” and “endpoint” settings if you’re not ho</w:t>
       </w:r>
       <w:r>
         <w:rPr>
@@ -1311,7 +1804,6 @@
           <w:szCs w:val="24"/>
           <w:lang w:val="en-US"/>
         </w:rPr>
-        <w:lastRenderedPageBreak/>
         <w:t xml:space="preserve">Insert the following line in the &lt;head&gt; of your .html (at the top of the &lt;script </w:t>
       </w:r>
       <w:proofErr w:type="spellStart"/>
@@ -1799,6 +2291,7 @@
           <w:szCs w:val="24"/>
           <w:lang w:val="en-US"/>
         </w:rPr>
+        <w:lastRenderedPageBreak/>
         <w:t xml:space="preserve">So the way this works is by interfacing with the </w:t>
       </w:r>
       <w:r>
@@ -2736,7 +3229,7 @@
   <w:abstractNum w:abstractNumId="5" w15:restartNumberingAfterBreak="0">
     <w:nsid w:val="63771DDE"/>
     <w:multiLevelType w:val="hybridMultilevel"/>
-    <w:tmpl w:val="EA0EBAA2"/>
+    <w:tmpl w:val="87C8676E"/>
     <w:lvl w:ilvl="0" w:tplc="08090001">
       <w:start w:val="1"/>
       <w:numFmt w:val="bullet"/>

</xml_diff>

<commit_message>
Added Em and Maxs notes
</commit_message>
<xml_diff>
--- a/README.docx
+++ b/README.docx
@@ -2659,7 +2659,34 @@
           <w:szCs w:val="24"/>
           <w:lang w:val="en-US"/>
         </w:rPr>
-        <w:t xml:space="preserve">So the way this works is by interfacing with the </w:t>
+        <w:t>This works</w:t>
+      </w:r>
+      <w:r>
+        <w:rPr>
+          <w:rFonts w:ascii="Arial" w:hAnsi="Arial" w:cs="Arial"/>
+          <w:sz w:val="24"/>
+          <w:szCs w:val="24"/>
+          <w:lang w:val="en-US"/>
+        </w:rPr>
+        <w:t xml:space="preserve"> by interfacing </w:t>
+      </w:r>
+      <w:r>
+        <w:rPr>
+          <w:rFonts w:ascii="Arial" w:hAnsi="Arial" w:cs="Arial"/>
+          <w:sz w:val="24"/>
+          <w:szCs w:val="24"/>
+          <w:lang w:val="en-US"/>
+        </w:rPr>
+        <w:t xml:space="preserve">Unity </w:t>
+      </w:r>
+      <w:r>
+        <w:rPr>
+          <w:rFonts w:ascii="Arial" w:hAnsi="Arial" w:cs="Arial"/>
+          <w:sz w:val="24"/>
+          <w:szCs w:val="24"/>
+          <w:lang w:val="en-US"/>
+        </w:rPr>
+        <w:t xml:space="preserve">with the </w:t>
       </w:r>
       <w:r>
         <w:rPr>
@@ -2737,13 +2764,23 @@
           <w:szCs w:val="24"/>
           <w:lang w:val="en-US"/>
         </w:rPr>
-        <w:t>in Unity so we’ve had to write a plugin (“</w:t>
+        <w:t xml:space="preserve">in Unity so we’ve had to </w:t>
+      </w:r>
+      <w:r>
+        <w:rPr>
+          <w:rFonts w:ascii="Arial" w:hAnsi="Arial" w:cs="Arial"/>
+          <w:sz w:val="24"/>
+          <w:szCs w:val="24"/>
+          <w:lang w:val="en-US"/>
+        </w:rPr>
+        <w:t>write a plugin (</w:t>
       </w:r>
       <w:proofErr w:type="spellStart"/>
       <w:proofErr w:type="gramStart"/>
       <w:r>
         <w:rPr>
           <w:rFonts w:ascii="Arial" w:hAnsi="Arial" w:cs="Arial"/>
+          <w:i/>
           <w:sz w:val="24"/>
           <w:szCs w:val="24"/>
           <w:lang w:val="en-US"/>
@@ -2759,7 +2796,7 @@
           <w:szCs w:val="24"/>
           <w:lang w:val="en-US"/>
         </w:rPr>
-        <w:t xml:space="preserve">”) which defines the functions we’d like to call in </w:t>
+        <w:t xml:space="preserve">) which defines the functions we’d like to call in </w:t>
       </w:r>
       <w:proofErr w:type="spellStart"/>
       <w:r>
@@ -2838,27 +2875,25 @@
           <w:szCs w:val="24"/>
           <w:lang w:val="en-US"/>
         </w:rPr>
-        <w:t xml:space="preserve">Another feature of this is the use of singletons to pass </w:t>
-      </w:r>
-      <w:proofErr w:type="spellStart"/>
-      <w:r>
-        <w:rPr>
-          <w:rFonts w:ascii="Arial" w:hAnsi="Arial" w:cs="Arial"/>
-          <w:sz w:val="24"/>
-          <w:szCs w:val="24"/>
-          <w:lang w:val="en-US"/>
-        </w:rPr>
-        <w:t>userdata</w:t>
-      </w:r>
-      <w:proofErr w:type="spellEnd"/>
-      <w:r>
-        <w:rPr>
-          <w:rFonts w:ascii="Arial" w:hAnsi="Arial" w:cs="Arial"/>
-          <w:sz w:val="24"/>
-          <w:szCs w:val="24"/>
-          <w:lang w:val="en-US"/>
-        </w:rPr>
-        <w:t xml:space="preserve"> between scenes. This is handled by the </w:t>
+        <w:t>Another feature of this is the use of singletons to pass user</w:t>
+      </w:r>
+      <w:r>
+        <w:rPr>
+          <w:rFonts w:ascii="Arial" w:hAnsi="Arial" w:cs="Arial"/>
+          <w:sz w:val="24"/>
+          <w:szCs w:val="24"/>
+          <w:lang w:val="en-US"/>
+        </w:rPr>
+        <w:t xml:space="preserve"> </w:t>
+      </w:r>
+      <w:r>
+        <w:rPr>
+          <w:rFonts w:ascii="Arial" w:hAnsi="Arial" w:cs="Arial"/>
+          <w:sz w:val="24"/>
+          <w:szCs w:val="24"/>
+          <w:lang w:val="en-US"/>
+        </w:rPr>
+        <w:t xml:space="preserve">data between scenes. This is handled by the </w:t>
       </w:r>
       <w:proofErr w:type="spellStart"/>
       <w:r>
@@ -3367,6 +3402,7 @@
       <w:r>
         <w:rPr>
           <w:rFonts w:ascii="Arial" w:hAnsi="Arial" w:cs="Arial"/>
+          <w:i/>
           <w:sz w:val="24"/>
           <w:szCs w:val="24"/>
           <w:lang w:val="en-US"/>
@@ -3929,35 +3965,6 @@
           <w:szCs w:val="24"/>
           <w:lang w:val="en-US"/>
         </w:rPr>
-        <w:tab/>
-      </w:r>
-    </w:p>
-    <w:p>
-      <w:pPr>
-        <w:rPr>
-          <w:rFonts w:ascii="Arial" w:hAnsi="Arial" w:cs="Arial"/>
-          <w:sz w:val="24"/>
-          <w:szCs w:val="24"/>
-          <w:lang w:val="en-US"/>
-        </w:rPr>
-      </w:pPr>
-    </w:p>
-    <w:p>
-      <w:pPr>
-        <w:rPr>
-          <w:rFonts w:ascii="Arial" w:hAnsi="Arial" w:cs="Arial"/>
-          <w:sz w:val="24"/>
-          <w:szCs w:val="24"/>
-          <w:lang w:val="en-US"/>
-        </w:rPr>
-      </w:pPr>
-      <w:r>
-        <w:rPr>
-          <w:rFonts w:ascii="Arial" w:hAnsi="Arial" w:cs="Arial"/>
-          <w:sz w:val="24"/>
-          <w:szCs w:val="24"/>
-          <w:lang w:val="en-US"/>
-        </w:rPr>
         <w:t xml:space="preserve">The </w:t>
       </w:r>
       <w:proofErr w:type="spellStart"/>
@@ -3998,48 +4005,30 @@
           <w:szCs w:val="24"/>
           <w:lang w:val="en-US"/>
         </w:rPr>
-        <w:t xml:space="preserve"> plugin:</w:t>
-      </w:r>
-    </w:p>
-    <w:p>
-      <w:pPr>
-        <w:rPr>
-          <w:rFonts w:ascii="Arial" w:hAnsi="Arial" w:cs="Arial"/>
-          <w:sz w:val="24"/>
-          <w:szCs w:val="24"/>
-          <w:lang w:val="en-US"/>
-        </w:rPr>
-      </w:pPr>
-      <w:r>
-        <w:rPr>
-          <w:rFonts w:ascii="Arial" w:hAnsi="Arial" w:cs="Arial"/>
-          <w:sz w:val="24"/>
-          <w:szCs w:val="24"/>
-          <w:lang w:val="en-US"/>
-        </w:rPr>
-        <w:tab/>
+        <w:t xml:space="preserve"> plugin</w:t>
+      </w:r>
+      <w:r>
+        <w:rPr>
+          <w:rFonts w:ascii="Arial" w:hAnsi="Arial" w:cs="Arial"/>
+          <w:sz w:val="24"/>
+          <w:szCs w:val="24"/>
+          <w:lang w:val="en-US"/>
+        </w:rPr>
+        <w:t xml:space="preserve">, </w:t>
       </w:r>
       <w:proofErr w:type="spellStart"/>
       <w:proofErr w:type="gramStart"/>
       <w:r>
         <w:rPr>
           <w:rFonts w:ascii="Arial" w:hAnsi="Arial" w:cs="Arial"/>
-          <w:sz w:val="24"/>
-          <w:szCs w:val="24"/>
-          <w:lang w:val="en-US"/>
-        </w:rPr>
-        <w:t>getScreenWidth</w:t>
+          <w:i/>
+          <w:sz w:val="24"/>
+          <w:szCs w:val="24"/>
+          <w:lang w:val="en-US"/>
+        </w:rPr>
+        <w:t>jsplugin.jslib</w:t>
       </w:r>
       <w:proofErr w:type="spellEnd"/>
-      <w:r>
-        <w:rPr>
-          <w:rFonts w:ascii="Arial" w:hAnsi="Arial" w:cs="Arial"/>
-          <w:sz w:val="24"/>
-          <w:szCs w:val="24"/>
-          <w:lang w:val="en-US"/>
-        </w:rPr>
-        <w:t>(</w:t>
-      </w:r>
       <w:proofErr w:type="gramEnd"/>
       <w:r>
         <w:rPr>
@@ -4048,7 +4037,7 @@
           <w:szCs w:val="24"/>
           <w:lang w:val="en-US"/>
         </w:rPr>
-        <w:t>)</w:t>
+        <w:t>:</w:t>
       </w:r>
     </w:p>
     <w:p>
@@ -4078,7 +4067,7 @@
           <w:szCs w:val="24"/>
           <w:lang w:val="en-US"/>
         </w:rPr>
-        <w:t>getScreenHeight</w:t>
+        <w:t>getScreenWidth</w:t>
       </w:r>
       <w:proofErr w:type="spellEnd"/>
       <w:r>
@@ -4128,7 +4117,7 @@
           <w:szCs w:val="24"/>
           <w:lang w:val="en-US"/>
         </w:rPr>
-        <w:t>getPixelRatio</w:t>
+        <w:t>getScreenHeight</w:t>
       </w:r>
       <w:proofErr w:type="spellEnd"/>
       <w:r>
@@ -4178,6 +4167,56 @@
           <w:szCs w:val="24"/>
           <w:lang w:val="en-US"/>
         </w:rPr>
+        <w:t>getPixelRatio</w:t>
+      </w:r>
+      <w:proofErr w:type="spellEnd"/>
+      <w:r>
+        <w:rPr>
+          <w:rFonts w:ascii="Arial" w:hAnsi="Arial" w:cs="Arial"/>
+          <w:sz w:val="24"/>
+          <w:szCs w:val="24"/>
+          <w:lang w:val="en-US"/>
+        </w:rPr>
+        <w:t>(</w:t>
+      </w:r>
+      <w:proofErr w:type="gramEnd"/>
+      <w:r>
+        <w:rPr>
+          <w:rFonts w:ascii="Arial" w:hAnsi="Arial" w:cs="Arial"/>
+          <w:sz w:val="24"/>
+          <w:szCs w:val="24"/>
+          <w:lang w:val="en-US"/>
+        </w:rPr>
+        <w:t>)</w:t>
+      </w:r>
+    </w:p>
+    <w:p>
+      <w:pPr>
+        <w:rPr>
+          <w:rFonts w:ascii="Arial" w:hAnsi="Arial" w:cs="Arial"/>
+          <w:sz w:val="24"/>
+          <w:szCs w:val="24"/>
+          <w:lang w:val="en-US"/>
+        </w:rPr>
+      </w:pPr>
+      <w:r>
+        <w:rPr>
+          <w:rFonts w:ascii="Arial" w:hAnsi="Arial" w:cs="Arial"/>
+          <w:sz w:val="24"/>
+          <w:szCs w:val="24"/>
+          <w:lang w:val="en-US"/>
+        </w:rPr>
+        <w:tab/>
+      </w:r>
+      <w:proofErr w:type="spellStart"/>
+      <w:proofErr w:type="gramStart"/>
+      <w:r>
+        <w:rPr>
+          <w:rFonts w:ascii="Arial" w:hAnsi="Arial" w:cs="Arial"/>
+          <w:sz w:val="24"/>
+          <w:szCs w:val="24"/>
+          <w:lang w:val="en-US"/>
+        </w:rPr>
         <w:t>getBrowserVersion</w:t>
       </w:r>
       <w:proofErr w:type="spellEnd"/>
@@ -4262,26 +4301,6 @@
     </w:p>
     <w:p>
       <w:pPr>
-        <w:rPr>
-          <w:rFonts w:ascii="Arial" w:hAnsi="Arial" w:cs="Arial"/>
-          <w:sz w:val="24"/>
-          <w:szCs w:val="24"/>
-          <w:lang w:val="en-US"/>
-        </w:rPr>
-      </w:pPr>
-    </w:p>
-    <w:p>
-      <w:pPr>
-        <w:rPr>
-          <w:rFonts w:ascii="Arial" w:hAnsi="Arial" w:cs="Arial"/>
-          <w:sz w:val="24"/>
-          <w:szCs w:val="24"/>
-          <w:lang w:val="en-US"/>
-        </w:rPr>
-      </w:pPr>
-    </w:p>
-    <w:p>
-      <w:pPr>
         <w:spacing w:before="240"/>
         <w:rPr>
           <w:rFonts w:ascii="Arial" w:hAnsi="Arial" w:cs="Arial"/>
@@ -4543,19 +4562,8 @@
           <w:szCs w:val="24"/>
           <w:lang w:val="en-US"/>
         </w:rPr>
-        <w:t xml:space="preserve"> can be toggled in </w:t>
-      </w:r>
-      <w:proofErr w:type="spellStart"/>
-      <w:r>
-        <w:rPr>
-          <w:rFonts w:ascii="Arial" w:hAnsi="Arial" w:cs="Arial"/>
-          <w:sz w:val="24"/>
-          <w:szCs w:val="24"/>
-          <w:lang w:val="en-US"/>
-        </w:rPr>
-        <w:t>Unity:</w:t>
-      </w:r>
-      <w:proofErr w:type="spellEnd"/>
+        <w:t xml:space="preserve"> can be toggled in Unity:</w:t>
+      </w:r>
     </w:p>
     <w:p>
       <w:pPr>
@@ -4766,49 +4774,21 @@
           <w:szCs w:val="24"/>
           <w:lang w:val="en-US"/>
         </w:rPr>
-        <w:t xml:space="preserve"> event listeners in the jslib.js plugin which call a pause function in Unity when they trigger:</w:t>
-      </w:r>
-    </w:p>
-    <w:p>
-      <w:pPr>
-        <w:spacing w:before="240"/>
-        <w:rPr>
-          <w:rFonts w:ascii="Arial" w:hAnsi="Arial" w:cs="Arial"/>
-          <w:sz w:val="24"/>
-          <w:szCs w:val="24"/>
-          <w:lang w:val="en-US"/>
-        </w:rPr>
-      </w:pPr>
-      <w:r>
-        <w:rPr>
-          <w:rFonts w:ascii="Arial" w:hAnsi="Arial" w:cs="Arial"/>
-          <w:sz w:val="24"/>
-          <w:szCs w:val="24"/>
-          <w:lang w:val="en-US"/>
-        </w:rPr>
-        <w:tab/>
+        <w:t xml:space="preserve"> event listeners in </w:t>
       </w:r>
       <w:proofErr w:type="spellStart"/>
       <w:proofErr w:type="gramStart"/>
       <w:r>
         <w:rPr>
           <w:rFonts w:ascii="Arial" w:hAnsi="Arial" w:cs="Arial"/>
-          <w:sz w:val="24"/>
-          <w:szCs w:val="24"/>
-          <w:lang w:val="en-US"/>
-        </w:rPr>
-        <w:t>fullScreenListener</w:t>
+          <w:i/>
+          <w:sz w:val="24"/>
+          <w:szCs w:val="24"/>
+          <w:lang w:val="en-US"/>
+        </w:rPr>
+        <w:t>jsplugin.jslib</w:t>
       </w:r>
       <w:proofErr w:type="spellEnd"/>
-      <w:r>
-        <w:rPr>
-          <w:rFonts w:ascii="Arial" w:hAnsi="Arial" w:cs="Arial"/>
-          <w:sz w:val="24"/>
-          <w:szCs w:val="24"/>
-          <w:lang w:val="en-US"/>
-        </w:rPr>
-        <w:t>(</w:t>
-      </w:r>
       <w:proofErr w:type="gramEnd"/>
       <w:r>
         <w:rPr>
@@ -4817,7 +4797,16 @@
           <w:szCs w:val="24"/>
           <w:lang w:val="en-US"/>
         </w:rPr>
-        <w:t>)</w:t>
+        <w:t xml:space="preserve"> </w:t>
+      </w:r>
+      <w:r>
+        <w:rPr>
+          <w:rFonts w:ascii="Arial" w:hAnsi="Arial" w:cs="Arial"/>
+          <w:sz w:val="24"/>
+          <w:szCs w:val="24"/>
+          <w:lang w:val="en-US"/>
+        </w:rPr>
+        <w:t>which call a pause function in Unity when they trigger:</w:t>
       </w:r>
     </w:p>
     <w:p>
@@ -4848,7 +4837,7 @@
           <w:szCs w:val="24"/>
           <w:lang w:val="en-US"/>
         </w:rPr>
-        <w:t>lockListener</w:t>
+        <w:t>fullScreenListener</w:t>
       </w:r>
       <w:proofErr w:type="spellEnd"/>
       <w:r>
@@ -4888,119 +4877,7 @@
           <w:szCs w:val="24"/>
           <w:lang w:val="en-US"/>
         </w:rPr>
-        <w:t>Note that if you want the mouse to control stimuli on screen, you will no longer be able to do this by tracking the pointer but will need to use the raw input from the mouse.</w:t>
-      </w:r>
-    </w:p>
-    <w:p>
-      <w:pPr>
-        <w:spacing w:before="240"/>
-        <w:rPr>
-          <w:rFonts w:ascii="Arial" w:hAnsi="Arial" w:cs="Arial"/>
-          <w:b/>
-          <w:sz w:val="24"/>
-          <w:szCs w:val="24"/>
-          <w:u w:val="single"/>
-          <w:lang w:val="en-US"/>
-        </w:rPr>
-      </w:pPr>
-      <w:r>
-        <w:rPr>
-          <w:rFonts w:ascii="Arial" w:hAnsi="Arial" w:cs="Arial"/>
-          <w:b/>
-          <w:sz w:val="24"/>
-          <w:szCs w:val="24"/>
-          <w:u w:val="single"/>
-          <w:lang w:val="en-US"/>
-        </w:rPr>
-        <w:t>5) Ensuring the view is consistent across different aspect ratios (2D)</w:t>
-      </w:r>
-    </w:p>
-    <w:p>
-      <w:pPr>
-        <w:spacing w:before="240"/>
-        <w:rPr>
-          <w:rFonts w:ascii="Arial" w:hAnsi="Arial" w:cs="Arial"/>
-          <w:sz w:val="24"/>
-          <w:szCs w:val="24"/>
-          <w:lang w:val="en-US"/>
-        </w:rPr>
-      </w:pPr>
-      <w:r>
-        <w:rPr>
-          <w:rFonts w:ascii="Arial" w:hAnsi="Arial" w:cs="Arial"/>
-          <w:sz w:val="24"/>
-          <w:szCs w:val="24"/>
-          <w:lang w:val="en-US"/>
-        </w:rPr>
-        <w:t xml:space="preserve">Participants using native resolutions that differ from the development machine may have elements of the screen cut off. To ensure consistency across non-standard </w:t>
-      </w:r>
-      <w:r>
-        <w:rPr>
-          <w:rFonts w:ascii="Arial" w:hAnsi="Arial" w:cs="Arial"/>
-          <w:sz w:val="24"/>
-          <w:szCs w:val="24"/>
-          <w:lang w:val="en-US"/>
-        </w:rPr>
-        <w:lastRenderedPageBreak/>
-        <w:t xml:space="preserve">resolutions, it’s important to change the camera settings in these cases. Attach the </w:t>
-      </w:r>
-      <w:proofErr w:type="spellStart"/>
-      <w:r>
-        <w:rPr>
-          <w:rFonts w:ascii="Arial" w:hAnsi="Arial" w:cs="Arial"/>
-          <w:i/>
-          <w:sz w:val="24"/>
-          <w:szCs w:val="24"/>
-          <w:lang w:val="en-US"/>
-        </w:rPr>
-        <w:t>CameraController</w:t>
-      </w:r>
-      <w:r>
-        <w:rPr>
-          <w:rFonts w:ascii="Arial" w:hAnsi="Arial" w:cs="Arial"/>
-          <w:sz w:val="24"/>
-          <w:szCs w:val="24"/>
-          <w:lang w:val="en-US"/>
-        </w:rPr>
-        <w:t>.</w:t>
-      </w:r>
-      <w:r>
-        <w:rPr>
-          <w:rFonts w:ascii="Arial" w:hAnsi="Arial" w:cs="Arial"/>
-          <w:i/>
-          <w:sz w:val="24"/>
-          <w:szCs w:val="24"/>
-          <w:lang w:val="en-US"/>
-        </w:rPr>
-        <w:t>cs</w:t>
-      </w:r>
-      <w:proofErr w:type="spellEnd"/>
-      <w:r>
-        <w:rPr>
-          <w:rFonts w:ascii="Arial" w:hAnsi="Arial" w:cs="Arial"/>
-          <w:sz w:val="24"/>
-          <w:szCs w:val="24"/>
-          <w:lang w:val="en-US"/>
-        </w:rPr>
-        <w:t xml:space="preserve"> script to the</w:t>
-      </w:r>
-      <w:r>
-        <w:rPr>
-          <w:rFonts w:ascii="Arial" w:hAnsi="Arial" w:cs="Arial"/>
-          <w:sz w:val="24"/>
-          <w:szCs w:val="24"/>
-          <w:lang w:val="en-US"/>
-        </w:rPr>
-        <w:t xml:space="preserve"> camera</w:t>
-      </w:r>
-      <w:r>
-        <w:rPr>
-          <w:rFonts w:ascii="Arial" w:hAnsi="Arial" w:cs="Arial"/>
-          <w:sz w:val="24"/>
-          <w:szCs w:val="24"/>
-          <w:lang w:val="en-US"/>
-        </w:rPr>
-        <w:t xml:space="preserve"> in your scene and call these functions from Unity when the </w:t>
+        <w:tab/>
       </w:r>
       <w:proofErr w:type="spellStart"/>
       <w:proofErr w:type="gramStart"/>
@@ -5011,6 +4888,159 @@
           <w:szCs w:val="24"/>
           <w:lang w:val="en-US"/>
         </w:rPr>
+        <w:t>lockListener</w:t>
+      </w:r>
+      <w:proofErr w:type="spellEnd"/>
+      <w:r>
+        <w:rPr>
+          <w:rFonts w:ascii="Arial" w:hAnsi="Arial" w:cs="Arial"/>
+          <w:sz w:val="24"/>
+          <w:szCs w:val="24"/>
+          <w:lang w:val="en-US"/>
+        </w:rPr>
+        <w:t>(</w:t>
+      </w:r>
+      <w:proofErr w:type="gramEnd"/>
+      <w:r>
+        <w:rPr>
+          <w:rFonts w:ascii="Arial" w:hAnsi="Arial" w:cs="Arial"/>
+          <w:sz w:val="24"/>
+          <w:szCs w:val="24"/>
+          <w:lang w:val="en-US"/>
+        </w:rPr>
+        <w:t>)</w:t>
+      </w:r>
+    </w:p>
+    <w:p>
+      <w:pPr>
+        <w:spacing w:before="240"/>
+        <w:rPr>
+          <w:rFonts w:ascii="Arial" w:hAnsi="Arial" w:cs="Arial"/>
+          <w:sz w:val="24"/>
+          <w:szCs w:val="24"/>
+          <w:lang w:val="en-US"/>
+        </w:rPr>
+      </w:pPr>
+      <w:r>
+        <w:rPr>
+          <w:rFonts w:ascii="Arial" w:hAnsi="Arial" w:cs="Arial"/>
+          <w:sz w:val="24"/>
+          <w:szCs w:val="24"/>
+          <w:lang w:val="en-US"/>
+        </w:rPr>
+        <w:t>Note that if you want the mouse to control stimuli on screen, you will no longer be able to do this by tracking the pointer but will need to use the raw input from the mouse.</w:t>
+      </w:r>
+    </w:p>
+    <w:p>
+      <w:pPr>
+        <w:spacing w:before="240"/>
+        <w:rPr>
+          <w:rFonts w:ascii="Arial" w:hAnsi="Arial" w:cs="Arial"/>
+          <w:b/>
+          <w:sz w:val="24"/>
+          <w:szCs w:val="24"/>
+          <w:u w:val="single"/>
+          <w:lang w:val="en-US"/>
+        </w:rPr>
+      </w:pPr>
+      <w:r>
+        <w:rPr>
+          <w:rFonts w:ascii="Arial" w:hAnsi="Arial" w:cs="Arial"/>
+          <w:b/>
+          <w:sz w:val="24"/>
+          <w:szCs w:val="24"/>
+          <w:u w:val="single"/>
+          <w:lang w:val="en-US"/>
+        </w:rPr>
+        <w:t>5) Ensuring the view is consistent across different aspect ratios (2D)</w:t>
+      </w:r>
+    </w:p>
+    <w:p>
+      <w:pPr>
+        <w:spacing w:before="240"/>
+        <w:rPr>
+          <w:rFonts w:ascii="Arial" w:hAnsi="Arial" w:cs="Arial"/>
+          <w:sz w:val="24"/>
+          <w:szCs w:val="24"/>
+          <w:lang w:val="en-US"/>
+        </w:rPr>
+      </w:pPr>
+      <w:r>
+        <w:rPr>
+          <w:rFonts w:ascii="Arial" w:hAnsi="Arial" w:cs="Arial"/>
+          <w:sz w:val="24"/>
+          <w:szCs w:val="24"/>
+          <w:lang w:val="en-US"/>
+        </w:rPr>
+        <w:t xml:space="preserve">Participants using native resolutions that differ from the development machine may have elements of the screen cut off. To ensure consistency across non-standard resolutions, it’s important to change the camera settings in these cases. Attach the </w:t>
+      </w:r>
+      <w:proofErr w:type="spellStart"/>
+      <w:r>
+        <w:rPr>
+          <w:rFonts w:ascii="Arial" w:hAnsi="Arial" w:cs="Arial"/>
+          <w:i/>
+          <w:sz w:val="24"/>
+          <w:szCs w:val="24"/>
+          <w:lang w:val="en-US"/>
+        </w:rPr>
+        <w:t>CameraController</w:t>
+      </w:r>
+      <w:r>
+        <w:rPr>
+          <w:rFonts w:ascii="Arial" w:hAnsi="Arial" w:cs="Arial"/>
+          <w:sz w:val="24"/>
+          <w:szCs w:val="24"/>
+          <w:lang w:val="en-US"/>
+        </w:rPr>
+        <w:t>.</w:t>
+      </w:r>
+      <w:r>
+        <w:rPr>
+          <w:rFonts w:ascii="Arial" w:hAnsi="Arial" w:cs="Arial"/>
+          <w:i/>
+          <w:sz w:val="24"/>
+          <w:szCs w:val="24"/>
+          <w:lang w:val="en-US"/>
+        </w:rPr>
+        <w:t>cs</w:t>
+      </w:r>
+      <w:proofErr w:type="spellEnd"/>
+      <w:r>
+        <w:rPr>
+          <w:rFonts w:ascii="Arial" w:hAnsi="Arial" w:cs="Arial"/>
+          <w:sz w:val="24"/>
+          <w:szCs w:val="24"/>
+          <w:lang w:val="en-US"/>
+        </w:rPr>
+        <w:t xml:space="preserve"> script to the</w:t>
+      </w:r>
+      <w:r>
+        <w:rPr>
+          <w:rFonts w:ascii="Arial" w:hAnsi="Arial" w:cs="Arial"/>
+          <w:sz w:val="24"/>
+          <w:szCs w:val="24"/>
+          <w:lang w:val="en-US"/>
+        </w:rPr>
+        <w:t xml:space="preserve"> camera</w:t>
+      </w:r>
+      <w:r>
+        <w:rPr>
+          <w:rFonts w:ascii="Arial" w:hAnsi="Arial" w:cs="Arial"/>
+          <w:sz w:val="24"/>
+          <w:szCs w:val="24"/>
+          <w:lang w:val="en-US"/>
+        </w:rPr>
+        <w:t xml:space="preserve"> in your scene and call these functions from Unity when the </w:t>
+      </w:r>
+      <w:proofErr w:type="spellStart"/>
+      <w:proofErr w:type="gramStart"/>
+      <w:r>
+        <w:rPr>
+          <w:rFonts w:ascii="Arial" w:hAnsi="Arial" w:cs="Arial"/>
+          <w:sz w:val="24"/>
+          <w:szCs w:val="24"/>
+          <w:lang w:val="en-US"/>
+        </w:rPr>
         <w:t>fullScreenListener</w:t>
       </w:r>
       <w:proofErr w:type="spellEnd"/>
@@ -5042,6 +5072,7 @@
           <w:szCs w:val="24"/>
           <w:lang w:val="en-US"/>
         </w:rPr>
+        <w:lastRenderedPageBreak/>
         <w:t>CameraController.cs</w:t>
       </w:r>
       <w:proofErr w:type="spellEnd"/>
@@ -5064,17 +5095,6 @@
         </w:rPr>
         <w:t>script is targeting a native 16:9 aspect ratio and you should change this variable (line 18) if you are targeting a different default aspect ratio.</w:t>
       </w:r>
-    </w:p>
-    <w:p>
-      <w:pPr>
-        <w:spacing w:before="240"/>
-        <w:rPr>
-          <w:rFonts w:ascii="Arial" w:hAnsi="Arial" w:cs="Arial"/>
-          <w:sz w:val="24"/>
-          <w:szCs w:val="24"/>
-          <w:lang w:val="en-US"/>
-        </w:rPr>
-      </w:pPr>
     </w:p>
     <w:p>
       <w:pPr>
@@ -5294,33 +5314,56 @@
           <w:szCs w:val="24"/>
           <w:lang w:val="en-US"/>
         </w:rPr>
-        <w:t xml:space="preserve"> function from the jslib.js plugin:</w:t>
-      </w:r>
-    </w:p>
-    <w:p>
-      <w:pPr>
-        <w:spacing w:before="240"/>
-        <w:rPr>
-          <w:rFonts w:ascii="Arial" w:hAnsi="Arial" w:cs="Arial"/>
-          <w:sz w:val="24"/>
-          <w:szCs w:val="24"/>
-          <w:lang w:val="en-US"/>
-        </w:rPr>
-      </w:pPr>
-      <w:r>
-        <w:rPr>
-          <w:rFonts w:ascii="Arial" w:hAnsi="Arial" w:cs="Arial"/>
-          <w:sz w:val="24"/>
-          <w:szCs w:val="24"/>
-          <w:lang w:val="en-US"/>
-        </w:rPr>
-        <w:tab/>
+        <w:t xml:space="preserve"> function from </w:t>
       </w:r>
       <w:proofErr w:type="spellStart"/>
       <w:proofErr w:type="gramStart"/>
       <w:r>
         <w:rPr>
           <w:rFonts w:ascii="Arial" w:hAnsi="Arial" w:cs="Arial"/>
+          <w:i/>
+          <w:sz w:val="24"/>
+          <w:szCs w:val="24"/>
+          <w:lang w:val="en-US"/>
+        </w:rPr>
+        <w:t>jsplugin.jslib</w:t>
+      </w:r>
+      <w:proofErr w:type="spellEnd"/>
+      <w:proofErr w:type="gramEnd"/>
+      <w:r>
+        <w:rPr>
+          <w:rFonts w:ascii="Arial" w:hAnsi="Arial" w:cs="Arial"/>
+          <w:sz w:val="24"/>
+          <w:szCs w:val="24"/>
+          <w:lang w:val="en-US"/>
+        </w:rPr>
+        <w:t>:</w:t>
+      </w:r>
+    </w:p>
+    <w:p>
+      <w:pPr>
+        <w:spacing w:before="240"/>
+        <w:rPr>
+          <w:rFonts w:ascii="Arial" w:hAnsi="Arial" w:cs="Arial"/>
+          <w:sz w:val="24"/>
+          <w:szCs w:val="24"/>
+          <w:lang w:val="en-US"/>
+        </w:rPr>
+      </w:pPr>
+      <w:r>
+        <w:rPr>
+          <w:rFonts w:ascii="Arial" w:hAnsi="Arial" w:cs="Arial"/>
+          <w:sz w:val="24"/>
+          <w:szCs w:val="24"/>
+          <w:lang w:val="en-US"/>
+        </w:rPr>
+        <w:tab/>
+      </w:r>
+      <w:proofErr w:type="spellStart"/>
+      <w:proofErr w:type="gramStart"/>
+      <w:r>
+        <w:rPr>
+          <w:rFonts w:ascii="Arial" w:hAnsi="Arial" w:cs="Arial"/>
           <w:sz w:val="24"/>
           <w:szCs w:val="24"/>
           <w:lang w:val="en-US"/>
@@ -5453,61 +5496,324 @@
       <w:pPr>
         <w:rPr>
           <w:rFonts w:ascii="Arial" w:hAnsi="Arial" w:cs="Arial"/>
-          <w:sz w:val="24"/>
-          <w:szCs w:val="24"/>
-          <w:lang w:val="en-US"/>
-        </w:rPr>
-      </w:pPr>
-    </w:p>
-    <w:p>
-      <w:pPr>
-        <w:rPr>
-          <w:rFonts w:ascii="Arial" w:hAnsi="Arial" w:cs="Arial"/>
-          <w:sz w:val="24"/>
-          <w:szCs w:val="24"/>
-          <w:lang w:val="en-US"/>
-        </w:rPr>
-      </w:pPr>
-    </w:p>
-    <w:p>
-      <w:pPr>
-        <w:rPr>
-          <w:rFonts w:ascii="Arial" w:hAnsi="Arial" w:cs="Arial"/>
-          <w:sz w:val="24"/>
-          <w:szCs w:val="24"/>
-          <w:lang w:val="en-US"/>
-        </w:rPr>
-      </w:pPr>
-    </w:p>
-    <w:p>
-      <w:pPr>
-        <w:rPr>
-          <w:rFonts w:ascii="Arial" w:hAnsi="Arial" w:cs="Arial"/>
-          <w:sz w:val="24"/>
-          <w:szCs w:val="24"/>
-          <w:lang w:val="en-US"/>
-        </w:rPr>
-      </w:pPr>
-    </w:p>
-    <w:p>
-      <w:pPr>
-        <w:rPr>
-          <w:rFonts w:ascii="Arial" w:hAnsi="Arial" w:cs="Arial"/>
-          <w:sz w:val="24"/>
-          <w:szCs w:val="24"/>
-          <w:lang w:val="en-US"/>
-        </w:rPr>
-      </w:pPr>
-    </w:p>
-    <w:p>
-      <w:pPr>
-        <w:rPr>
-          <w:rFonts w:ascii="Arial" w:hAnsi="Arial" w:cs="Arial"/>
-          <w:sz w:val="24"/>
-          <w:szCs w:val="24"/>
-          <w:lang w:val="en-US"/>
-        </w:rPr>
-      </w:pPr>
+          <w:b/>
+          <w:sz w:val="24"/>
+          <w:szCs w:val="24"/>
+          <w:u w:val="single"/>
+          <w:lang w:val="en-US"/>
+        </w:rPr>
+      </w:pPr>
+      <w:r>
+        <w:rPr>
+          <w:rFonts w:ascii="Arial" w:hAnsi="Arial" w:cs="Arial"/>
+          <w:b/>
+          <w:sz w:val="24"/>
+          <w:szCs w:val="24"/>
+          <w:u w:val="single"/>
+          <w:lang w:val="en-US"/>
+        </w:rPr>
+        <w:t>8</w:t>
+      </w:r>
+      <w:r>
+        <w:rPr>
+          <w:rFonts w:ascii="Arial" w:hAnsi="Arial" w:cs="Arial"/>
+          <w:b/>
+          <w:sz w:val="24"/>
+          <w:szCs w:val="24"/>
+          <w:u w:val="single"/>
+          <w:lang w:val="en-US"/>
+        </w:rPr>
+        <w:t xml:space="preserve">) </w:t>
+      </w:r>
+      <w:r>
+        <w:rPr>
+          <w:rFonts w:ascii="Arial" w:hAnsi="Arial" w:cs="Arial"/>
+          <w:b/>
+          <w:sz w:val="24"/>
+          <w:szCs w:val="24"/>
+          <w:u w:val="single"/>
+          <w:lang w:val="en-US"/>
+        </w:rPr>
+        <w:t>Further help</w:t>
+      </w:r>
+    </w:p>
+    <w:p>
+      <w:pPr>
+        <w:rPr>
+          <w:rFonts w:ascii="Arial" w:hAnsi="Arial" w:cs="Arial"/>
+          <w:sz w:val="24"/>
+          <w:szCs w:val="24"/>
+          <w:lang w:val="en-US"/>
+        </w:rPr>
+      </w:pPr>
+      <w:r>
+        <w:rPr>
+          <w:rFonts w:ascii="Arial" w:hAnsi="Arial" w:cs="Arial"/>
+          <w:sz w:val="24"/>
+          <w:szCs w:val="24"/>
+          <w:lang w:val="en-US"/>
+        </w:rPr>
+        <w:t>If there are any issues related to your study’s compliance that have not been addressed in this document, please don’t hesitate to contact the compliance lead for the respective category of your research:</w:t>
+      </w:r>
+    </w:p>
+    <w:p>
+      <w:pPr>
+        <w:rPr>
+          <w:rFonts w:ascii="Arial" w:hAnsi="Arial" w:cs="Arial"/>
+          <w:sz w:val="24"/>
+          <w:szCs w:val="24"/>
+          <w:lang w:val="en-US"/>
+        </w:rPr>
+      </w:pPr>
+      <w:r>
+        <w:rPr>
+          <w:rFonts w:ascii="Arial" w:hAnsi="Arial" w:cs="Arial"/>
+          <w:sz w:val="24"/>
+          <w:szCs w:val="24"/>
+          <w:lang w:val="en-US"/>
+        </w:rPr>
+        <w:tab/>
+      </w:r>
+      <w:proofErr w:type="spellStart"/>
+      <w:r>
+        <w:rPr>
+          <w:rFonts w:ascii="Arial" w:hAnsi="Arial" w:cs="Arial"/>
+          <w:sz w:val="24"/>
+          <w:szCs w:val="24"/>
+          <w:lang w:val="en-US"/>
+        </w:rPr>
+        <w:t>MTurk</w:t>
+      </w:r>
+      <w:proofErr w:type="spellEnd"/>
+      <w:r>
+        <w:rPr>
+          <w:rFonts w:ascii="Arial" w:hAnsi="Arial" w:cs="Arial"/>
+          <w:sz w:val="24"/>
+          <w:szCs w:val="24"/>
+          <w:lang w:val="en-US"/>
+        </w:rPr>
+        <w:tab/>
+      </w:r>
+      <w:r>
+        <w:rPr>
+          <w:rFonts w:ascii="Arial" w:hAnsi="Arial" w:cs="Arial"/>
+          <w:sz w:val="24"/>
+          <w:szCs w:val="24"/>
+          <w:lang w:val="en-US"/>
+        </w:rPr>
+        <w:tab/>
+        <w:t xml:space="preserve"> – Max Townsend (</w:t>
+      </w:r>
+      <w:hyperlink r:id="rId7" w:history="1">
+        <w:r>
+          <w:rPr>
+            <w:rStyle w:val="Hyperlink"/>
+            <w:rFonts w:ascii="Arial" w:hAnsi="Arial" w:cs="Arial"/>
+            <w:sz w:val="24"/>
+            <w:szCs w:val="24"/>
+            <w:lang w:val="en-US"/>
+          </w:rPr>
+          <w:t>psmt@leeds.ac.uk</w:t>
+        </w:r>
+      </w:hyperlink>
+      <w:r>
+        <w:rPr>
+          <w:rFonts w:ascii="Arial" w:hAnsi="Arial" w:cs="Arial"/>
+          <w:sz w:val="24"/>
+          <w:szCs w:val="24"/>
+          <w:lang w:val="en-US"/>
+        </w:rPr>
+        <w:t>)</w:t>
+      </w:r>
+    </w:p>
+    <w:p>
+      <w:pPr>
+        <w:rPr>
+          <w:rFonts w:ascii="Arial" w:hAnsi="Arial" w:cs="Arial"/>
+          <w:sz w:val="24"/>
+          <w:szCs w:val="24"/>
+          <w:lang w:val="en-US"/>
+        </w:rPr>
+      </w:pPr>
+      <w:r>
+        <w:rPr>
+          <w:rFonts w:ascii="Arial" w:hAnsi="Arial" w:cs="Arial"/>
+          <w:sz w:val="24"/>
+          <w:szCs w:val="24"/>
+          <w:lang w:val="en-US"/>
+        </w:rPr>
+        <w:tab/>
+        <w:t xml:space="preserve">Web </w:t>
+      </w:r>
+      <w:r>
+        <w:rPr>
+          <w:rFonts w:ascii="Arial" w:hAnsi="Arial" w:cs="Arial"/>
+          <w:sz w:val="24"/>
+          <w:szCs w:val="24"/>
+          <w:lang w:val="en-US"/>
+        </w:rPr>
+        <w:tab/>
+      </w:r>
+      <w:r>
+        <w:rPr>
+          <w:rFonts w:ascii="Arial" w:hAnsi="Arial" w:cs="Arial"/>
+          <w:sz w:val="24"/>
+          <w:szCs w:val="24"/>
+          <w:lang w:val="en-US"/>
+        </w:rPr>
+        <w:tab/>
+        <w:t xml:space="preserve"> – Emily Williams (</w:t>
+      </w:r>
+      <w:hyperlink r:id="rId8" w:history="1">
+        <w:r>
+          <w:rPr>
+            <w:rStyle w:val="Hyperlink"/>
+            <w:rFonts w:ascii="Arial" w:hAnsi="Arial" w:cs="Arial"/>
+            <w:sz w:val="24"/>
+            <w:szCs w:val="24"/>
+            <w:lang w:val="en-US"/>
+          </w:rPr>
+          <w:t>E.A.Williams@leeds.ac.uk</w:t>
+        </w:r>
+      </w:hyperlink>
+      <w:r>
+        <w:rPr>
+          <w:rFonts w:ascii="Arial" w:hAnsi="Arial" w:cs="Arial"/>
+          <w:sz w:val="24"/>
+          <w:szCs w:val="24"/>
+          <w:lang w:val="en-US"/>
+        </w:rPr>
+        <w:t>)</w:t>
+      </w:r>
+    </w:p>
+    <w:p>
+      <w:pPr>
+        <w:rPr>
+          <w:rFonts w:ascii="Arial" w:hAnsi="Arial" w:cs="Arial"/>
+          <w:sz w:val="24"/>
+          <w:szCs w:val="24"/>
+          <w:lang w:val="en-US"/>
+        </w:rPr>
+      </w:pPr>
+      <w:r>
+        <w:rPr>
+          <w:rFonts w:ascii="Arial" w:hAnsi="Arial" w:cs="Arial"/>
+          <w:sz w:val="24"/>
+          <w:szCs w:val="24"/>
+          <w:lang w:val="en-US"/>
+        </w:rPr>
+        <w:tab/>
+        <w:t>School</w:t>
+      </w:r>
+      <w:r>
+        <w:rPr>
+          <w:rFonts w:ascii="Arial" w:hAnsi="Arial" w:cs="Arial"/>
+          <w:sz w:val="24"/>
+          <w:szCs w:val="24"/>
+          <w:lang w:val="en-US"/>
+        </w:rPr>
+        <w:tab/>
+        <w:t xml:space="preserve"> </w:t>
+      </w:r>
+      <w:r>
+        <w:rPr>
+          <w:rFonts w:ascii="Arial" w:hAnsi="Arial" w:cs="Arial"/>
+          <w:sz w:val="24"/>
+          <w:szCs w:val="24"/>
+          <w:lang w:val="en-US"/>
+        </w:rPr>
+        <w:t xml:space="preserve">– </w:t>
+      </w:r>
+      <w:r>
+        <w:rPr>
+          <w:rFonts w:ascii="Arial" w:hAnsi="Arial" w:cs="Arial"/>
+          <w:sz w:val="24"/>
+          <w:szCs w:val="24"/>
+          <w:lang w:val="en-US"/>
+        </w:rPr>
+        <w:t>John Pickavance (</w:t>
+      </w:r>
+      <w:hyperlink r:id="rId9" w:history="1">
+        <w:r>
+          <w:rPr>
+            <w:rStyle w:val="Hyperlink"/>
+            <w:rFonts w:ascii="Arial" w:hAnsi="Arial" w:cs="Arial"/>
+            <w:sz w:val="24"/>
+            <w:szCs w:val="24"/>
+            <w:lang w:val="en-US"/>
+          </w:rPr>
+          <w:t>psjpp@leeds.ac.uk</w:t>
+        </w:r>
+      </w:hyperlink>
+      <w:r>
+        <w:rPr>
+          <w:rFonts w:ascii="Arial" w:hAnsi="Arial" w:cs="Arial"/>
+          <w:sz w:val="24"/>
+          <w:szCs w:val="24"/>
+          <w:lang w:val="en-US"/>
+        </w:rPr>
+        <w:t>)</w:t>
+      </w:r>
+    </w:p>
+    <w:p>
+      <w:pPr>
+        <w:rPr>
+          <w:rFonts w:ascii="Arial" w:hAnsi="Arial" w:cs="Arial"/>
+          <w:sz w:val="24"/>
+          <w:szCs w:val="24"/>
+          <w:lang w:val="en-US"/>
+        </w:rPr>
+      </w:pPr>
+      <w:r>
+        <w:rPr>
+          <w:rFonts w:ascii="Arial" w:hAnsi="Arial" w:cs="Arial"/>
+          <w:sz w:val="24"/>
+          <w:szCs w:val="24"/>
+          <w:lang w:val="en-US"/>
+        </w:rPr>
+        <w:t>For any technical assistance in the implementation of AWS with Unity, please contact:</w:t>
+      </w:r>
+    </w:p>
+    <w:p>
+      <w:pPr>
+        <w:rPr>
+          <w:rFonts w:ascii="Arial" w:hAnsi="Arial" w:cs="Arial"/>
+          <w:sz w:val="24"/>
+          <w:szCs w:val="24"/>
+          <w:lang w:val="en-US"/>
+        </w:rPr>
+      </w:pPr>
+      <w:r>
+        <w:rPr>
+          <w:rFonts w:ascii="Arial" w:hAnsi="Arial" w:cs="Arial"/>
+          <w:sz w:val="24"/>
+          <w:szCs w:val="24"/>
+          <w:lang w:val="en-US"/>
+        </w:rPr>
+        <w:tab/>
+        <w:t>John Pickavance (</w:t>
+      </w:r>
+      <w:hyperlink r:id="rId10" w:history="1">
+        <w:r>
+          <w:rPr>
+            <w:rStyle w:val="Hyperlink"/>
+            <w:rFonts w:ascii="Arial" w:hAnsi="Arial" w:cs="Arial"/>
+            <w:sz w:val="24"/>
+            <w:szCs w:val="24"/>
+            <w:lang w:val="en-US"/>
+          </w:rPr>
+          <w:t>psjpp@leeds.ac.uk</w:t>
+        </w:r>
+      </w:hyperlink>
+      <w:r>
+        <w:rPr>
+          <w:rFonts w:ascii="Arial" w:hAnsi="Arial" w:cs="Arial"/>
+          <w:sz w:val="24"/>
+          <w:szCs w:val="24"/>
+          <w:lang w:val="en-US"/>
+        </w:rPr>
+        <w:t>)</w:t>
+      </w:r>
     </w:p>
     <w:p>
       <w:pPr>
@@ -5559,10 +5865,10 @@
         <w:tblLook w:val="04A0" w:firstRow="1" w:lastRow="0" w:firstColumn="1" w:lastColumn="0" w:noHBand="0" w:noVBand="1"/>
       </w:tblPr>
       <w:tblGrid>
-        <w:gridCol w:w="2306"/>
-        <w:gridCol w:w="2306"/>
-        <w:gridCol w:w="2306"/>
-        <w:gridCol w:w="2306"/>
+        <w:gridCol w:w="2206"/>
+        <w:gridCol w:w="1676"/>
+        <w:gridCol w:w="2671"/>
+        <w:gridCol w:w="2671"/>
       </w:tblGrid>
       <w:tr>
         <w:trPr>
@@ -5739,7 +6045,17 @@
                 <w:szCs w:val="24"/>
                 <w:lang w:val="en-US"/>
               </w:rPr>
-              <w:t>TOKENIDs</w:t>
+              <w:t>TOKENID</w:t>
+            </w:r>
+            <w:r>
+              <w:rPr>
+                <w:rFonts w:ascii="Arial" w:hAnsi="Arial" w:cs="Arial"/>
+                <w:b/>
+                <w:sz w:val="24"/>
+                <w:szCs w:val="24"/>
+                <w:lang w:val="en-US"/>
+              </w:rPr>
+              <w:t>S</w:t>
             </w:r>
           </w:p>
         </w:tc>
@@ -5853,24 +6169,14 @@
             <w:r>
               <w:rPr>
                 <w:rFonts w:ascii="Arial" w:hAnsi="Arial" w:cs="Arial"/>
+                <w:i/>
                 <w:sz w:val="24"/>
                 <w:szCs w:val="24"/>
-                <w:highlight w:val="yellow"/>
                 <w:lang w:val="en-US"/>
               </w:rPr>
-              <w:t>Em’s</w:t>
+              <w:t>UsernameFunctions.cs</w:t>
             </w:r>
             <w:proofErr w:type="spellEnd"/>
-            <w:r>
-              <w:rPr>
-                <w:rFonts w:ascii="Arial" w:hAnsi="Arial" w:cs="Arial"/>
-                <w:sz w:val="24"/>
-                <w:szCs w:val="24"/>
-                <w:highlight w:val="yellow"/>
-                <w:lang w:val="en-US"/>
-              </w:rPr>
-              <w:t xml:space="preserve"> dictionaries</w:t>
-            </w:r>
           </w:p>
         </w:tc>
         <w:tc>
@@ -5913,7 +6219,66 @@
                 <w:szCs w:val="24"/>
                 <w:lang w:val="en-US"/>
               </w:rPr>
-              <w:t>]-[animal]. These are generated using the tokengenerator.js script and should be passed to teaching staff prior to commencement so they can link it to individual pupils. Pupils then input the key they’ve been given which is subsequently linked to their school data offline using the key provided by staff.</w:t>
+              <w:t>]-[animal]. These are generated using the</w:t>
+            </w:r>
+          </w:p>
+          <w:p>
+            <w:pPr>
+              <w:rPr>
+                <w:rFonts w:ascii="Arial" w:hAnsi="Arial" w:cs="Arial"/>
+                <w:sz w:val="24"/>
+                <w:szCs w:val="24"/>
+                <w:lang w:val="en-US"/>
+              </w:rPr>
+            </w:pPr>
+            <w:r>
+              <w:rPr>
+                <w:rFonts w:ascii="Arial" w:hAnsi="Arial" w:cs="Arial"/>
+                <w:i/>
+                <w:sz w:val="24"/>
+                <w:szCs w:val="24"/>
+                <w:lang w:val="en-US"/>
+              </w:rPr>
+              <w:t xml:space="preserve">tokenGenerator.js </w:t>
+            </w:r>
+            <w:r>
+              <w:rPr>
+                <w:rFonts w:ascii="Arial" w:hAnsi="Arial" w:cs="Arial"/>
+                <w:sz w:val="24"/>
+                <w:szCs w:val="24"/>
+                <w:lang w:val="en-US"/>
+              </w:rPr>
+              <w:t xml:space="preserve">script in combination with </w:t>
+            </w:r>
+            <w:proofErr w:type="spellStart"/>
+            <w:r>
+              <w:rPr>
+                <w:rFonts w:ascii="Arial" w:hAnsi="Arial" w:cs="Arial"/>
+                <w:i/>
+                <w:sz w:val="24"/>
+                <w:szCs w:val="24"/>
+                <w:lang w:val="en-US"/>
+              </w:rPr>
+              <w:t>UsernameFunctions.cs</w:t>
+            </w:r>
+            <w:proofErr w:type="spellEnd"/>
+            <w:r>
+              <w:rPr>
+                <w:rFonts w:ascii="Arial" w:hAnsi="Arial" w:cs="Arial"/>
+                <w:sz w:val="24"/>
+                <w:szCs w:val="24"/>
+                <w:lang w:val="en-US"/>
+              </w:rPr>
+              <w:t xml:space="preserve"> </w:t>
+            </w:r>
+            <w:r>
+              <w:rPr>
+                <w:rFonts w:ascii="Arial" w:hAnsi="Arial" w:cs="Arial"/>
+                <w:sz w:val="24"/>
+                <w:szCs w:val="24"/>
+                <w:lang w:val="en-US"/>
+              </w:rPr>
+              <w:t>script and should be passed to teaching staff prior to commencement so they can link it to individual pupils. Pupils then input the key they’ve been given which is subsequently linked to their school data offline using the key provided by staff.</w:t>
             </w:r>
           </w:p>
         </w:tc>
@@ -6151,7 +6516,17 @@
                 <w:szCs w:val="24"/>
                 <w:lang w:val="en-US"/>
               </w:rPr>
-              <w:t xml:space="preserve"> before redirected to experiment.</w:t>
+              <w:t xml:space="preserve"> before </w:t>
+            </w:r>
+            <w:r>
+              <w:rPr>
+                <w:rFonts w:ascii="Arial" w:hAnsi="Arial" w:cs="Arial"/>
+                <w:sz w:val="24"/>
+                <w:szCs w:val="24"/>
+                <w:lang w:val="en-US"/>
+              </w:rPr>
+              <w:lastRenderedPageBreak/>
+              <w:t>redirected to experiment.</w:t>
             </w:r>
           </w:p>
           <w:p>
@@ -6180,17 +6555,7 @@
                 <w:szCs w:val="24"/>
                 <w:lang w:val="en-US"/>
               </w:rPr>
-              <w:t xml:space="preserve">Must make explicit the requirements for payment to be made (e.g. follow </w:t>
-            </w:r>
-            <w:r>
-              <w:rPr>
-                <w:rFonts w:ascii="Arial" w:hAnsi="Arial" w:cs="Arial"/>
-                <w:sz w:val="24"/>
-                <w:szCs w:val="24"/>
-                <w:lang w:val="en-US"/>
-              </w:rPr>
-              <w:lastRenderedPageBreak/>
-              <w:t>instructions carefully and complete all trials)</w:t>
+              <w:t>Must make explicit the requirements for payment to be made (e.g. follow instructions carefully and complete all trials)</w:t>
             </w:r>
           </w:p>
           <w:p>
@@ -6255,6 +6620,7 @@
                 <w:szCs w:val="24"/>
                 <w:lang w:val="en-US"/>
               </w:rPr>
+              <w:lastRenderedPageBreak/>
               <w:t>May also collect age in years.</w:t>
             </w:r>
           </w:p>
@@ -6284,17 +6650,7 @@
                 <w:szCs w:val="24"/>
                 <w:lang w:val="en-US"/>
               </w:rPr>
-              <w:t xml:space="preserve">May also provide an additional tick </w:t>
-            </w:r>
-            <w:r>
-              <w:rPr>
-                <w:rFonts w:ascii="Arial" w:hAnsi="Arial" w:cs="Arial"/>
-                <w:sz w:val="24"/>
-                <w:szCs w:val="24"/>
-                <w:lang w:val="en-US"/>
-              </w:rPr>
-              <w:lastRenderedPageBreak/>
-              <w:t>box which allows participants to participate in the experiment without any data being collected. This should be selected by default if participants are younger than 18.</w:t>
+              <w:t>May also provide an additional tick box which allows participants to participate in the experiment without any data being collected. This should be selected by default if participants are younger than 18.</w:t>
             </w:r>
           </w:p>
         </w:tc>
@@ -6357,26 +6713,8 @@
                 <w:szCs w:val="24"/>
                 <w:lang w:val="en-US"/>
               </w:rPr>
-              <w:t xml:space="preserve">May also provide an additional tick box which allows participants to participate in the experiment without </w:t>
-            </w:r>
-            <w:r>
-              <w:rPr>
-                <w:rFonts w:ascii="Arial" w:hAnsi="Arial" w:cs="Arial"/>
-                <w:sz w:val="24"/>
-                <w:szCs w:val="24"/>
-                <w:lang w:val="en-US"/>
-              </w:rPr>
               <w:lastRenderedPageBreak/>
-              <w:t xml:space="preserve">any data being collected. </w:t>
-            </w:r>
-            <w:r>
-              <w:rPr>
-                <w:rFonts w:ascii="Arial" w:hAnsi="Arial" w:cs="Arial"/>
-                <w:sz w:val="24"/>
-                <w:szCs w:val="24"/>
-                <w:lang w:val="en-US"/>
-              </w:rPr>
-              <w:t>This should be flagged up by teaching staff who have received opt-out consent forms from parents prior to the experimental session.</w:t>
+              <w:t>May also provide an additional tick box which allows participants to participate in the experiment without any data being collected. This should be flagged up by teaching staff who have received opt-out consent forms from parents prior to the experimental session.</w:t>
             </w:r>
           </w:p>
         </w:tc>
@@ -6522,7 +6860,16 @@
                 <w:szCs w:val="24"/>
                 <w:lang w:val="en-US"/>
               </w:rPr>
-              <w:t xml:space="preserve">This can be achieved by including experimental and trial progress fields in the token table and updating it with these parameters when the </w:t>
+              <w:t>This can be achieved by including experimental and trial progress fields in the token table and updating it with th</w:t>
+            </w:r>
+            <w:r>
+              <w:rPr>
+                <w:rFonts w:ascii="Arial" w:hAnsi="Arial" w:cs="Arial"/>
+                <w:sz w:val="24"/>
+                <w:szCs w:val="24"/>
+                <w:lang w:val="en-US"/>
+              </w:rPr>
+              <w:t xml:space="preserve">ese parameters when the </w:t>
             </w:r>
             <w:proofErr w:type="spellStart"/>
             <w:r>
@@ -6532,7 +6879,16 @@
                 <w:szCs w:val="24"/>
                 <w:lang w:val="en-US"/>
               </w:rPr>
-              <w:t>UnloadLIstener</w:t>
+              <w:t>UnloadLi</w:t>
+            </w:r>
+            <w:r>
+              <w:rPr>
+                <w:rFonts w:ascii="Arial" w:hAnsi="Arial" w:cs="Arial"/>
+                <w:sz w:val="24"/>
+                <w:szCs w:val="24"/>
+                <w:lang w:val="en-US"/>
+              </w:rPr>
+              <w:t>stener</w:t>
             </w:r>
             <w:proofErr w:type="spellEnd"/>
             <w:r>
@@ -6589,7 +6945,9 @@
           <w:lang w:val="en-US"/>
         </w:rPr>
       </w:pPr>
-      <w:r>
+    </w:p>
+    <w:p>
+      <w:pPr>
         <w:rPr>
           <w:rFonts w:ascii="Arial" w:hAnsi="Arial" w:cs="Arial"/>
           <w:b/>
@@ -6597,6 +6955,95 @@
           <w:szCs w:val="24"/>
           <w:lang w:val="en-US"/>
         </w:rPr>
+      </w:pPr>
+    </w:p>
+    <w:p>
+      <w:pPr>
+        <w:rPr>
+          <w:rFonts w:ascii="Arial" w:hAnsi="Arial" w:cs="Arial"/>
+          <w:b/>
+          <w:sz w:val="24"/>
+          <w:szCs w:val="24"/>
+          <w:lang w:val="en-US"/>
+        </w:rPr>
+      </w:pPr>
+    </w:p>
+    <w:p>
+      <w:pPr>
+        <w:rPr>
+          <w:rFonts w:ascii="Arial" w:hAnsi="Arial" w:cs="Arial"/>
+          <w:b/>
+          <w:sz w:val="24"/>
+          <w:szCs w:val="24"/>
+          <w:lang w:val="en-US"/>
+        </w:rPr>
+      </w:pPr>
+    </w:p>
+    <w:p>
+      <w:pPr>
+        <w:rPr>
+          <w:rFonts w:ascii="Arial" w:hAnsi="Arial" w:cs="Arial"/>
+          <w:b/>
+          <w:sz w:val="24"/>
+          <w:szCs w:val="24"/>
+          <w:lang w:val="en-US"/>
+        </w:rPr>
+      </w:pPr>
+    </w:p>
+    <w:p>
+      <w:pPr>
+        <w:rPr>
+          <w:rFonts w:ascii="Arial" w:hAnsi="Arial" w:cs="Arial"/>
+          <w:b/>
+          <w:sz w:val="24"/>
+          <w:szCs w:val="24"/>
+          <w:lang w:val="en-US"/>
+        </w:rPr>
+      </w:pPr>
+    </w:p>
+    <w:p>
+      <w:pPr>
+        <w:rPr>
+          <w:rFonts w:ascii="Arial" w:hAnsi="Arial" w:cs="Arial"/>
+          <w:b/>
+          <w:sz w:val="24"/>
+          <w:szCs w:val="24"/>
+          <w:lang w:val="en-US"/>
+        </w:rPr>
+      </w:pPr>
+      <w:bookmarkStart w:id="0" w:name="_GoBack"/>
+      <w:bookmarkEnd w:id="0"/>
+    </w:p>
+    <w:p>
+      <w:pPr>
+        <w:rPr>
+          <w:rFonts w:ascii="Arial" w:hAnsi="Arial" w:cs="Arial"/>
+          <w:b/>
+          <w:sz w:val="24"/>
+          <w:szCs w:val="24"/>
+          <w:lang w:val="en-US"/>
+        </w:rPr>
+      </w:pPr>
+    </w:p>
+    <w:p>
+      <w:pPr>
+        <w:rPr>
+          <w:rFonts w:ascii="Arial" w:hAnsi="Arial" w:cs="Arial"/>
+          <w:b/>
+          <w:sz w:val="24"/>
+          <w:szCs w:val="24"/>
+          <w:lang w:val="en-US"/>
+        </w:rPr>
+      </w:pPr>
+      <w:r>
+        <w:rPr>
+          <w:rFonts w:ascii="Arial" w:hAnsi="Arial" w:cs="Arial"/>
+          <w:b/>
+          <w:sz w:val="24"/>
+          <w:szCs w:val="24"/>
+          <w:lang w:val="en-US"/>
+        </w:rPr>
+        <w:lastRenderedPageBreak/>
         <w:t>APPENDIX – INFORMATION SHEET/CONSENT FORM TEMPLATES</w:t>
       </w:r>
     </w:p>
@@ -6634,33 +7081,1666 @@
     </w:p>
     <w:p>
       <w:pPr>
-        <w:rPr>
-          <w:rFonts w:ascii="Arial" w:hAnsi="Arial" w:cs="Arial"/>
+        <w:shd w:val="clear" w:color="auto" w:fill="FFFFFF"/>
+        <w:spacing w:after="0" w:line="240" w:lineRule="auto"/>
+        <w:rPr>
+          <w:rFonts w:ascii="Helvetica" w:eastAsia="Times New Roman" w:hAnsi="Helvetica" w:cs="Helvetica"/>
+          <w:color w:val="404040"/>
+          <w:sz w:val="23"/>
+          <w:szCs w:val="23"/>
+          <w:lang w:eastAsia="en-GB"/>
+        </w:rPr>
+      </w:pPr>
+      <w:r>
+        <w:rPr>
+          <w:rFonts w:ascii="Helvetica" w:eastAsia="Times New Roman" w:hAnsi="Helvetica" w:cs="Helvetica"/>
           <w:b/>
-          <w:sz w:val="24"/>
-          <w:szCs w:val="24"/>
-          <w:lang w:val="en-US"/>
-        </w:rPr>
-      </w:pPr>
-    </w:p>
-    <w:p>
-      <w:pPr>
-        <w:rPr>
-          <w:rFonts w:ascii="Arial" w:hAnsi="Arial" w:cs="Arial"/>
+          <w:bCs/>
+          <w:color w:val="404040"/>
+          <w:sz w:val="23"/>
+          <w:szCs w:val="23"/>
+          <w:lang w:eastAsia="en-GB"/>
+        </w:rPr>
+        <w:t xml:space="preserve">Consent Request: [REF: </w:t>
+      </w:r>
+      <w:r>
+        <w:rPr>
+          <w:rFonts w:ascii="Helvetica" w:eastAsia="Times New Roman" w:hAnsi="Helvetica" w:cs="Helvetica"/>
           <w:b/>
-          <w:sz w:val="24"/>
-          <w:szCs w:val="24"/>
-          <w:lang w:val="en-US"/>
-        </w:rPr>
-      </w:pPr>
-      <w:r>
-        <w:rPr>
-          <w:rFonts w:ascii="Arial" w:hAnsi="Arial" w:cs="Arial"/>
+          <w:bCs/>
+          <w:color w:val="404040"/>
+          <w:sz w:val="23"/>
+          <w:szCs w:val="23"/>
+          <w:lang w:eastAsia="en-GB"/>
+        </w:rPr>
+        <w:t>XXX</w:t>
+      </w:r>
+      <w:r>
+        <w:rPr>
+          <w:rFonts w:ascii="Helvetica" w:eastAsia="Times New Roman" w:hAnsi="Helvetica" w:cs="Helvetica"/>
           <w:b/>
-          <w:sz w:val="24"/>
-          <w:szCs w:val="24"/>
-          <w:lang w:val="en-US"/>
-        </w:rPr>
+          <w:bCs/>
+          <w:color w:val="404040"/>
+          <w:sz w:val="23"/>
+          <w:szCs w:val="23"/>
+          <w:lang w:eastAsia="en-GB"/>
+        </w:rPr>
+        <w:t xml:space="preserve">; Date: </w:t>
+      </w:r>
+      <w:r>
+        <w:rPr>
+          <w:rFonts w:ascii="Helvetica" w:eastAsia="Times New Roman" w:hAnsi="Helvetica" w:cs="Helvetica"/>
+          <w:b/>
+          <w:bCs/>
+          <w:color w:val="404040"/>
+          <w:sz w:val="23"/>
+          <w:szCs w:val="23"/>
+          <w:lang w:eastAsia="en-GB"/>
+        </w:rPr>
+        <w:t>XXX</w:t>
+      </w:r>
+      <w:r>
+        <w:rPr>
+          <w:rFonts w:ascii="Helvetica" w:eastAsia="Times New Roman" w:hAnsi="Helvetica" w:cs="Helvetica"/>
+          <w:b/>
+          <w:bCs/>
+          <w:color w:val="404040"/>
+          <w:sz w:val="23"/>
+          <w:szCs w:val="23"/>
+          <w:lang w:eastAsia="en-GB"/>
+        </w:rPr>
+        <w:t>]</w:t>
+      </w:r>
+    </w:p>
+    <w:p>
+      <w:pPr>
+        <w:shd w:val="clear" w:color="auto" w:fill="FFFFFF"/>
+        <w:spacing w:after="0" w:line="240" w:lineRule="auto"/>
+        <w:rPr>
+          <w:rFonts w:ascii="Helvetica" w:eastAsia="Times New Roman" w:hAnsi="Helvetica" w:cs="Helvetica"/>
+          <w:color w:val="404040"/>
+          <w:sz w:val="23"/>
+          <w:szCs w:val="23"/>
+          <w:lang w:eastAsia="en-GB"/>
+        </w:rPr>
+      </w:pPr>
+    </w:p>
+    <w:p>
+      <w:pPr>
+        <w:shd w:val="clear" w:color="auto" w:fill="FFFFFF"/>
+        <w:spacing w:after="0" w:line="240" w:lineRule="auto"/>
+        <w:rPr>
+          <w:rFonts w:ascii="Helvetica" w:eastAsia="Times New Roman" w:hAnsi="Helvetica" w:cs="Helvetica"/>
+          <w:color w:val="404040"/>
+          <w:sz w:val="23"/>
+          <w:szCs w:val="23"/>
+          <w:lang w:eastAsia="en-GB"/>
+        </w:rPr>
+      </w:pPr>
+      <w:r>
+        <w:rPr>
+          <w:rFonts w:ascii="Helvetica" w:eastAsia="Times New Roman" w:hAnsi="Helvetica" w:cs="Helvetica"/>
+          <w:color w:val="404040"/>
+          <w:sz w:val="23"/>
+          <w:szCs w:val="23"/>
+          <w:lang w:eastAsia="en-GB"/>
+        </w:rPr>
+        <w:t>Thank you very much for considering participating in this research. This page will hopefully provide you with enough information about the study to allow you to make an informed decision about your participation. However, if you have any questions please do not hesitate to contact the primary researcher via e-mail: psmt@leeds.ac.uk.</w:t>
+      </w:r>
+    </w:p>
+    <w:p>
+      <w:pPr>
+        <w:shd w:val="clear" w:color="auto" w:fill="FFFFFF"/>
+        <w:spacing w:after="0" w:line="240" w:lineRule="auto"/>
+        <w:rPr>
+          <w:rFonts w:ascii="Helvetica" w:eastAsia="Times New Roman" w:hAnsi="Helvetica" w:cs="Helvetica"/>
+          <w:color w:val="404040"/>
+          <w:sz w:val="23"/>
+          <w:szCs w:val="23"/>
+          <w:lang w:eastAsia="en-GB"/>
+        </w:rPr>
+      </w:pPr>
+    </w:p>
+    <w:p>
+      <w:pPr>
+        <w:shd w:val="clear" w:color="auto" w:fill="FFFFFF"/>
+        <w:spacing w:after="0" w:line="240" w:lineRule="auto"/>
+        <w:rPr>
+          <w:rFonts w:ascii="Helvetica" w:eastAsia="Times New Roman" w:hAnsi="Helvetica" w:cs="Helvetica"/>
+          <w:color w:val="404040"/>
+          <w:sz w:val="23"/>
+          <w:szCs w:val="23"/>
+          <w:lang w:eastAsia="en-GB"/>
+        </w:rPr>
+      </w:pPr>
+      <w:r>
+        <w:rPr>
+          <w:rFonts w:ascii="Helvetica" w:eastAsia="Times New Roman" w:hAnsi="Helvetica" w:cs="Helvetica"/>
+          <w:color w:val="404040"/>
+          <w:sz w:val="23"/>
+          <w:szCs w:val="23"/>
+          <w:lang w:eastAsia="en-GB"/>
+        </w:rPr>
+        <w:t>It is important to note that this research is subject to ethical guidelines set out by the British Psychological Society (BPS), which includes obtaining informed consent, the right to withdraw and protection of participants’ anonymity. The study has been approved by the School of Psychology Research Ethics Committee at the University of Leeds, UK (Reference: PSYC-116; Date: 27/10/2020).</w:t>
+      </w:r>
+    </w:p>
+    <w:p>
+      <w:pPr>
+        <w:shd w:val="clear" w:color="auto" w:fill="FFFFFF"/>
+        <w:spacing w:after="0" w:line="240" w:lineRule="auto"/>
+        <w:rPr>
+          <w:rFonts w:ascii="Helvetica" w:eastAsia="Times New Roman" w:hAnsi="Helvetica" w:cs="Helvetica"/>
+          <w:color w:val="404040"/>
+          <w:sz w:val="23"/>
+          <w:szCs w:val="23"/>
+          <w:lang w:eastAsia="en-GB"/>
+        </w:rPr>
+      </w:pPr>
+    </w:p>
+    <w:p>
+      <w:pPr>
+        <w:shd w:val="clear" w:color="auto" w:fill="FFFFFF"/>
+        <w:spacing w:after="0" w:line="240" w:lineRule="auto"/>
+        <w:rPr>
+          <w:rFonts w:ascii="Helvetica" w:eastAsia="Times New Roman" w:hAnsi="Helvetica" w:cs="Helvetica"/>
+          <w:color w:val="404040"/>
+          <w:sz w:val="23"/>
+          <w:szCs w:val="23"/>
+          <w:lang w:eastAsia="en-GB"/>
+        </w:rPr>
+      </w:pPr>
+      <w:r>
+        <w:rPr>
+          <w:rFonts w:ascii="Helvetica" w:eastAsia="Times New Roman" w:hAnsi="Helvetica" w:cs="Helvetica"/>
+          <w:color w:val="404040"/>
+          <w:sz w:val="23"/>
+          <w:szCs w:val="23"/>
+          <w:lang w:eastAsia="en-GB"/>
+        </w:rPr>
+        <w:t>Please read this information carefully in order to understand the study rationale and what taking part involves. You can then make an informed decision as to whether you wish to participate. </w:t>
+      </w:r>
+    </w:p>
+    <w:p>
+      <w:pPr>
+        <w:shd w:val="clear" w:color="auto" w:fill="FFFFFF"/>
+        <w:spacing w:after="0" w:line="240" w:lineRule="auto"/>
+        <w:rPr>
+          <w:rFonts w:ascii="Helvetica" w:eastAsia="Times New Roman" w:hAnsi="Helvetica" w:cs="Helvetica"/>
+          <w:color w:val="404040"/>
+          <w:sz w:val="23"/>
+          <w:szCs w:val="23"/>
+          <w:lang w:eastAsia="en-GB"/>
+        </w:rPr>
+      </w:pPr>
+    </w:p>
+    <w:p>
+      <w:pPr>
+        <w:shd w:val="clear" w:color="auto" w:fill="FFFFFF"/>
+        <w:spacing w:after="0" w:line="240" w:lineRule="auto"/>
+        <w:rPr>
+          <w:rFonts w:ascii="Helvetica" w:eastAsia="Times New Roman" w:hAnsi="Helvetica" w:cs="Helvetica"/>
+          <w:color w:val="404040"/>
+          <w:sz w:val="23"/>
+          <w:szCs w:val="23"/>
+          <w:lang w:eastAsia="en-GB"/>
+        </w:rPr>
+      </w:pPr>
+      <w:r>
+        <w:rPr>
+          <w:rFonts w:ascii="Helvetica" w:eastAsia="Times New Roman" w:hAnsi="Helvetica" w:cs="Helvetica"/>
+          <w:color w:val="404040"/>
+          <w:sz w:val="23"/>
+          <w:szCs w:val="23"/>
+          <w:lang w:eastAsia="en-GB"/>
+        </w:rPr>
+        <w:t>Participation in this study is entirely voluntary. After reading this information sheet, you will be invited to complete and sign a consent form to indicate that you understand what is involved in the study and that you wish to take part.</w:t>
+      </w:r>
+    </w:p>
+    <w:p>
+      <w:pPr>
+        <w:shd w:val="clear" w:color="auto" w:fill="FFFFFF"/>
+        <w:spacing w:after="0" w:line="240" w:lineRule="auto"/>
+        <w:rPr>
+          <w:rFonts w:ascii="Helvetica" w:eastAsia="Times New Roman" w:hAnsi="Helvetica" w:cs="Helvetica"/>
+          <w:color w:val="404040"/>
+          <w:sz w:val="23"/>
+          <w:szCs w:val="23"/>
+          <w:lang w:eastAsia="en-GB"/>
+        </w:rPr>
+      </w:pPr>
+    </w:p>
+    <w:p>
+      <w:pPr>
+        <w:shd w:val="clear" w:color="auto" w:fill="FFFFFF"/>
+        <w:spacing w:after="0" w:line="240" w:lineRule="auto"/>
+        <w:rPr>
+          <w:rFonts w:ascii="Helvetica" w:eastAsia="Times New Roman" w:hAnsi="Helvetica" w:cs="Helvetica"/>
+          <w:color w:val="404040"/>
+          <w:sz w:val="23"/>
+          <w:szCs w:val="23"/>
+          <w:lang w:eastAsia="en-GB"/>
+        </w:rPr>
+      </w:pPr>
+      <w:r>
+        <w:rPr>
+          <w:rFonts w:ascii="Helvetica" w:eastAsia="Times New Roman" w:hAnsi="Helvetica" w:cs="Helvetica"/>
+          <w:color w:val="404040"/>
+          <w:sz w:val="23"/>
+          <w:szCs w:val="23"/>
+          <w:lang w:eastAsia="en-GB"/>
+        </w:rPr>
+        <w:t>To participate, you must:</w:t>
+      </w:r>
+    </w:p>
+    <w:p>
+      <w:pPr>
+        <w:shd w:val="clear" w:color="auto" w:fill="FFFFFF"/>
+        <w:spacing w:after="0" w:line="240" w:lineRule="auto"/>
+        <w:rPr>
+          <w:rFonts w:ascii="Helvetica" w:eastAsia="Times New Roman" w:hAnsi="Helvetica" w:cs="Helvetica"/>
+          <w:color w:val="404040"/>
+          <w:sz w:val="23"/>
+          <w:szCs w:val="23"/>
+          <w:lang w:eastAsia="en-GB"/>
+        </w:rPr>
+      </w:pPr>
+    </w:p>
+    <w:p>
+      <w:pPr>
+        <w:pStyle w:val="ListParagraph"/>
+        <w:numPr>
+          <w:ilvl w:val="0"/>
+          <w:numId w:val="12"/>
+        </w:numPr>
+        <w:shd w:val="clear" w:color="auto" w:fill="FFFFFF"/>
+        <w:spacing w:after="0" w:line="240" w:lineRule="auto"/>
+        <w:rPr>
+          <w:rFonts w:ascii="Helvetica" w:eastAsia="Times New Roman" w:hAnsi="Helvetica" w:cs="Helvetica"/>
+          <w:color w:val="404040"/>
+          <w:sz w:val="23"/>
+          <w:szCs w:val="23"/>
+          <w:lang w:eastAsia="en-GB"/>
+        </w:rPr>
+      </w:pPr>
+      <w:r>
+        <w:rPr>
+          <w:rFonts w:ascii="Helvetica" w:eastAsia="Times New Roman" w:hAnsi="Helvetica" w:cs="Helvetica"/>
+          <w:color w:val="404040"/>
+          <w:sz w:val="23"/>
+          <w:szCs w:val="23"/>
+          <w:lang w:eastAsia="en-GB"/>
+        </w:rPr>
+        <w:t>Have no previous history of mental health conditions;</w:t>
+      </w:r>
+    </w:p>
+    <w:p>
+      <w:pPr>
+        <w:pStyle w:val="ListParagraph"/>
+        <w:numPr>
+          <w:ilvl w:val="0"/>
+          <w:numId w:val="12"/>
+        </w:numPr>
+        <w:shd w:val="clear" w:color="auto" w:fill="FFFFFF"/>
+        <w:spacing w:after="0" w:line="240" w:lineRule="auto"/>
+        <w:rPr>
+          <w:rFonts w:ascii="Helvetica" w:eastAsia="Times New Roman" w:hAnsi="Helvetica" w:cs="Helvetica"/>
+          <w:color w:val="404040"/>
+          <w:sz w:val="23"/>
+          <w:szCs w:val="23"/>
+          <w:lang w:eastAsia="en-GB"/>
+        </w:rPr>
+      </w:pPr>
+      <w:r>
+        <w:rPr>
+          <w:rFonts w:ascii="Helvetica" w:eastAsia="Times New Roman" w:hAnsi="Helvetica" w:cs="Helvetica"/>
+          <w:color w:val="404040"/>
+          <w:sz w:val="23"/>
+          <w:szCs w:val="23"/>
+          <w:lang w:eastAsia="en-GB"/>
+        </w:rPr>
+        <w:t>Have no previous history of severe brain injury, brain surgery;</w:t>
+      </w:r>
+    </w:p>
+    <w:p>
+      <w:pPr>
+        <w:pStyle w:val="ListParagraph"/>
+        <w:numPr>
+          <w:ilvl w:val="0"/>
+          <w:numId w:val="12"/>
+        </w:numPr>
+        <w:shd w:val="clear" w:color="auto" w:fill="FFFFFF"/>
+        <w:spacing w:after="0" w:line="240" w:lineRule="auto"/>
+        <w:rPr>
+          <w:rFonts w:ascii="Helvetica" w:eastAsia="Times New Roman" w:hAnsi="Helvetica" w:cs="Helvetica"/>
+          <w:color w:val="404040"/>
+          <w:sz w:val="23"/>
+          <w:szCs w:val="23"/>
+          <w:lang w:eastAsia="en-GB"/>
+        </w:rPr>
+      </w:pPr>
+      <w:r>
+        <w:rPr>
+          <w:rFonts w:ascii="Helvetica" w:eastAsia="Times New Roman" w:hAnsi="Helvetica" w:cs="Helvetica"/>
+          <w:color w:val="404040"/>
+          <w:sz w:val="23"/>
+          <w:szCs w:val="23"/>
+          <w:lang w:eastAsia="en-GB"/>
+        </w:rPr>
+        <w:t>Have no previous history of taking any neurological/psychotropic medication;</w:t>
+      </w:r>
+    </w:p>
+    <w:p>
+      <w:pPr>
+        <w:pStyle w:val="ListParagraph"/>
+        <w:numPr>
+          <w:ilvl w:val="0"/>
+          <w:numId w:val="12"/>
+        </w:numPr>
+        <w:shd w:val="clear" w:color="auto" w:fill="FFFFFF"/>
+        <w:spacing w:after="0" w:line="240" w:lineRule="auto"/>
+        <w:rPr>
+          <w:rFonts w:ascii="Helvetica" w:eastAsia="Times New Roman" w:hAnsi="Helvetica" w:cs="Helvetica"/>
+          <w:color w:val="404040"/>
+          <w:sz w:val="23"/>
+          <w:szCs w:val="23"/>
+          <w:lang w:eastAsia="en-GB"/>
+        </w:rPr>
+      </w:pPr>
+      <w:r>
+        <w:rPr>
+          <w:rFonts w:ascii="Helvetica" w:eastAsia="Times New Roman" w:hAnsi="Helvetica" w:cs="Helvetica"/>
+          <w:color w:val="404040"/>
+          <w:sz w:val="23"/>
+          <w:szCs w:val="23"/>
+          <w:lang w:eastAsia="en-GB"/>
+        </w:rPr>
+        <w:t>Not be taking any medication for psychiatric/neurological illness</w:t>
+      </w:r>
+    </w:p>
+    <w:p>
+      <w:pPr>
+        <w:pStyle w:val="ListParagraph"/>
+        <w:numPr>
+          <w:ilvl w:val="0"/>
+          <w:numId w:val="12"/>
+        </w:numPr>
+        <w:shd w:val="clear" w:color="auto" w:fill="FFFFFF"/>
+        <w:spacing w:after="0" w:line="240" w:lineRule="auto"/>
+        <w:rPr>
+          <w:rFonts w:ascii="Helvetica" w:eastAsia="Times New Roman" w:hAnsi="Helvetica" w:cs="Helvetica"/>
+          <w:color w:val="404040"/>
+          <w:sz w:val="23"/>
+          <w:szCs w:val="23"/>
+          <w:lang w:eastAsia="en-GB"/>
+        </w:rPr>
+      </w:pPr>
+      <w:r>
+        <w:rPr>
+          <w:rFonts w:ascii="Helvetica" w:eastAsia="Times New Roman" w:hAnsi="Helvetica" w:cs="Helvetica"/>
+          <w:color w:val="404040"/>
+          <w:sz w:val="23"/>
+          <w:szCs w:val="23"/>
+          <w:lang w:eastAsia="en-GB"/>
+        </w:rPr>
+        <w:t>Have no history of visual (partial or complete blindness, visual disturbances, etc.) or motor disorder (tremors, spasms, etc.)</w:t>
+      </w:r>
+    </w:p>
+    <w:p>
+      <w:pPr>
+        <w:pStyle w:val="ListParagraph"/>
+        <w:numPr>
+          <w:ilvl w:val="0"/>
+          <w:numId w:val="12"/>
+        </w:numPr>
+        <w:shd w:val="clear" w:color="auto" w:fill="FFFFFF"/>
+        <w:spacing w:after="0" w:line="240" w:lineRule="auto"/>
+        <w:rPr>
+          <w:rFonts w:ascii="Helvetica" w:eastAsia="Times New Roman" w:hAnsi="Helvetica" w:cs="Helvetica"/>
+          <w:color w:val="404040"/>
+          <w:sz w:val="23"/>
+          <w:szCs w:val="23"/>
+          <w:lang w:eastAsia="en-GB"/>
+        </w:rPr>
+      </w:pPr>
+      <w:r>
+        <w:rPr>
+          <w:rFonts w:ascii="Helvetica" w:eastAsia="Times New Roman" w:hAnsi="Helvetica" w:cs="Helvetica"/>
+          <w:color w:val="404040"/>
+          <w:sz w:val="23"/>
+          <w:szCs w:val="23"/>
+          <w:lang w:eastAsia="en-GB"/>
+        </w:rPr>
+        <w:t>To the best of your knowledge, have no visual or motor impairments diagnosed or otherwise (NB: colour deficiency/blindness or wearing glasses/contacts that correct your vision to normal does not qualify as a visual impairment.)</w:t>
+      </w:r>
+    </w:p>
+    <w:p>
+      <w:pPr>
+        <w:shd w:val="clear" w:color="auto" w:fill="FFFFFF"/>
+        <w:spacing w:after="0" w:line="240" w:lineRule="auto"/>
+        <w:rPr>
+          <w:rFonts w:ascii="Helvetica" w:eastAsia="Times New Roman" w:hAnsi="Helvetica" w:cs="Helvetica"/>
+          <w:color w:val="404040"/>
+          <w:sz w:val="23"/>
+          <w:szCs w:val="23"/>
+          <w:lang w:eastAsia="en-GB"/>
+        </w:rPr>
+      </w:pPr>
+    </w:p>
+    <w:p>
+      <w:pPr>
+        <w:shd w:val="clear" w:color="auto" w:fill="FFFFFF"/>
+        <w:spacing w:after="0" w:line="240" w:lineRule="auto"/>
+        <w:rPr>
+          <w:rFonts w:ascii="Helvetica" w:eastAsia="Times New Roman" w:hAnsi="Helvetica" w:cs="Helvetica"/>
+          <w:color w:val="404040"/>
+          <w:sz w:val="23"/>
+          <w:szCs w:val="23"/>
+          <w:lang w:eastAsia="en-GB"/>
+        </w:rPr>
+      </w:pPr>
+      <w:r>
+        <w:rPr>
+          <w:rFonts w:ascii="Helvetica" w:eastAsia="Times New Roman" w:hAnsi="Helvetica" w:cs="Helvetica"/>
+          <w:color w:val="404040"/>
+          <w:sz w:val="23"/>
+          <w:szCs w:val="23"/>
+          <w:lang w:eastAsia="en-GB"/>
+        </w:rPr>
+        <w:t>If you satisfy these requirements and agree to take part, the experiment will load up. At this point you will be given practice so that you can familiarise yourself with the experiment before it begins.</w:t>
+      </w:r>
+    </w:p>
+    <w:p>
+      <w:pPr>
+        <w:shd w:val="clear" w:color="auto" w:fill="FFFFFF"/>
+        <w:spacing w:after="0" w:line="240" w:lineRule="auto"/>
+        <w:rPr>
+          <w:rFonts w:ascii="Helvetica" w:eastAsia="Times New Roman" w:hAnsi="Helvetica" w:cs="Helvetica"/>
+          <w:color w:val="404040"/>
+          <w:sz w:val="23"/>
+          <w:szCs w:val="23"/>
+          <w:lang w:eastAsia="en-GB"/>
+        </w:rPr>
+      </w:pPr>
+    </w:p>
+    <w:p>
+      <w:pPr>
+        <w:shd w:val="clear" w:color="auto" w:fill="FFFFFF"/>
+        <w:spacing w:after="0" w:line="240" w:lineRule="auto"/>
+        <w:rPr>
+          <w:rFonts w:ascii="Helvetica" w:eastAsia="Times New Roman" w:hAnsi="Helvetica" w:cs="Helvetica"/>
+          <w:color w:val="404040"/>
+          <w:sz w:val="23"/>
+          <w:szCs w:val="23"/>
+          <w:lang w:eastAsia="en-GB"/>
+        </w:rPr>
+      </w:pPr>
+      <w:r>
+        <w:rPr>
+          <w:rFonts w:ascii="Helvetica" w:eastAsia="Times New Roman" w:hAnsi="Helvetica" w:cs="Helvetica"/>
+          <w:color w:val="404040"/>
+          <w:sz w:val="23"/>
+          <w:szCs w:val="23"/>
+          <w:lang w:eastAsia="en-GB"/>
+        </w:rPr>
+        <w:t>Any personal information you provide, and all data collected from you will remain strictly confidential and will not be passed to other parties. If information collected in this study is published in scientific journals, participants will be referred to by an anonymous code only and thus remains anonymous to the researchers also. Privacy and confidentiality will be maintained. Your data may be used for future analyses and uploaded onto a research database. Your individual data will remain anonymous and each participant will be given a code so that even we will not be able to identify you. The data will be analysed and will appear in our report, but names of participants will not.</w:t>
+      </w:r>
+    </w:p>
+    <w:p>
+      <w:pPr>
+        <w:shd w:val="clear" w:color="auto" w:fill="FFFFFF"/>
+        <w:spacing w:after="0" w:line="240" w:lineRule="auto"/>
+        <w:rPr>
+          <w:rFonts w:ascii="Helvetica" w:eastAsia="Times New Roman" w:hAnsi="Helvetica" w:cs="Helvetica"/>
+          <w:color w:val="404040"/>
+          <w:sz w:val="23"/>
+          <w:szCs w:val="23"/>
+          <w:lang w:eastAsia="en-GB"/>
+        </w:rPr>
+      </w:pPr>
+    </w:p>
+    <w:p>
+      <w:pPr>
+        <w:shd w:val="clear" w:color="auto" w:fill="FFFFFF"/>
+        <w:spacing w:after="0" w:line="240" w:lineRule="auto"/>
+        <w:rPr>
+          <w:rFonts w:ascii="Helvetica" w:eastAsia="Times New Roman" w:hAnsi="Helvetica" w:cs="Helvetica"/>
+          <w:color w:val="404040"/>
+          <w:sz w:val="23"/>
+          <w:szCs w:val="23"/>
+          <w:lang w:eastAsia="en-GB"/>
+        </w:rPr>
+      </w:pPr>
+      <w:r>
+        <w:rPr>
+          <w:rFonts w:ascii="Helvetica" w:eastAsia="Times New Roman" w:hAnsi="Helvetica" w:cs="Helvetica"/>
+          <w:color w:val="404040"/>
+          <w:sz w:val="23"/>
+          <w:szCs w:val="23"/>
+          <w:lang w:eastAsia="en-GB"/>
+        </w:rPr>
+        <w:lastRenderedPageBreak/>
+        <w:t>If you have any further queries about the University’s use of data for research, please read this Research Privacy Notice, which explains what individual rights are afforded under the Data Protection Act 2018 and who to contact with any queries or concerns: </w:t>
+      </w:r>
+    </w:p>
+    <w:p>
+      <w:pPr>
+        <w:shd w:val="clear" w:color="auto" w:fill="FFFFFF"/>
+        <w:spacing w:after="0" w:line="240" w:lineRule="auto"/>
+        <w:rPr>
+          <w:rFonts w:ascii="Helvetica" w:eastAsia="Times New Roman" w:hAnsi="Helvetica" w:cs="Helvetica"/>
+          <w:color w:val="404040"/>
+          <w:sz w:val="23"/>
+          <w:szCs w:val="23"/>
+          <w:lang w:eastAsia="en-GB"/>
+        </w:rPr>
+      </w:pPr>
+      <w:r>
+        <w:rPr>
+          <w:rFonts w:ascii="Helvetica" w:eastAsia="Times New Roman" w:hAnsi="Helvetica" w:cs="Helvetica"/>
+          <w:color w:val="404040"/>
+          <w:sz w:val="23"/>
+          <w:szCs w:val="23"/>
+          <w:lang w:eastAsia="en-GB"/>
+        </w:rPr>
+        <w:t>https://dataprotection.leeds.ac.uk/wp-content/uploads/sites/48/2019/02/Research-Privacy-Notice.pdf</w:t>
+      </w:r>
+    </w:p>
+    <w:p>
+      <w:pPr>
+        <w:shd w:val="clear" w:color="auto" w:fill="FFFFFF"/>
+        <w:spacing w:after="0" w:line="240" w:lineRule="auto"/>
+        <w:rPr>
+          <w:rFonts w:ascii="Helvetica" w:eastAsia="Times New Roman" w:hAnsi="Helvetica" w:cs="Helvetica"/>
+          <w:color w:val="404040"/>
+          <w:sz w:val="23"/>
+          <w:szCs w:val="23"/>
+          <w:lang w:eastAsia="en-GB"/>
+        </w:rPr>
+      </w:pPr>
+    </w:p>
+    <w:p>
+      <w:pPr>
+        <w:shd w:val="clear" w:color="auto" w:fill="FFFFFF"/>
+        <w:spacing w:after="0" w:line="240" w:lineRule="auto"/>
+        <w:rPr>
+          <w:rFonts w:ascii="Helvetica" w:eastAsia="Times New Roman" w:hAnsi="Helvetica" w:cs="Helvetica"/>
+          <w:color w:val="404040"/>
+          <w:sz w:val="23"/>
+          <w:szCs w:val="23"/>
+          <w:lang w:eastAsia="en-GB"/>
+        </w:rPr>
+      </w:pPr>
+      <w:r>
+        <w:rPr>
+          <w:rFonts w:ascii="Helvetica" w:eastAsia="Times New Roman" w:hAnsi="Helvetica" w:cs="Helvetica"/>
+          <w:color w:val="404040"/>
+          <w:sz w:val="23"/>
+          <w:szCs w:val="23"/>
+          <w:lang w:eastAsia="en-GB"/>
+        </w:rPr>
+        <w:t>Amazon may keep a record of your data for financial tax purposes, and it may contain timestamps of your participation. This information is outside of the research team’s control and you should consult the terms and conditions of the services provided by Amazon for more information.</w:t>
+      </w:r>
+    </w:p>
+    <w:p>
+      <w:pPr>
+        <w:shd w:val="clear" w:color="auto" w:fill="FFFFFF"/>
+        <w:spacing w:after="0" w:line="240" w:lineRule="auto"/>
+        <w:rPr>
+          <w:rFonts w:ascii="Helvetica" w:eastAsia="Times New Roman" w:hAnsi="Helvetica" w:cs="Helvetica"/>
+          <w:color w:val="404040"/>
+          <w:sz w:val="23"/>
+          <w:szCs w:val="23"/>
+          <w:lang w:eastAsia="en-GB"/>
+        </w:rPr>
+      </w:pPr>
+    </w:p>
+    <w:p>
+      <w:pPr>
+        <w:shd w:val="clear" w:color="auto" w:fill="FFFFFF"/>
+        <w:spacing w:after="0" w:line="240" w:lineRule="auto"/>
+        <w:rPr>
+          <w:rFonts w:ascii="Helvetica" w:eastAsia="Times New Roman" w:hAnsi="Helvetica" w:cs="Helvetica"/>
+          <w:color w:val="404040"/>
+          <w:sz w:val="23"/>
+          <w:szCs w:val="23"/>
+          <w:lang w:eastAsia="en-GB"/>
+        </w:rPr>
+      </w:pPr>
+      <w:r>
+        <w:rPr>
+          <w:rFonts w:ascii="Helvetica" w:eastAsia="Times New Roman" w:hAnsi="Helvetica" w:cs="Helvetica"/>
+          <w:color w:val="404040"/>
+          <w:sz w:val="23"/>
+          <w:szCs w:val="23"/>
+          <w:lang w:eastAsia="en-GB"/>
+        </w:rPr>
+        <w:t>You can withdraw from the study by quitting the task at any time during the experiment. You can do this by pressing the escape key on your keyboard, and then closing the browser tab. Withdrawing from the study after you have completed the experiment will not be possible.</w:t>
+      </w:r>
+    </w:p>
+    <w:p>
+      <w:pPr>
+        <w:shd w:val="clear" w:color="auto" w:fill="FFFFFF"/>
+        <w:spacing w:after="0" w:line="240" w:lineRule="auto"/>
+        <w:rPr>
+          <w:rFonts w:ascii="Helvetica" w:eastAsia="Times New Roman" w:hAnsi="Helvetica" w:cs="Helvetica"/>
+          <w:color w:val="404040"/>
+          <w:sz w:val="23"/>
+          <w:szCs w:val="23"/>
+          <w:lang w:eastAsia="en-GB"/>
+        </w:rPr>
+      </w:pPr>
+    </w:p>
+    <w:p>
+      <w:pPr>
+        <w:shd w:val="clear" w:color="auto" w:fill="FFFFFF"/>
+        <w:spacing w:after="0" w:line="240" w:lineRule="auto"/>
+        <w:rPr>
+          <w:rFonts w:ascii="Helvetica" w:eastAsia="Times New Roman" w:hAnsi="Helvetica" w:cs="Helvetica"/>
+          <w:color w:val="404040"/>
+          <w:sz w:val="23"/>
+          <w:szCs w:val="23"/>
+          <w:lang w:eastAsia="en-GB"/>
+        </w:rPr>
+      </w:pPr>
+      <w:r>
+        <w:rPr>
+          <w:rFonts w:ascii="Helvetica" w:eastAsia="Times New Roman" w:hAnsi="Helvetica" w:cs="Helvetica"/>
+          <w:color w:val="404040"/>
+          <w:sz w:val="23"/>
+          <w:szCs w:val="23"/>
+          <w:lang w:eastAsia="en-GB"/>
+        </w:rPr>
+        <w:t>You will be paid according to the time we have estimated this study to take, based on previous tests with other participants. Payment requires a "good faith" effort to follow our instructions for the duration of the study. For instance, we will not pay a participant that seeks to finish the task in the minimum amount of time possible without regard for their accuracy throughout the study.</w:t>
+      </w:r>
+    </w:p>
+    <w:p>
+      <w:pPr>
+        <w:shd w:val="clear" w:color="auto" w:fill="FFFFFF"/>
+        <w:spacing w:after="0" w:line="240" w:lineRule="auto"/>
+        <w:rPr>
+          <w:rFonts w:ascii="Helvetica" w:eastAsia="Times New Roman" w:hAnsi="Helvetica" w:cs="Helvetica"/>
+          <w:color w:val="404040"/>
+          <w:sz w:val="23"/>
+          <w:szCs w:val="23"/>
+          <w:lang w:eastAsia="en-GB"/>
+        </w:rPr>
+      </w:pPr>
+    </w:p>
+    <w:p>
+      <w:pPr>
+        <w:shd w:val="clear" w:color="auto" w:fill="FFFFFF"/>
+        <w:spacing w:after="0" w:line="240" w:lineRule="auto"/>
+        <w:rPr>
+          <w:rFonts w:ascii="Helvetica" w:eastAsia="Times New Roman" w:hAnsi="Helvetica" w:cs="Helvetica"/>
+          <w:color w:val="404040"/>
+          <w:sz w:val="23"/>
+          <w:szCs w:val="23"/>
+          <w:lang w:eastAsia="en-GB"/>
+        </w:rPr>
+      </w:pPr>
+      <w:r>
+        <w:rPr>
+          <w:rFonts w:ascii="Helvetica" w:eastAsia="Times New Roman" w:hAnsi="Helvetica" w:cs="Helvetica"/>
+          <w:color w:val="404040"/>
+          <w:sz w:val="23"/>
+          <w:szCs w:val="23"/>
+          <w:lang w:eastAsia="en-GB"/>
+        </w:rPr>
+        <w:t>Finally, we must clarify that participants do not have any claim over intellectual property rights that may emerge from the research and should not disclose anything about the experiment to others.</w:t>
+      </w:r>
+    </w:p>
+    <w:p>
+      <w:pPr>
+        <w:shd w:val="clear" w:color="auto" w:fill="FFFFFF"/>
+        <w:spacing w:after="0" w:line="240" w:lineRule="auto"/>
+        <w:rPr>
+          <w:rFonts w:ascii="Helvetica" w:eastAsia="Times New Roman" w:hAnsi="Helvetica" w:cs="Helvetica"/>
+          <w:color w:val="404040"/>
+          <w:sz w:val="23"/>
+          <w:szCs w:val="23"/>
+          <w:lang w:eastAsia="en-GB"/>
+        </w:rPr>
+      </w:pPr>
+    </w:p>
+    <w:p>
+      <w:pPr>
+        <w:shd w:val="clear" w:color="auto" w:fill="FFFFFF"/>
+        <w:spacing w:after="0" w:line="240" w:lineRule="auto"/>
+        <w:rPr>
+          <w:rFonts w:ascii="Helvetica" w:eastAsia="Times New Roman" w:hAnsi="Helvetica" w:cs="Helvetica"/>
+          <w:color w:val="404040"/>
+          <w:sz w:val="23"/>
+          <w:szCs w:val="23"/>
+          <w:lang w:eastAsia="en-GB"/>
+        </w:rPr>
+      </w:pPr>
+      <w:r>
+        <w:rPr>
+          <w:rFonts w:ascii="Helvetica" w:eastAsia="Times New Roman" w:hAnsi="Helvetica" w:cs="Helvetica"/>
+          <w:color w:val="404040"/>
+          <w:sz w:val="23"/>
+          <w:szCs w:val="23"/>
+          <w:lang w:eastAsia="en-GB"/>
+        </w:rPr>
+        <w:t>If you wish to continue, please confirm that you have read this information page and click the next button below.</w:t>
+      </w:r>
+    </w:p>
+    <w:p>
+      <w:pPr>
+        <w:shd w:val="clear" w:color="auto" w:fill="FFFFFF"/>
+        <w:spacing w:after="0" w:line="240" w:lineRule="auto"/>
+        <w:rPr>
+          <w:rFonts w:ascii="Helvetica" w:eastAsia="Times New Roman" w:hAnsi="Helvetica" w:cs="Helvetica"/>
+          <w:color w:val="404040"/>
+          <w:sz w:val="23"/>
+          <w:szCs w:val="23"/>
+          <w:lang w:eastAsia="en-GB"/>
+        </w:rPr>
+      </w:pPr>
+    </w:p>
+    <w:p>
+      <w:pPr>
+        <w:shd w:val="clear" w:color="auto" w:fill="FFFFFF"/>
+        <w:spacing w:after="0" w:line="240" w:lineRule="auto"/>
+        <w:rPr>
+          <w:rFonts w:ascii="Helvetica" w:eastAsia="Times New Roman" w:hAnsi="Helvetica" w:cs="Helvetica"/>
+          <w:color w:val="404040"/>
+          <w:sz w:val="23"/>
+          <w:szCs w:val="23"/>
+          <w:lang w:eastAsia="en-GB"/>
+        </w:rPr>
+      </w:pPr>
+      <w:r>
+        <w:rPr>
+          <w:rFonts w:ascii="Helvetica" w:eastAsia="Times New Roman" w:hAnsi="Helvetica" w:cs="Helvetica"/>
+          <w:color w:val="404040"/>
+          <w:sz w:val="23"/>
+          <w:szCs w:val="23"/>
+          <w:lang w:eastAsia="en-GB"/>
+        </w:rPr>
+        <w:t>(Upon submitting your responses, you will automatically be redirected to the experiment.)</w:t>
+      </w:r>
+    </w:p>
+    <w:p>
+      <w:pPr>
+        <w:shd w:val="clear" w:color="auto" w:fill="FFFFFF"/>
+        <w:spacing w:after="0" w:line="240" w:lineRule="auto"/>
+        <w:rPr>
+          <w:rFonts w:ascii="Helvetica" w:eastAsia="Times New Roman" w:hAnsi="Helvetica" w:cs="Helvetica"/>
+          <w:color w:val="404040"/>
+          <w:sz w:val="23"/>
+          <w:szCs w:val="23"/>
+          <w:lang w:eastAsia="en-GB"/>
+        </w:rPr>
+      </w:pPr>
+    </w:p>
+    <w:p>
+      <w:pPr>
+        <w:shd w:val="clear" w:color="auto" w:fill="FFFFFF"/>
+        <w:spacing w:after="0" w:line="360" w:lineRule="atLeast"/>
+        <w:ind w:left="360"/>
+        <w:rPr>
+          <w:rFonts w:ascii="Grotesque" w:eastAsia="Times New Roman" w:hAnsi="Grotesque" w:cs="Times New Roman"/>
+          <w:color w:val="43464D"/>
+          <w:sz w:val="27"/>
+          <w:szCs w:val="27"/>
+          <w:lang w:eastAsia="en-GB"/>
+        </w:rPr>
+      </w:pPr>
+      <w:r>
+        <w:rPr>
+          <w:rFonts w:ascii="Grotesque" w:eastAsia="Times New Roman" w:hAnsi="Grotesque" w:cs="Times New Roman"/>
+          <w:b/>
+          <w:bCs/>
+          <w:color w:val="43464D"/>
+          <w:sz w:val="27"/>
+          <w:szCs w:val="27"/>
+          <w:lang w:eastAsia="en-GB"/>
+        </w:rPr>
+        <w:t>I have read and understand the aims of this study.</w:t>
+      </w:r>
+    </w:p>
+    <w:p>
+      <w:pPr>
+        <w:spacing w:after="0" w:line="240" w:lineRule="auto"/>
+        <w:ind w:left="360"/>
+        <w:rPr>
+          <w:rFonts w:ascii="Grotesque" w:eastAsia="Times New Roman" w:hAnsi="Grotesque" w:cs="Times New Roman"/>
+          <w:color w:val="43464D"/>
+          <w:sz w:val="24"/>
+          <w:szCs w:val="24"/>
+          <w:lang w:eastAsia="en-GB"/>
+        </w:rPr>
+      </w:pPr>
+      <w:r>
+        <w:rPr>
+          <w:rFonts w:ascii="Grotesque" w:eastAsia="Times New Roman" w:hAnsi="Grotesque" w:cs="Times New Roman"/>
+          <w:color w:val="43464D"/>
+          <w:sz w:val="24"/>
+          <w:szCs w:val="24"/>
+        </w:rPr>
+        <w:object w:dxaOrig="225" w:dyaOrig="225">
+          <v:shapetype id="_x0000_t75" coordsize="21600,21600" o:spt="75" o:preferrelative="t" path="m@4@5l@4@11@9@11@9@5xe" filled="f" stroked="f">
+            <v:stroke joinstyle="miter"/>
+            <v:formulas>
+              <v:f eqn="if lineDrawn pixelLineWidth 0"/>
+              <v:f eqn="sum @0 1 0"/>
+              <v:f eqn="sum 0 0 @1"/>
+              <v:f eqn="prod @2 1 2"/>
+              <v:f eqn="prod @3 21600 pixelWidth"/>
+              <v:f eqn="prod @3 21600 pixelHeight"/>
+              <v:f eqn="sum @0 0 1"/>
+              <v:f eqn="prod @6 1 2"/>
+              <v:f eqn="prod @7 21600 pixelWidth"/>
+              <v:f eqn="sum @8 21600 0"/>
+              <v:f eqn="prod @7 21600 pixelHeight"/>
+              <v:f eqn="sum @10 21600 0"/>
+            </v:formulas>
+            <v:path o:extrusionok="f" gradientshapeok="t" o:connecttype="rect"/>
+            <o:lock v:ext="edit" aspectratio="t"/>
+          </v:shapetype>
+          <v:shape id="_x0000_i1054" type="#_x0000_t75" style="width:18pt;height:15.75pt" o:ole="">
+            <v:imagedata r:id="rId11" o:title=""/>
+          </v:shape>
+          <w:control r:id="rId12" w:name="DefaultOcxName1" w:shapeid="_x0000_i1054"/>
+        </w:object>
+      </w:r>
+      <w:r>
+        <w:rPr>
+          <w:rFonts w:ascii="Grotesque" w:eastAsia="Times New Roman" w:hAnsi="Grotesque" w:cs="Times New Roman"/>
+          <w:color w:val="43464D"/>
+          <w:sz w:val="24"/>
+          <w:szCs w:val="24"/>
+          <w:lang w:eastAsia="en-GB"/>
+        </w:rPr>
+        <w:t>Agree</w:t>
+      </w:r>
+    </w:p>
+    <w:p>
+      <w:pPr>
+        <w:shd w:val="clear" w:color="auto" w:fill="FFFFFF"/>
+        <w:spacing w:after="0" w:line="240" w:lineRule="auto"/>
+        <w:rPr>
+          <w:rFonts w:ascii="Helvetica" w:eastAsia="Times New Roman" w:hAnsi="Helvetica" w:cs="Helvetica"/>
+          <w:color w:val="404040"/>
+          <w:sz w:val="23"/>
+          <w:szCs w:val="23"/>
+          <w:lang w:eastAsia="en-GB"/>
+        </w:rPr>
+      </w:pPr>
+    </w:p>
+    <w:p>
+      <w:pPr>
+        <w:shd w:val="clear" w:color="auto" w:fill="FFFFFF"/>
+        <w:spacing w:after="0" w:line="360" w:lineRule="atLeast"/>
+        <w:ind w:left="360"/>
+        <w:rPr>
+          <w:rFonts w:ascii="Grotesque" w:eastAsia="Times New Roman" w:hAnsi="Grotesque" w:cs="Times New Roman"/>
+          <w:color w:val="43464D"/>
+          <w:sz w:val="27"/>
+          <w:szCs w:val="27"/>
+          <w:lang w:eastAsia="en-GB"/>
+        </w:rPr>
+      </w:pPr>
+      <w:r>
+        <w:rPr>
+          <w:rFonts w:ascii="Grotesque" w:eastAsia="Times New Roman" w:hAnsi="Grotesque" w:cs="Times New Roman"/>
+          <w:color w:val="43464D"/>
+          <w:sz w:val="27"/>
+          <w:szCs w:val="27"/>
+          <w:lang w:eastAsia="en-GB"/>
+        </w:rPr>
+        <w:t>I understand confidentiality will be maintained and that any personal information that could identify me will not be passed on to any other parties by the research team.</w:t>
+      </w:r>
+    </w:p>
+    <w:p>
+      <w:pPr>
+        <w:spacing w:after="0" w:line="240" w:lineRule="auto"/>
+        <w:ind w:left="360"/>
+        <w:rPr>
+          <w:rFonts w:ascii="Grotesque" w:eastAsia="Times New Roman" w:hAnsi="Grotesque" w:cs="Times New Roman"/>
+          <w:color w:val="43464D"/>
+          <w:sz w:val="24"/>
+          <w:szCs w:val="24"/>
+          <w:lang w:eastAsia="en-GB"/>
+        </w:rPr>
+      </w:pPr>
+      <w:r>
+        <w:rPr>
+          <w:rFonts w:ascii="Grotesque" w:eastAsia="Times New Roman" w:hAnsi="Grotesque" w:cs="Times New Roman"/>
+          <w:color w:val="43464D"/>
+          <w:sz w:val="24"/>
+          <w:szCs w:val="24"/>
+        </w:rPr>
+        <w:object w:dxaOrig="225" w:dyaOrig="225">
+          <v:shape id="_x0000_i1053" type="#_x0000_t75" style="width:18pt;height:15.75pt" o:ole="">
+            <v:imagedata r:id="rId13" o:title=""/>
+          </v:shape>
+          <w:control r:id="rId14" w:name="DefaultOcxName" w:shapeid="_x0000_i1053"/>
+        </w:object>
+      </w:r>
+      <w:r>
+        <w:rPr>
+          <w:rFonts w:ascii="Grotesque" w:eastAsia="Times New Roman" w:hAnsi="Grotesque" w:cs="Times New Roman"/>
+          <w:color w:val="43464D"/>
+          <w:sz w:val="24"/>
+          <w:szCs w:val="24"/>
+          <w:lang w:eastAsia="en-GB"/>
+        </w:rPr>
+        <w:t>Agree</w:t>
+      </w:r>
+    </w:p>
+    <w:p>
+      <w:pPr>
+        <w:shd w:val="clear" w:color="auto" w:fill="FFFFFF"/>
+        <w:spacing w:after="0" w:line="240" w:lineRule="auto"/>
+        <w:rPr>
+          <w:rFonts w:ascii="Helvetica" w:eastAsia="Times New Roman" w:hAnsi="Helvetica" w:cs="Helvetica"/>
+          <w:color w:val="404040"/>
+          <w:sz w:val="23"/>
+          <w:szCs w:val="23"/>
+          <w:lang w:eastAsia="en-GB"/>
+        </w:rPr>
+      </w:pPr>
+    </w:p>
+    <w:p>
+      <w:pPr>
+        <w:shd w:val="clear" w:color="auto" w:fill="FFFFFF"/>
+        <w:spacing w:line="360" w:lineRule="atLeast"/>
+        <w:ind w:left="360"/>
+        <w:rPr>
+          <w:rFonts w:ascii="Grotesque" w:eastAsia="Times New Roman" w:hAnsi="Grotesque" w:cs="Times New Roman"/>
+          <w:color w:val="43464D"/>
+          <w:sz w:val="27"/>
+          <w:szCs w:val="27"/>
+          <w:lang w:eastAsia="en-GB"/>
+        </w:rPr>
+      </w:pPr>
+      <w:r>
+        <w:rPr>
+          <w:rFonts w:ascii="Grotesque" w:eastAsia="Times New Roman" w:hAnsi="Grotesque" w:cs="Times New Roman"/>
+          <w:color w:val="43464D"/>
+          <w:sz w:val="27"/>
+          <w:szCs w:val="27"/>
+          <w:lang w:eastAsia="en-GB"/>
+        </w:rPr>
+        <w:t>I can confirm that I have no previous history of mental health conditions, severe brain injury, brain surgery, or taking neurological/psychotropic medication.</w:t>
+      </w:r>
+    </w:p>
+    <w:p>
+      <w:pPr>
+        <w:spacing w:after="0" w:line="240" w:lineRule="auto"/>
+        <w:ind w:left="360"/>
+        <w:rPr>
+          <w:rFonts w:ascii="Grotesque" w:eastAsia="Times New Roman" w:hAnsi="Grotesque" w:cs="Times New Roman"/>
+          <w:color w:val="43464D"/>
+          <w:sz w:val="24"/>
+          <w:szCs w:val="24"/>
+          <w:lang w:eastAsia="en-GB"/>
+        </w:rPr>
+      </w:pPr>
+      <w:r>
+        <w:rPr>
+          <w:rFonts w:ascii="Grotesque" w:eastAsia="Times New Roman" w:hAnsi="Grotesque" w:cs="Times New Roman"/>
+          <w:color w:val="43464D"/>
+          <w:sz w:val="24"/>
+          <w:szCs w:val="24"/>
+        </w:rPr>
+        <w:object w:dxaOrig="225" w:dyaOrig="225">
+          <v:shape id="_x0000_i1052" type="#_x0000_t75" style="width:18pt;height:15.75pt" o:ole="">
+            <v:imagedata r:id="rId13" o:title=""/>
+          </v:shape>
+          <w:control r:id="rId15" w:name="DefaultOcxName2" w:shapeid="_x0000_i1052"/>
+        </w:object>
+      </w:r>
+      <w:r>
+        <w:rPr>
+          <w:rFonts w:ascii="Grotesque" w:eastAsia="Times New Roman" w:hAnsi="Grotesque" w:cs="Times New Roman"/>
+          <w:color w:val="43464D"/>
+          <w:sz w:val="24"/>
+          <w:szCs w:val="24"/>
+          <w:lang w:eastAsia="en-GB"/>
+        </w:rPr>
+        <w:t>Agree</w:t>
+      </w:r>
+    </w:p>
+    <w:p>
+      <w:pPr>
+        <w:spacing w:after="0" w:line="240" w:lineRule="auto"/>
+        <w:rPr>
+          <w:rFonts w:ascii="Grotesque" w:eastAsia="Times New Roman" w:hAnsi="Grotesque" w:cs="Times New Roman"/>
+          <w:color w:val="43464D"/>
+          <w:sz w:val="24"/>
+          <w:szCs w:val="24"/>
+          <w:lang w:eastAsia="en-GB"/>
+        </w:rPr>
+      </w:pPr>
+    </w:p>
+    <w:p>
+      <w:pPr>
+        <w:shd w:val="clear" w:color="auto" w:fill="FFFFFF"/>
+        <w:spacing w:after="0" w:line="360" w:lineRule="atLeast"/>
+        <w:ind w:left="360"/>
+        <w:rPr>
+          <w:rFonts w:ascii="Grotesque" w:eastAsia="Times New Roman" w:hAnsi="Grotesque" w:cs="Times New Roman"/>
+          <w:color w:val="43464D"/>
+          <w:sz w:val="27"/>
+          <w:szCs w:val="27"/>
+          <w:lang w:eastAsia="en-GB"/>
+        </w:rPr>
+      </w:pPr>
+      <w:r>
+        <w:rPr>
+          <w:rFonts w:ascii="Grotesque" w:eastAsia="Times New Roman" w:hAnsi="Grotesque" w:cs="Times New Roman"/>
+          <w:color w:val="43464D"/>
+          <w:sz w:val="27"/>
+          <w:szCs w:val="27"/>
+          <w:lang w:eastAsia="en-GB"/>
+        </w:rPr>
+        <w:t xml:space="preserve">I confirm that I have no diagnosed visual (partial or complete blindness, visual disturbances, etc.) or motor disorder (tremors, spasms, etc.) and </w:t>
+      </w:r>
+      <w:r>
+        <w:rPr>
+          <w:rFonts w:ascii="Grotesque" w:eastAsia="Times New Roman" w:hAnsi="Grotesque" w:cs="Times New Roman"/>
+          <w:color w:val="43464D"/>
+          <w:sz w:val="27"/>
+          <w:szCs w:val="27"/>
+          <w:lang w:eastAsia="en-GB"/>
+        </w:rPr>
+        <w:lastRenderedPageBreak/>
+        <w:t>to the best of my knowledge do not suffer from any visual or motor impairments.</w:t>
+      </w:r>
+    </w:p>
+    <w:p>
+      <w:pPr>
+        <w:spacing w:after="0" w:line="240" w:lineRule="auto"/>
+        <w:ind w:left="360"/>
+        <w:rPr>
+          <w:rFonts w:ascii="Grotesque" w:eastAsia="Times New Roman" w:hAnsi="Grotesque" w:cs="Times New Roman"/>
+          <w:color w:val="43464D"/>
+          <w:sz w:val="24"/>
+          <w:szCs w:val="24"/>
+          <w:lang w:eastAsia="en-GB"/>
+        </w:rPr>
+      </w:pPr>
+      <w:r>
+        <w:rPr>
+          <w:rFonts w:ascii="Grotesque" w:eastAsia="Times New Roman" w:hAnsi="Grotesque" w:cs="Times New Roman"/>
+          <w:color w:val="43464D"/>
+          <w:sz w:val="24"/>
+          <w:szCs w:val="24"/>
+        </w:rPr>
+        <w:object w:dxaOrig="225" w:dyaOrig="225">
+          <v:shape id="_x0000_i1051" type="#_x0000_t75" style="width:18pt;height:15.75pt" o:ole="">
+            <v:imagedata r:id="rId13" o:title=""/>
+          </v:shape>
+          <w:control r:id="rId16" w:name="DefaultOcxName7" w:shapeid="_x0000_i1051"/>
+        </w:object>
+      </w:r>
+      <w:r>
+        <w:rPr>
+          <w:rFonts w:ascii="Grotesque" w:eastAsia="Times New Roman" w:hAnsi="Grotesque" w:cs="Times New Roman"/>
+          <w:color w:val="43464D"/>
+          <w:sz w:val="24"/>
+          <w:szCs w:val="24"/>
+          <w:lang w:eastAsia="en-GB"/>
+        </w:rPr>
+        <w:t>Agree</w:t>
+      </w:r>
+    </w:p>
+    <w:p>
+      <w:pPr>
+        <w:shd w:val="clear" w:color="auto" w:fill="FFFFFF"/>
+        <w:spacing w:after="0" w:line="360" w:lineRule="atLeast"/>
+        <w:ind w:left="360"/>
+        <w:rPr>
+          <w:rFonts w:ascii="Grotesque" w:eastAsia="Times New Roman" w:hAnsi="Grotesque" w:cs="Times New Roman"/>
+          <w:color w:val="43464D"/>
+          <w:sz w:val="27"/>
+          <w:szCs w:val="27"/>
+          <w:lang w:eastAsia="en-GB"/>
+        </w:rPr>
+      </w:pPr>
+      <w:r>
+        <w:rPr>
+          <w:rFonts w:ascii="Grotesque" w:eastAsia="Times New Roman" w:hAnsi="Grotesque" w:cs="Times New Roman"/>
+          <w:color w:val="43464D"/>
+          <w:sz w:val="27"/>
+          <w:szCs w:val="27"/>
+          <w:lang w:eastAsia="en-GB"/>
+        </w:rPr>
+        <w:t>I understand that anonymised results from this study may be disseminated through conference presentations, publication in peer reviewed journals, compiled as a report, used in future projects, included on an institutional website, presented in an electronic thesis and made available on an online data repository.</w:t>
+      </w:r>
+    </w:p>
+    <w:p>
+      <w:pPr>
+        <w:spacing w:after="0" w:line="240" w:lineRule="auto"/>
+        <w:ind w:left="360"/>
+        <w:rPr>
+          <w:rFonts w:ascii="Grotesque" w:eastAsia="Times New Roman" w:hAnsi="Grotesque" w:cs="Times New Roman"/>
+          <w:color w:val="43464D"/>
+          <w:sz w:val="24"/>
+          <w:szCs w:val="24"/>
+          <w:lang w:eastAsia="en-GB"/>
+        </w:rPr>
+      </w:pPr>
+      <w:r>
+        <w:rPr>
+          <w:rFonts w:ascii="Grotesque" w:eastAsia="Times New Roman" w:hAnsi="Grotesque" w:cs="Times New Roman"/>
+          <w:color w:val="43464D"/>
+          <w:sz w:val="24"/>
+          <w:szCs w:val="24"/>
+        </w:rPr>
+        <w:object w:dxaOrig="225" w:dyaOrig="225">
+          <v:shape id="_x0000_i1050" type="#_x0000_t75" style="width:18pt;height:15.75pt" o:ole="">
+            <v:imagedata r:id="rId13" o:title=""/>
+          </v:shape>
+          <w:control r:id="rId17" w:name="DefaultOcxName11" w:shapeid="_x0000_i1050"/>
+        </w:object>
+      </w:r>
+      <w:r>
+        <w:rPr>
+          <w:rFonts w:ascii="Grotesque" w:eastAsia="Times New Roman" w:hAnsi="Grotesque" w:cs="Times New Roman"/>
+          <w:color w:val="43464D"/>
+          <w:sz w:val="24"/>
+          <w:szCs w:val="24"/>
+          <w:lang w:eastAsia="en-GB"/>
+        </w:rPr>
+        <w:t>Agree</w:t>
+      </w:r>
+    </w:p>
+    <w:p>
+      <w:pPr>
+        <w:spacing w:after="0" w:line="240" w:lineRule="auto"/>
+        <w:rPr>
+          <w:rFonts w:ascii="Grotesque" w:eastAsia="Times New Roman" w:hAnsi="Grotesque" w:cs="Times New Roman"/>
+          <w:color w:val="43464D"/>
+          <w:sz w:val="24"/>
+          <w:szCs w:val="24"/>
+          <w:lang w:eastAsia="en-GB"/>
+        </w:rPr>
+      </w:pPr>
+    </w:p>
+    <w:p>
+      <w:pPr>
+        <w:shd w:val="clear" w:color="auto" w:fill="FFFFFF"/>
+        <w:spacing w:after="0" w:line="360" w:lineRule="atLeast"/>
+        <w:ind w:left="360"/>
+        <w:rPr>
+          <w:rFonts w:ascii="Grotesque" w:eastAsia="Times New Roman" w:hAnsi="Grotesque" w:cs="Times New Roman"/>
+          <w:color w:val="43464D"/>
+          <w:sz w:val="27"/>
+          <w:szCs w:val="27"/>
+          <w:lang w:eastAsia="en-GB"/>
+        </w:rPr>
+      </w:pPr>
+      <w:r>
+        <w:rPr>
+          <w:rFonts w:ascii="Grotesque" w:eastAsia="Times New Roman" w:hAnsi="Grotesque" w:cs="Times New Roman"/>
+          <w:color w:val="43464D"/>
+          <w:sz w:val="27"/>
+          <w:szCs w:val="27"/>
+          <w:lang w:eastAsia="en-GB"/>
+        </w:rPr>
+        <w:t>I understand that my name will not be linked with the research materials, and I will not be identified or identifiable in the report or reports that result from the research.</w:t>
+      </w:r>
+    </w:p>
+    <w:p>
+      <w:pPr>
+        <w:spacing w:after="0" w:line="240" w:lineRule="auto"/>
+        <w:ind w:left="360"/>
+        <w:rPr>
+          <w:rFonts w:ascii="Grotesque" w:eastAsia="Times New Roman" w:hAnsi="Grotesque" w:cs="Times New Roman"/>
+          <w:color w:val="43464D"/>
+          <w:sz w:val="24"/>
+          <w:szCs w:val="24"/>
+          <w:lang w:eastAsia="en-GB"/>
+        </w:rPr>
+      </w:pPr>
+      <w:r>
+        <w:rPr>
+          <w:rFonts w:ascii="Grotesque" w:eastAsia="Times New Roman" w:hAnsi="Grotesque" w:cs="Times New Roman"/>
+          <w:color w:val="43464D"/>
+          <w:sz w:val="24"/>
+          <w:szCs w:val="24"/>
+        </w:rPr>
+        <w:object w:dxaOrig="225" w:dyaOrig="225">
+          <v:shape id="_x0000_i1049" type="#_x0000_t75" style="width:18pt;height:15.75pt" o:ole="">
+            <v:imagedata r:id="rId13" o:title=""/>
+          </v:shape>
+          <w:control r:id="rId18" w:name="DefaultOcxName21" w:shapeid="_x0000_i1049"/>
+        </w:object>
+      </w:r>
+      <w:r>
+        <w:rPr>
+          <w:rFonts w:ascii="Grotesque" w:eastAsia="Times New Roman" w:hAnsi="Grotesque" w:cs="Times New Roman"/>
+          <w:color w:val="43464D"/>
+          <w:sz w:val="24"/>
+          <w:szCs w:val="24"/>
+          <w:lang w:eastAsia="en-GB"/>
+        </w:rPr>
+        <w:t>Agree</w:t>
+      </w:r>
+    </w:p>
+    <w:p>
+      <w:pPr>
+        <w:spacing w:after="0" w:line="240" w:lineRule="auto"/>
+        <w:rPr>
+          <w:rFonts w:ascii="Grotesque" w:eastAsia="Times New Roman" w:hAnsi="Grotesque" w:cs="Times New Roman"/>
+          <w:color w:val="43464D"/>
+          <w:sz w:val="24"/>
+          <w:szCs w:val="24"/>
+          <w:lang w:eastAsia="en-GB"/>
+        </w:rPr>
+      </w:pPr>
+    </w:p>
+    <w:p>
+      <w:pPr>
+        <w:shd w:val="clear" w:color="auto" w:fill="FFFFFF"/>
+        <w:spacing w:after="0" w:line="360" w:lineRule="atLeast"/>
+        <w:ind w:left="360"/>
+        <w:rPr>
+          <w:rFonts w:ascii="Grotesque" w:eastAsia="Times New Roman" w:hAnsi="Grotesque" w:cs="Times New Roman"/>
+          <w:color w:val="43464D"/>
+          <w:sz w:val="27"/>
+          <w:szCs w:val="27"/>
+          <w:lang w:eastAsia="en-GB"/>
+        </w:rPr>
+      </w:pPr>
+      <w:r>
+        <w:rPr>
+          <w:rFonts w:ascii="Grotesque" w:eastAsia="Times New Roman" w:hAnsi="Grotesque" w:cs="Times New Roman"/>
+          <w:color w:val="43464D"/>
+          <w:sz w:val="27"/>
+          <w:szCs w:val="27"/>
+          <w:lang w:eastAsia="en-GB"/>
+        </w:rPr>
+        <w:t xml:space="preserve">I understand that if I decide to complete the experiment, because of the </w:t>
+      </w:r>
+      <w:proofErr w:type="spellStart"/>
+      <w:r>
+        <w:rPr>
+          <w:rFonts w:ascii="Grotesque" w:eastAsia="Times New Roman" w:hAnsi="Grotesque" w:cs="Times New Roman"/>
+          <w:color w:val="43464D"/>
+          <w:sz w:val="27"/>
+          <w:szCs w:val="27"/>
+          <w:lang w:eastAsia="en-GB"/>
+        </w:rPr>
+        <w:t>anonymisation</w:t>
+      </w:r>
+      <w:proofErr w:type="spellEnd"/>
+      <w:r>
+        <w:rPr>
+          <w:rFonts w:ascii="Grotesque" w:eastAsia="Times New Roman" w:hAnsi="Grotesque" w:cs="Times New Roman"/>
+          <w:color w:val="43464D"/>
+          <w:sz w:val="27"/>
+          <w:szCs w:val="27"/>
+          <w:lang w:eastAsia="en-GB"/>
+        </w:rPr>
+        <w:t xml:space="preserve"> process, it will not be possible to retrospectively remove these datasets from the analysis process.</w:t>
+      </w:r>
+    </w:p>
+    <w:p>
+      <w:pPr>
+        <w:spacing w:after="0" w:line="240" w:lineRule="auto"/>
+        <w:ind w:left="360"/>
+        <w:rPr>
+          <w:rFonts w:ascii="Grotesque" w:eastAsia="Times New Roman" w:hAnsi="Grotesque" w:cs="Times New Roman"/>
+          <w:color w:val="43464D"/>
+          <w:sz w:val="24"/>
+          <w:szCs w:val="24"/>
+          <w:lang w:eastAsia="en-GB"/>
+        </w:rPr>
+      </w:pPr>
+      <w:r>
+        <w:rPr>
+          <w:rFonts w:ascii="Grotesque" w:eastAsia="Times New Roman" w:hAnsi="Grotesque" w:cs="Times New Roman"/>
+          <w:color w:val="43464D"/>
+          <w:sz w:val="24"/>
+          <w:szCs w:val="24"/>
+        </w:rPr>
+        <w:object w:dxaOrig="225" w:dyaOrig="225">
+          <v:shape id="_x0000_i1048" type="#_x0000_t75" style="width:18pt;height:15.75pt" o:ole="">
+            <v:imagedata r:id="rId13" o:title=""/>
+          </v:shape>
+          <w:control r:id="rId19" w:name="DefaultOcxName3" w:shapeid="_x0000_i1048"/>
+        </w:object>
+      </w:r>
+      <w:r>
+        <w:rPr>
+          <w:rFonts w:ascii="Grotesque" w:eastAsia="Times New Roman" w:hAnsi="Grotesque" w:cs="Times New Roman"/>
+          <w:color w:val="43464D"/>
+          <w:sz w:val="24"/>
+          <w:szCs w:val="24"/>
+          <w:lang w:eastAsia="en-GB"/>
+        </w:rPr>
+        <w:t>Agree</w:t>
+      </w:r>
+    </w:p>
+    <w:p>
+      <w:pPr>
+        <w:spacing w:after="0" w:line="240" w:lineRule="auto"/>
+        <w:ind w:left="360"/>
+        <w:rPr>
+          <w:rFonts w:ascii="Grotesque" w:eastAsia="Times New Roman" w:hAnsi="Grotesque" w:cs="Times New Roman"/>
+          <w:color w:val="43464D"/>
+          <w:sz w:val="24"/>
+          <w:szCs w:val="24"/>
+          <w:lang w:eastAsia="en-GB"/>
+        </w:rPr>
+      </w:pPr>
+    </w:p>
+    <w:p>
+      <w:pPr>
+        <w:shd w:val="clear" w:color="auto" w:fill="FFFFFF"/>
+        <w:spacing w:after="0" w:line="360" w:lineRule="atLeast"/>
+        <w:ind w:left="360"/>
+        <w:rPr>
+          <w:rFonts w:ascii="Grotesque" w:eastAsia="Times New Roman" w:hAnsi="Grotesque" w:cs="Times New Roman"/>
+          <w:color w:val="43464D"/>
+          <w:sz w:val="27"/>
+          <w:szCs w:val="27"/>
+          <w:lang w:eastAsia="en-GB"/>
+        </w:rPr>
+      </w:pPr>
+      <w:r>
+        <w:rPr>
+          <w:rFonts w:ascii="Grotesque" w:eastAsia="Times New Roman" w:hAnsi="Grotesque" w:cs="Times New Roman"/>
+          <w:color w:val="43464D"/>
+          <w:sz w:val="27"/>
+          <w:szCs w:val="27"/>
+          <w:lang w:eastAsia="en-GB"/>
+        </w:rPr>
+        <w:t>I have had an opportunity to ask the primary researcher questions via email.</w:t>
+      </w:r>
+    </w:p>
+    <w:p>
+      <w:pPr>
+        <w:spacing w:after="0" w:line="240" w:lineRule="auto"/>
+        <w:ind w:left="360"/>
+        <w:rPr>
+          <w:rFonts w:ascii="Grotesque" w:eastAsia="Times New Roman" w:hAnsi="Grotesque" w:cs="Times New Roman"/>
+          <w:color w:val="43464D"/>
+          <w:sz w:val="24"/>
+          <w:szCs w:val="24"/>
+          <w:lang w:eastAsia="en-GB"/>
+        </w:rPr>
+      </w:pPr>
+      <w:r>
+        <w:rPr>
+          <w:rFonts w:ascii="Grotesque" w:eastAsia="Times New Roman" w:hAnsi="Grotesque" w:cs="Times New Roman"/>
+          <w:color w:val="43464D"/>
+          <w:sz w:val="24"/>
+          <w:szCs w:val="24"/>
+        </w:rPr>
+        <w:object w:dxaOrig="225" w:dyaOrig="225">
+          <v:shape id="_x0000_i1047" type="#_x0000_t75" style="width:18pt;height:15.75pt" o:ole="">
+            <v:imagedata r:id="rId13" o:title=""/>
+          </v:shape>
+          <w:control r:id="rId20" w:name="DefaultOcxName4" w:shapeid="_x0000_i1047"/>
+        </w:object>
+      </w:r>
+      <w:r>
+        <w:rPr>
+          <w:rFonts w:ascii="Grotesque" w:eastAsia="Times New Roman" w:hAnsi="Grotesque" w:cs="Times New Roman"/>
+          <w:color w:val="43464D"/>
+          <w:sz w:val="24"/>
+          <w:szCs w:val="24"/>
+          <w:lang w:eastAsia="en-GB"/>
+        </w:rPr>
+        <w:t>Agree</w:t>
+      </w:r>
+    </w:p>
+    <w:p>
+      <w:pPr>
+        <w:spacing w:after="0" w:line="240" w:lineRule="auto"/>
+        <w:ind w:left="360"/>
+        <w:rPr>
+          <w:rFonts w:ascii="Grotesque" w:eastAsia="Times New Roman" w:hAnsi="Grotesque" w:cs="Times New Roman"/>
+          <w:color w:val="43464D"/>
+          <w:sz w:val="24"/>
+          <w:szCs w:val="24"/>
+          <w:lang w:eastAsia="en-GB"/>
+        </w:rPr>
+      </w:pPr>
+    </w:p>
+    <w:p>
+      <w:pPr>
+        <w:shd w:val="clear" w:color="auto" w:fill="FFFFFF"/>
+        <w:spacing w:after="0" w:line="360" w:lineRule="atLeast"/>
+        <w:ind w:left="360"/>
+        <w:rPr>
+          <w:rFonts w:ascii="Grotesque" w:eastAsia="Times New Roman" w:hAnsi="Grotesque" w:cs="Times New Roman"/>
+          <w:color w:val="43464D"/>
+          <w:sz w:val="27"/>
+          <w:szCs w:val="27"/>
+          <w:lang w:eastAsia="en-GB"/>
+        </w:rPr>
+      </w:pPr>
+      <w:r>
+        <w:rPr>
+          <w:rFonts w:ascii="Grotesque" w:eastAsia="Times New Roman" w:hAnsi="Grotesque" w:cs="Times New Roman"/>
+          <w:color w:val="43464D"/>
+          <w:sz w:val="27"/>
+          <w:szCs w:val="27"/>
+          <w:lang w:eastAsia="en-GB"/>
+        </w:rPr>
+        <w:t>I agree to take part in this study.</w:t>
+      </w:r>
+    </w:p>
+    <w:p>
+      <w:pPr>
+        <w:spacing w:after="0" w:line="240" w:lineRule="auto"/>
+        <w:ind w:left="360"/>
+        <w:rPr>
+          <w:rFonts w:ascii="Grotesque" w:eastAsia="Times New Roman" w:hAnsi="Grotesque" w:cs="Times New Roman"/>
+          <w:color w:val="43464D"/>
+          <w:sz w:val="24"/>
+          <w:szCs w:val="24"/>
+          <w:lang w:eastAsia="en-GB"/>
+        </w:rPr>
+      </w:pPr>
+      <w:r>
+        <w:rPr>
+          <w:rFonts w:ascii="Grotesque" w:eastAsia="Times New Roman" w:hAnsi="Grotesque" w:cs="Times New Roman"/>
+          <w:color w:val="43464D"/>
+          <w:sz w:val="24"/>
+          <w:szCs w:val="24"/>
+        </w:rPr>
+        <w:object w:dxaOrig="225" w:dyaOrig="225">
+          <v:shape id="_x0000_i1046" type="#_x0000_t75" style="width:18pt;height:15.75pt" o:ole="">
+            <v:imagedata r:id="rId13" o:title=""/>
+          </v:shape>
+          <w:control r:id="rId21" w:name="DefaultOcxName5" w:shapeid="_x0000_i1046"/>
+        </w:object>
+      </w:r>
+      <w:r>
+        <w:rPr>
+          <w:rFonts w:ascii="Grotesque" w:eastAsia="Times New Roman" w:hAnsi="Grotesque" w:cs="Times New Roman"/>
+          <w:color w:val="43464D"/>
+          <w:sz w:val="24"/>
+          <w:szCs w:val="24"/>
+          <w:lang w:eastAsia="en-GB"/>
+        </w:rPr>
+        <w:t>Agree</w:t>
+      </w:r>
+    </w:p>
+    <w:p>
+      <w:pPr>
+        <w:spacing w:after="0" w:line="240" w:lineRule="auto"/>
+        <w:ind w:left="360"/>
+        <w:rPr>
+          <w:rFonts w:ascii="Grotesque" w:eastAsia="Times New Roman" w:hAnsi="Grotesque" w:cs="Times New Roman"/>
+          <w:color w:val="43464D"/>
+          <w:sz w:val="24"/>
+          <w:szCs w:val="24"/>
+          <w:lang w:eastAsia="en-GB"/>
+        </w:rPr>
+      </w:pPr>
+    </w:p>
+    <w:p>
+      <w:pPr>
+        <w:spacing w:after="0" w:line="240" w:lineRule="auto"/>
+        <w:ind w:left="360"/>
+        <w:rPr>
+          <w:rFonts w:ascii="Grotesque" w:eastAsia="Times New Roman" w:hAnsi="Grotesque" w:cs="Times New Roman"/>
+          <w:color w:val="43464D"/>
+          <w:sz w:val="27"/>
+          <w:szCs w:val="27"/>
+          <w:lang w:eastAsia="en-GB"/>
+        </w:rPr>
+      </w:pPr>
+      <w:r>
+        <w:rPr>
+          <w:rFonts w:ascii="Grotesque" w:eastAsia="Times New Roman" w:hAnsi="Grotesque" w:cs="Times New Roman"/>
+          <w:color w:val="43464D"/>
+          <w:sz w:val="27"/>
+          <w:szCs w:val="27"/>
+          <w:lang w:eastAsia="en-GB"/>
+        </w:rPr>
+        <w:t xml:space="preserve">I agree to </w:t>
+      </w:r>
+      <w:r>
+        <w:rPr>
+          <w:rFonts w:ascii="Grotesque" w:eastAsia="Times New Roman" w:hAnsi="Grotesque" w:cs="Times New Roman"/>
+          <w:color w:val="43464D"/>
+          <w:sz w:val="27"/>
+          <w:szCs w:val="27"/>
+          <w:lang w:eastAsia="en-GB"/>
+        </w:rPr>
+        <w:t>complete this activity to the best of my ability by dedicating my full attention to it for the entirety of the experiment. I understand that if I do not follow this agreement, then payment for participation will be withdrawn.</w:t>
+      </w:r>
+    </w:p>
+    <w:p>
+      <w:pPr>
+        <w:spacing w:after="0" w:line="240" w:lineRule="auto"/>
+        <w:ind w:firstLine="360"/>
+        <w:rPr>
+          <w:rFonts w:ascii="Grotesque" w:eastAsia="Times New Roman" w:hAnsi="Grotesque" w:cs="Times New Roman"/>
+          <w:color w:val="43464D"/>
+          <w:sz w:val="24"/>
+          <w:szCs w:val="24"/>
+          <w:lang w:eastAsia="en-GB"/>
+        </w:rPr>
+      </w:pPr>
+      <w:r>
+        <w:rPr>
+          <w:rFonts w:ascii="Grotesque" w:eastAsia="Times New Roman" w:hAnsi="Grotesque" w:cs="Times New Roman"/>
+          <w:color w:val="43464D"/>
+          <w:sz w:val="24"/>
+          <w:szCs w:val="24"/>
+        </w:rPr>
+        <w:object w:dxaOrig="225" w:dyaOrig="225">
+          <v:shape id="_x0000_i1045" type="#_x0000_t75" style="width:18pt;height:15.75pt" o:ole="">
+            <v:imagedata r:id="rId13" o:title=""/>
+          </v:shape>
+          <w:control r:id="rId22" w:name="DefaultOcxName6" w:shapeid="_x0000_i1045"/>
+        </w:object>
+      </w:r>
+      <w:r>
+        <w:rPr>
+          <w:rFonts w:ascii="Grotesque" w:eastAsia="Times New Roman" w:hAnsi="Grotesque" w:cs="Times New Roman"/>
+          <w:color w:val="43464D"/>
+          <w:sz w:val="24"/>
+          <w:szCs w:val="24"/>
+          <w:lang w:eastAsia="en-GB"/>
+        </w:rPr>
+        <w:t>Agree</w:t>
+      </w:r>
+    </w:p>
+    <w:p>
+      <w:pPr>
+        <w:spacing w:after="0" w:line="240" w:lineRule="auto"/>
+        <w:rPr>
+          <w:rFonts w:ascii="Grotesque" w:eastAsia="Times New Roman" w:hAnsi="Grotesque" w:cs="Times New Roman"/>
+          <w:color w:val="43464D"/>
+          <w:sz w:val="24"/>
+          <w:szCs w:val="24"/>
+          <w:lang w:eastAsia="en-GB"/>
+        </w:rPr>
+      </w:pPr>
+    </w:p>
+    <w:p>
+      <w:pPr>
+        <w:tabs>
+          <w:tab w:val="left" w:pos="3383"/>
+        </w:tabs>
+      </w:pPr>
+    </w:p>
+    <w:p>
+      <w:pPr>
+        <w:rPr>
+          <w:rFonts w:ascii="Arial" w:hAnsi="Arial" w:cs="Arial"/>
+          <w:b/>
+          <w:sz w:val="24"/>
+          <w:szCs w:val="24"/>
+          <w:lang w:val="en-US"/>
+        </w:rPr>
+      </w:pPr>
+    </w:p>
+    <w:p>
+      <w:pPr>
+        <w:rPr>
+          <w:rFonts w:ascii="Arial" w:hAnsi="Arial" w:cs="Arial"/>
+          <w:b/>
+          <w:sz w:val="24"/>
+          <w:szCs w:val="24"/>
+          <w:lang w:val="en-US"/>
+        </w:rPr>
+      </w:pPr>
+    </w:p>
+    <w:p>
+      <w:pPr>
+        <w:rPr>
+          <w:rFonts w:ascii="Arial" w:hAnsi="Arial" w:cs="Arial"/>
+          <w:b/>
+          <w:sz w:val="24"/>
+          <w:szCs w:val="24"/>
+          <w:lang w:val="en-US"/>
+        </w:rPr>
+      </w:pPr>
+    </w:p>
+    <w:p>
+      <w:pPr>
+        <w:rPr>
+          <w:rFonts w:ascii="Arial" w:hAnsi="Arial" w:cs="Arial"/>
+          <w:b/>
+          <w:sz w:val="24"/>
+          <w:szCs w:val="24"/>
+          <w:lang w:val="en-US"/>
+        </w:rPr>
+      </w:pPr>
+    </w:p>
+    <w:p>
+      <w:pPr>
+        <w:rPr>
+          <w:rFonts w:ascii="Arial" w:hAnsi="Arial" w:cs="Arial"/>
+          <w:b/>
+          <w:sz w:val="24"/>
+          <w:szCs w:val="24"/>
+          <w:lang w:val="en-US"/>
+        </w:rPr>
+      </w:pPr>
+    </w:p>
+    <w:p>
+      <w:pPr>
+        <w:rPr>
+          <w:rFonts w:ascii="Arial" w:hAnsi="Arial" w:cs="Arial"/>
+          <w:b/>
+          <w:sz w:val="24"/>
+          <w:szCs w:val="24"/>
+          <w:lang w:val="en-US"/>
+        </w:rPr>
+      </w:pPr>
+      <w:r>
+        <w:rPr>
+          <w:rFonts w:ascii="Arial" w:hAnsi="Arial" w:cs="Arial"/>
+          <w:b/>
+          <w:sz w:val="24"/>
+          <w:szCs w:val="24"/>
+          <w:lang w:val="en-US"/>
+        </w:rPr>
+        <w:lastRenderedPageBreak/>
         <w:t>WEB</w:t>
       </w:r>
     </w:p>
@@ -6668,31 +8748,550 @@
       <w:pPr>
         <w:rPr>
           <w:rFonts w:ascii="Arial" w:hAnsi="Arial" w:cs="Arial"/>
+        </w:rPr>
+      </w:pPr>
+    </w:p>
+    <w:p>
+      <w:pPr>
+        <w:rPr>
+          <w:rFonts w:ascii="Arial" w:hAnsi="Arial" w:cs="Arial"/>
+        </w:rPr>
+      </w:pPr>
+      <w:r>
+        <w:rPr>
+          <w:rFonts w:ascii="Arial" w:hAnsi="Arial" w:cs="Arial"/>
+        </w:rPr>
+        <w:t xml:space="preserve">Thank you very much for considering participating in this research. This page will provide you with information about the study to allow you to make an informed decision about your participation. However, if you have any questions please do not hesitate to contact the primary researcher via e-mail: e.a.williams@leeds.ac.uk. </w:t>
+      </w:r>
+    </w:p>
+    <w:p>
+      <w:pPr>
+        <w:rPr>
+          <w:rFonts w:ascii="Arial" w:hAnsi="Arial" w:cs="Arial"/>
+        </w:rPr>
+      </w:pPr>
+      <w:r>
+        <w:rPr>
+          <w:rFonts w:ascii="Arial" w:hAnsi="Arial" w:cs="Arial"/>
+        </w:rPr>
+        <w:t xml:space="preserve">It is important to note that this research is subject to ethical guidelines set out by the British Psychological Society (BPS), which includes obtaining informed consent, the right to withdraw and protection of participants’ anonymity. The study has been approved by the School of Psychology Research Ethics Committee at the University of Leeds, UK (Reference: PSYC-116; Date: 27/10/2020).  </w:t>
+      </w:r>
+    </w:p>
+    <w:p>
+      <w:pPr>
+        <w:rPr>
+          <w:rFonts w:ascii="Arial" w:hAnsi="Arial" w:cs="Arial"/>
+        </w:rPr>
+      </w:pPr>
+      <w:r>
+        <w:rPr>
+          <w:rFonts w:ascii="Arial" w:hAnsi="Arial" w:cs="Arial"/>
+        </w:rPr>
+        <w:t xml:space="preserve">Please read this information carefully in order to understand the study rationale and what taking part involves. You can then make an informed decision as to whether you wish to participate. </w:t>
+      </w:r>
+    </w:p>
+    <w:p>
+      <w:pPr>
+        <w:rPr>
+          <w:rFonts w:ascii="Arial" w:hAnsi="Arial" w:cs="Arial"/>
+        </w:rPr>
+      </w:pPr>
+      <w:r>
+        <w:rPr>
+          <w:rFonts w:ascii="Arial" w:hAnsi="Arial" w:cs="Arial"/>
+        </w:rPr>
+        <w:t>The aim of the study is to investigate people's typing behaviour. The data collected consists of which keys you press and when, your typing speed, any demographics you provide (e.g. age and location) and some technical details about your device (e.g. screen resolution and browser).</w:t>
+      </w:r>
+    </w:p>
+    <w:p>
+      <w:pPr>
+        <w:rPr>
+          <w:rFonts w:ascii="Arial" w:hAnsi="Arial" w:cs="Arial"/>
+        </w:rPr>
+      </w:pPr>
+      <w:r>
+        <w:rPr>
+          <w:rFonts w:ascii="Arial" w:hAnsi="Arial" w:cs="Arial"/>
+        </w:rPr>
+        <w:t xml:space="preserve">Participation in this study is entirely voluntary. After reading this information, you will be invited to complete a consent form to indicate that you understand what is involved in the study and that you wish to take part. </w:t>
+      </w:r>
+    </w:p>
+    <w:p>
+      <w:pPr>
+        <w:rPr>
+          <w:rFonts w:ascii="Arial" w:hAnsi="Arial" w:cs="Arial"/>
+        </w:rPr>
+      </w:pPr>
+    </w:p>
+    <w:p>
+      <w:pPr>
+        <w:rPr>
+          <w:rFonts w:ascii="Arial" w:hAnsi="Arial" w:cs="Arial"/>
+        </w:rPr>
+      </w:pPr>
+      <w:r>
+        <w:rPr>
+          <w:rFonts w:ascii="Arial" w:hAnsi="Arial" w:cs="Arial"/>
+        </w:rPr>
+        <w:t xml:space="preserve">To participate, you must: </w:t>
+      </w:r>
+    </w:p>
+    <w:p>
+      <w:pPr>
+        <w:rPr>
+          <w:rFonts w:ascii="Arial" w:hAnsi="Arial" w:cs="Arial"/>
+        </w:rPr>
+      </w:pPr>
+    </w:p>
+    <w:p>
+      <w:pPr>
+        <w:rPr>
+          <w:rFonts w:ascii="Arial" w:hAnsi="Arial" w:cs="Arial"/>
+        </w:rPr>
+      </w:pPr>
+      <w:r>
+        <w:rPr>
+          <w:rFonts w:ascii="Arial" w:hAnsi="Arial" w:cs="Arial"/>
+        </w:rPr>
+        <w:t>&gt;</w:t>
+      </w:r>
+      <w:r>
+        <w:rPr>
+          <w:rFonts w:ascii="Arial" w:hAnsi="Arial" w:cs="Arial"/>
+        </w:rPr>
+        <w:tab/>
+        <w:t xml:space="preserve">Have no previous history of mental health conditions; </w:t>
+      </w:r>
+    </w:p>
+    <w:p>
+      <w:pPr>
+        <w:rPr>
+          <w:rFonts w:ascii="Arial" w:hAnsi="Arial" w:cs="Arial"/>
+        </w:rPr>
+      </w:pPr>
+      <w:r>
+        <w:rPr>
+          <w:rFonts w:ascii="Arial" w:hAnsi="Arial" w:cs="Arial"/>
+        </w:rPr>
+        <w:t>&gt;</w:t>
+      </w:r>
+      <w:r>
+        <w:rPr>
+          <w:rFonts w:ascii="Arial" w:hAnsi="Arial" w:cs="Arial"/>
+        </w:rPr>
+        <w:tab/>
+        <w:t>Have no previous history of severe brain injury, brain surgery;</w:t>
+      </w:r>
+    </w:p>
+    <w:p>
+      <w:pPr>
+        <w:rPr>
+          <w:rFonts w:ascii="Arial" w:hAnsi="Arial" w:cs="Arial"/>
+        </w:rPr>
+      </w:pPr>
+      <w:r>
+        <w:rPr>
+          <w:rFonts w:ascii="Arial" w:hAnsi="Arial" w:cs="Arial"/>
+        </w:rPr>
+        <w:t>&gt;</w:t>
+      </w:r>
+      <w:r>
+        <w:rPr>
+          <w:rFonts w:ascii="Arial" w:hAnsi="Arial" w:cs="Arial"/>
+        </w:rPr>
+        <w:tab/>
+        <w:t>Have no previous history of taking any neurological/psychotropic medication;</w:t>
+      </w:r>
+    </w:p>
+    <w:p>
+      <w:pPr>
+        <w:rPr>
+          <w:rFonts w:ascii="Arial" w:hAnsi="Arial" w:cs="Arial"/>
+        </w:rPr>
+      </w:pPr>
+      <w:r>
+        <w:rPr>
+          <w:rFonts w:ascii="Arial" w:hAnsi="Arial" w:cs="Arial"/>
+        </w:rPr>
+        <w:t>&gt;</w:t>
+      </w:r>
+      <w:r>
+        <w:rPr>
+          <w:rFonts w:ascii="Arial" w:hAnsi="Arial" w:cs="Arial"/>
+        </w:rPr>
+        <w:tab/>
+        <w:t>Not be taking any medication for psychiatric/neurological illness</w:t>
+      </w:r>
+    </w:p>
+    <w:p>
+      <w:pPr>
+        <w:rPr>
+          <w:rFonts w:ascii="Arial" w:hAnsi="Arial" w:cs="Arial"/>
+        </w:rPr>
+      </w:pPr>
+      <w:r>
+        <w:rPr>
+          <w:rFonts w:ascii="Arial" w:hAnsi="Arial" w:cs="Arial"/>
+        </w:rPr>
+        <w:t>&gt;</w:t>
+      </w:r>
+      <w:r>
+        <w:rPr>
+          <w:rFonts w:ascii="Arial" w:hAnsi="Arial" w:cs="Arial"/>
+        </w:rPr>
+        <w:tab/>
+        <w:t>Have no history of visual or motor disorders (partial or complete blindness, visual disturbances, tremors, spasms, etc.)</w:t>
+      </w:r>
+    </w:p>
+    <w:p>
+      <w:pPr>
+        <w:rPr>
+          <w:rFonts w:ascii="Arial" w:hAnsi="Arial" w:cs="Arial"/>
+        </w:rPr>
+      </w:pPr>
+      <w:r>
+        <w:rPr>
+          <w:rFonts w:ascii="Arial" w:hAnsi="Arial" w:cs="Arial"/>
+        </w:rPr>
+        <w:t>&gt;</w:t>
+      </w:r>
+      <w:r>
+        <w:rPr>
+          <w:rFonts w:ascii="Arial" w:hAnsi="Arial" w:cs="Arial"/>
+        </w:rPr>
+        <w:tab/>
+        <w:t>To the best of your knowledge, have no visual or motor impairments diagnosed or otherwise</w:t>
+      </w:r>
+      <w:r>
+        <w:rPr>
+          <w:rFonts w:ascii="Arial" w:hAnsi="Arial" w:cs="Arial"/>
+        </w:rPr>
+        <w:cr/>
+        <w:t>.</w:t>
+      </w:r>
+    </w:p>
+    <w:p>
+      <w:pPr>
+        <w:rPr>
+          <w:rFonts w:ascii="Arial" w:hAnsi="Arial" w:cs="Arial"/>
+        </w:rPr>
+      </w:pPr>
+      <w:r>
+        <w:rPr>
+          <w:rFonts w:ascii="Arial" w:hAnsi="Arial" w:cs="Arial"/>
+        </w:rPr>
+        <w:t xml:space="preserve">Any personal information you provide, and all data collected from you will remain strictly confidential and will not be passed to other parties. If information collected in this study is published in scientific journals, participants will be referred to by an anonymous code only and thus remains anonymous to the researchers also. Privacy and confidentiality will be maintained. Your data may be used for future analyses and uploaded onto a research database. Your individual data will remain anonymous and each participant will be given a random username so that even we will not be able to identify you. The data will be analysed and will appear in our report, but names of participants will not. </w:t>
+      </w:r>
+    </w:p>
+    <w:p>
+      <w:pPr>
+        <w:rPr>
+          <w:rFonts w:ascii="Arial" w:hAnsi="Arial" w:cs="Arial"/>
+        </w:rPr>
+      </w:pPr>
+    </w:p>
+    <w:p>
+      <w:pPr>
+        <w:rPr>
+          <w:rFonts w:ascii="Arial" w:hAnsi="Arial" w:cs="Arial"/>
+        </w:rPr>
+      </w:pPr>
+      <w:r>
+        <w:rPr>
+          <w:rFonts w:ascii="Arial" w:hAnsi="Arial" w:cs="Arial"/>
+        </w:rPr>
+        <w:t>If you have any further queries about the University’s use of data for research, please read this Research Privacy Notice, which explains what individual rights are afforded under the Data Protection Act 2018 and who to contact with any queries or concerns:</w:t>
+      </w:r>
+    </w:p>
+    <w:p>
+      <w:pPr>
+        <w:rPr>
+          <w:rFonts w:ascii="Arial" w:hAnsi="Arial" w:cs="Arial"/>
+        </w:rPr>
+      </w:pPr>
+      <w:r>
+        <w:rPr>
+          <w:rFonts w:ascii="Arial" w:hAnsi="Arial" w:cs="Arial"/>
+        </w:rPr>
+        <w:t>https://dataprotection.leeds.ac.uk/wp-content/uploads/sites/48/2019/02/Research-Privacy-Notice.pdf</w:t>
+      </w:r>
+    </w:p>
+    <w:p>
+      <w:pPr>
+        <w:rPr>
+          <w:rFonts w:ascii="Arial" w:hAnsi="Arial" w:cs="Arial"/>
+        </w:rPr>
+      </w:pPr>
+      <w:r>
+        <w:rPr>
+          <w:rFonts w:ascii="Arial" w:hAnsi="Arial" w:cs="Arial"/>
+        </w:rPr>
+        <w:t xml:space="preserve">Amazon may keep a record of your data for financial tax purposes, and it may contain timestamps of your participation. This information is outside of the research team’s control and you should consult the terms and conditions of the service provided by Amazon for more information. </w:t>
+      </w:r>
+    </w:p>
+    <w:p>
+      <w:pPr>
+        <w:rPr>
+          <w:rFonts w:ascii="Arial" w:hAnsi="Arial" w:cs="Arial"/>
+        </w:rPr>
+      </w:pPr>
+      <w:r>
+        <w:rPr>
+          <w:rFonts w:ascii="Arial" w:hAnsi="Arial" w:cs="Arial"/>
+        </w:rPr>
+        <w:t xml:space="preserve">You can withdraw from the study by quitting the task at any time in the experiment. You can do this by pressing the escape key on your keyboard (if full-screened) and closing the browser. Withdrawing from the study after you have completed the experiment will not be possible. </w:t>
+      </w:r>
+    </w:p>
+    <w:p>
+      <w:pPr>
+        <w:rPr>
+          <w:rFonts w:ascii="Arial" w:hAnsi="Arial" w:cs="Arial"/>
+        </w:rPr>
+      </w:pPr>
+      <w:r>
+        <w:rPr>
+          <w:rFonts w:ascii="Arial" w:hAnsi="Arial" w:cs="Arial"/>
+        </w:rPr>
+        <w:t>Finally, we must clarify that participants do not have any claim over intellectual property rights that may emerge from the research and should not disclose anything about the experiment to others</w:t>
+      </w:r>
+    </w:p>
+    <w:p>
+      <w:pPr>
+        <w:rPr>
+          <w:rFonts w:ascii="Arial" w:hAnsi="Arial" w:cs="Arial"/>
           <w:b/>
-          <w:sz w:val="24"/>
-          <w:szCs w:val="24"/>
-          <w:lang w:val="en-US"/>
-        </w:rPr>
-      </w:pPr>
-    </w:p>
-    <w:p>
-      <w:pPr>
+          <w:color w:val="FF0066"/>
+        </w:rPr>
+      </w:pPr>
+      <w:r>
         <w:rPr>
           <w:rFonts w:ascii="Arial" w:hAnsi="Arial" w:cs="Arial"/>
           <w:b/>
-          <w:sz w:val="24"/>
-          <w:szCs w:val="24"/>
-          <w:lang w:val="en-US"/>
-        </w:rPr>
-      </w:pPr>
-      <w:r>
+          <w:color w:val="FF0066"/>
+        </w:rPr>
+        <w:t>If you meet the criteria and wish to participate, please confirm that you have read this information page by ticking the boxes and clicking the 'I will participate' button below.</w:t>
+      </w:r>
+    </w:p>
+    <w:p>
+      <w:pPr>
         <w:rPr>
           <w:rFonts w:ascii="Arial" w:hAnsi="Arial" w:cs="Arial"/>
           <w:b/>
-          <w:sz w:val="24"/>
-          <w:szCs w:val="24"/>
-          <w:lang w:val="en-US"/>
-        </w:rPr>
+          <w:color w:val="FF0066"/>
+        </w:rPr>
+      </w:pPr>
+    </w:p>
+    <w:p>
+      <w:pPr>
+        <w:pStyle w:val="ListParagraph"/>
+        <w:numPr>
+          <w:ilvl w:val="0"/>
+          <w:numId w:val="11"/>
+        </w:numPr>
+        <w:rPr>
+          <w:rFonts w:ascii="Arial" w:hAnsi="Arial" w:cs="Arial"/>
+        </w:rPr>
+      </w:pPr>
+      <w:r>
+        <w:rPr>
+          <w:rFonts w:ascii="Arial" w:hAnsi="Arial" w:cs="Arial"/>
+        </w:rPr>
+        <w:t>I am 18 years old or over.</w:t>
+      </w:r>
+    </w:p>
+    <w:p>
+      <w:pPr>
+        <w:pStyle w:val="ListParagraph"/>
+        <w:numPr>
+          <w:ilvl w:val="0"/>
+          <w:numId w:val="11"/>
+        </w:numPr>
+        <w:rPr>
+          <w:rFonts w:ascii="Arial" w:hAnsi="Arial" w:cs="Arial"/>
+        </w:rPr>
+      </w:pPr>
+      <w:r>
+        <w:rPr>
+          <w:rFonts w:ascii="Arial" w:hAnsi="Arial" w:cs="Arial"/>
+        </w:rPr>
+        <w:t>I can confirm that I have no previous history of mental health conditions, severe brain injury, brain surgery or taking neurological/psychotropic medication.</w:t>
+      </w:r>
+    </w:p>
+    <w:p>
+      <w:pPr>
+        <w:pStyle w:val="ListParagraph"/>
+        <w:numPr>
+          <w:ilvl w:val="0"/>
+          <w:numId w:val="11"/>
+        </w:numPr>
+        <w:rPr>
+          <w:rFonts w:ascii="Arial" w:hAnsi="Arial" w:cs="Arial"/>
+        </w:rPr>
+      </w:pPr>
+      <w:r>
+        <w:rPr>
+          <w:rFonts w:ascii="Arial" w:hAnsi="Arial" w:cs="Arial"/>
+        </w:rPr>
+        <w:t>I can confirm that I have no diagnosed visual (partial or complete blindness, visual disturbances, etc.) or motor disorders (tremors, spasms, etc.) and to the best of my knowledge do not suffer from any visual or motor impairments (corrective lenses, e.g., glasses and contacts, are not considered visual impairments).</w:t>
+      </w:r>
+    </w:p>
+    <w:p>
+      <w:pPr>
+        <w:pStyle w:val="ListParagraph"/>
+        <w:numPr>
+          <w:ilvl w:val="0"/>
+          <w:numId w:val="11"/>
+        </w:numPr>
+        <w:rPr>
+          <w:rFonts w:ascii="Arial" w:hAnsi="Arial" w:cs="Arial"/>
+        </w:rPr>
+      </w:pPr>
+      <w:r>
+        <w:rPr>
+          <w:rFonts w:ascii="Arial" w:hAnsi="Arial" w:cs="Arial"/>
+        </w:rPr>
+        <w:t xml:space="preserve">I understand that I will not be identifiable in the data or report(s) that result from this research and that, due to the </w:t>
+      </w:r>
+      <w:proofErr w:type="spellStart"/>
+      <w:r>
+        <w:rPr>
+          <w:rFonts w:ascii="Arial" w:hAnsi="Arial" w:cs="Arial"/>
+        </w:rPr>
+        <w:t>anonymisation</w:t>
+      </w:r>
+      <w:proofErr w:type="spellEnd"/>
+      <w:r>
+        <w:rPr>
+          <w:rFonts w:ascii="Arial" w:hAnsi="Arial" w:cs="Arial"/>
+        </w:rPr>
+        <w:t xml:space="preserve"> process, it will not be possible to retrospectively remove my data from the analysis process.</w:t>
+      </w:r>
+    </w:p>
+    <w:p>
+      <w:pPr>
+        <w:pStyle w:val="ListParagraph"/>
+        <w:numPr>
+          <w:ilvl w:val="0"/>
+          <w:numId w:val="11"/>
+        </w:numPr>
+        <w:rPr>
+          <w:rFonts w:ascii="Arial" w:hAnsi="Arial" w:cs="Arial"/>
+        </w:rPr>
+      </w:pPr>
+      <w:r>
+        <w:rPr>
+          <w:rFonts w:ascii="Arial" w:hAnsi="Arial" w:cs="Arial"/>
+        </w:rPr>
+        <w:t>I have had an opportunity to ask the primary researcher questions via email.</w:t>
+      </w:r>
+    </w:p>
+    <w:p>
+      <w:pPr>
+        <w:pStyle w:val="ListParagraph"/>
+        <w:numPr>
+          <w:ilvl w:val="0"/>
+          <w:numId w:val="11"/>
+        </w:numPr>
+        <w:rPr>
+          <w:rFonts w:ascii="Arial" w:hAnsi="Arial" w:cs="Arial"/>
+        </w:rPr>
+      </w:pPr>
+      <w:r>
+        <w:rPr>
+          <w:rFonts w:ascii="Arial" w:hAnsi="Arial" w:cs="Arial"/>
+        </w:rPr>
+        <w:t>I have read and understand the aims of this study and agree to take part.</w:t>
+      </w:r>
+    </w:p>
+    <w:p>
+      <w:pPr>
+        <w:rPr>
+          <w:rFonts w:ascii="Arial" w:hAnsi="Arial" w:cs="Arial"/>
+        </w:rPr>
+      </w:pPr>
+    </w:p>
+    <w:p>
+      <w:pPr>
+        <w:rPr>
+          <w:rFonts w:ascii="Arial" w:hAnsi="Arial" w:cs="Arial"/>
+          <w:b/>
+          <w:color w:val="FF0066"/>
+        </w:rPr>
+      </w:pPr>
+      <w:r>
+        <w:rPr>
+          <w:rFonts w:ascii="Arial" w:hAnsi="Arial" w:cs="Arial"/>
+          <w:b/>
+          <w:color w:val="FF0066"/>
+        </w:rPr>
+        <w:t>If you do not meet the criteria or do not wish to participate, you can still play - just click "I will not participate".</w:t>
+      </w:r>
+    </w:p>
+    <w:p>
+      <w:pPr>
+        <w:rPr>
+          <w:rFonts w:ascii="Arial" w:hAnsi="Arial" w:cs="Arial"/>
+        </w:rPr>
+      </w:pPr>
+    </w:p>
+    <w:p>
+      <w:pPr>
+        <w:rPr>
+          <w:rFonts w:ascii="Arial" w:hAnsi="Arial" w:cs="Arial"/>
+        </w:rPr>
+      </w:pPr>
+    </w:p>
+    <w:p>
+      <w:pPr>
+        <w:rPr>
+          <w:rFonts w:ascii="Arial" w:hAnsi="Arial" w:cs="Arial"/>
+        </w:rPr>
+      </w:pPr>
+    </w:p>
+    <w:p>
+      <w:pPr>
+        <w:rPr>
+          <w:rFonts w:ascii="Arial" w:hAnsi="Arial" w:cs="Arial"/>
+        </w:rPr>
+      </w:pPr>
+    </w:p>
+    <w:p>
+      <w:pPr>
+        <w:rPr>
+          <w:rFonts w:ascii="Arial" w:hAnsi="Arial" w:cs="Arial"/>
+        </w:rPr>
+      </w:pPr>
+    </w:p>
+    <w:p>
+      <w:pPr>
+        <w:rPr>
+          <w:rFonts w:ascii="Arial" w:hAnsi="Arial" w:cs="Arial"/>
+          <w:b/>
+          <w:sz w:val="24"/>
+          <w:szCs w:val="24"/>
+          <w:lang w:val="en-US"/>
+        </w:rPr>
+      </w:pPr>
+    </w:p>
+    <w:p>
+      <w:pPr>
+        <w:rPr>
+          <w:rFonts w:ascii="Arial" w:hAnsi="Arial" w:cs="Arial"/>
+          <w:b/>
+          <w:sz w:val="24"/>
+          <w:szCs w:val="24"/>
+          <w:lang w:val="en-US"/>
+        </w:rPr>
+      </w:pPr>
+      <w:r>
+        <w:rPr>
+          <w:rFonts w:ascii="Arial" w:hAnsi="Arial" w:cs="Arial"/>
+          <w:b/>
+          <w:sz w:val="24"/>
+          <w:szCs w:val="24"/>
+          <w:lang w:val="en-US"/>
+        </w:rPr>
+        <w:lastRenderedPageBreak/>
         <w:t>SCHOOL</w:t>
       </w:r>
     </w:p>
@@ -6700,6 +9299,7 @@
       <w:pPr>
         <w:keepNext/>
         <w:keepLines/>
+        <w:spacing w:after="0"/>
         <w:jc w:val="center"/>
         <w:rPr>
           <w:b/>
@@ -6719,7 +9319,6 @@
           <w:szCs w:val="24"/>
           <w:lang w:val="en-US"/>
         </w:rPr>
-        <w:lastRenderedPageBreak/>
         <w:t>Participant Information Sheet</w:t>
       </w:r>
     </w:p>
@@ -6727,6 +9326,7 @@
       <w:pPr>
         <w:keepNext/>
         <w:keepLines/>
+        <w:spacing w:after="0"/>
         <w:jc w:val="center"/>
         <w:rPr>
           <w:b/>
@@ -6775,6 +9375,7 @@
       <w:pPr>
         <w:keepNext/>
         <w:keepLines/>
+        <w:spacing w:after="0"/>
         <w:jc w:val="center"/>
         <w:rPr>
           <w:b/>
@@ -6895,7 +9496,7 @@
                     </pic:cNvPicPr>
                   </pic:nvPicPr>
                   <pic:blipFill>
-                    <a:blip r:embed="rId7" cstate="print">
+                    <a:blip r:embed="rId23" cstate="print">
                       <a:extLst>
                         <a:ext uri="{28A0092B-C50C-407E-A947-70E740481C1C}">
                           <a14:useLocalDpi xmlns:a14="http://schemas.microsoft.com/office/drawing/2010/main" val="0"/>
@@ -7158,7 +9759,7 @@
         </w:rPr>
         <w:t xml:space="preserve">. If you later decide to withdraw, please contact </w:t>
       </w:r>
-      <w:hyperlink r:id="rId8" w:history="1">
+      <w:hyperlink r:id="rId24" w:history="1">
         <w:r>
           <w:rPr>
             <w:rStyle w:val="Hyperlink"/>
@@ -7218,7 +9819,7 @@
                     </pic:cNvPicPr>
                   </pic:nvPicPr>
                   <pic:blipFill>
-                    <a:blip r:embed="rId9">
+                    <a:blip r:embed="rId25">
                       <a:extLst>
                         <a:ext uri="{28A0092B-C50C-407E-A947-70E740481C1C}">
                           <a14:useLocalDpi xmlns:a14="http://schemas.microsoft.com/office/drawing/2010/main" val="0"/>
@@ -7431,7 +10032,7 @@
         </w:rPr>
         <w:t xml:space="preserve">at </w:t>
       </w:r>
-      <w:hyperlink r:id="rId10" w:history="1">
+      <w:hyperlink r:id="rId26" w:history="1">
         <w:r>
           <w:rPr>
             <w:rFonts w:ascii="Calibri" w:hAnsi="Calibri" w:cs="Times New Roman"/>
@@ -7758,8 +10359,6 @@
         </w:rPr>
         <w:t>ject</w:t>
       </w:r>
-      <w:bookmarkStart w:id="0" w:name="_GoBack"/>
-      <w:bookmarkEnd w:id="0"/>
       <w:r>
         <w:rPr>
           <w:rFonts w:ascii="Times New Roman" w:hAnsi="Times New Roman" w:cs="Times New Roman"/>
@@ -7769,7 +10368,7 @@
         </w:rPr>
         <w:t xml:space="preserve">” and exit your browser. Make a note of the secret key given to you by your teacher. If you have any questions in future regarding this research, send this in an email to us at </w:t>
       </w:r>
-      <w:hyperlink r:id="rId11" w:history="1">
+      <w:hyperlink r:id="rId27" w:history="1">
         <w:r>
           <w:rPr>
             <w:rFonts w:ascii="Calibri" w:hAnsi="Calibri" w:cs="Times New Roman"/>
@@ -7929,6 +10528,119 @@
     </w:lvl>
   </w:abstractNum>
   <w:abstractNum w:abstractNumId="1" w15:restartNumberingAfterBreak="0">
+    <w:nsid w:val="2525340B"/>
+    <w:multiLevelType w:val="hybridMultilevel"/>
+    <w:tmpl w:val="94561376"/>
+    <w:lvl w:ilvl="0" w:tplc="08090001">
+      <w:start w:val="1"/>
+      <w:numFmt w:val="bullet"/>
+      <w:lvlText w:val=""/>
+      <w:lvlJc w:val="left"/>
+      <w:pPr>
+        <w:ind w:left="720" w:hanging="360"/>
+      </w:pPr>
+      <w:rPr>
+        <w:rFonts w:ascii="Symbol" w:hAnsi="Symbol" w:hint="default"/>
+      </w:rPr>
+    </w:lvl>
+    <w:lvl w:ilvl="1" w:tplc="08090003">
+      <w:start w:val="1"/>
+      <w:numFmt w:val="bullet"/>
+      <w:lvlText w:val="o"/>
+      <w:lvlJc w:val="left"/>
+      <w:pPr>
+        <w:ind w:left="1440" w:hanging="360"/>
+      </w:pPr>
+      <w:rPr>
+        <w:rFonts w:ascii="Courier New" w:hAnsi="Courier New" w:cs="Courier New" w:hint="default"/>
+      </w:rPr>
+    </w:lvl>
+    <w:lvl w:ilvl="2" w:tplc="08090005" w:tentative="1">
+      <w:start w:val="1"/>
+      <w:numFmt w:val="bullet"/>
+      <w:lvlText w:val=""/>
+      <w:lvlJc w:val="left"/>
+      <w:pPr>
+        <w:ind w:left="2160" w:hanging="360"/>
+      </w:pPr>
+      <w:rPr>
+        <w:rFonts w:ascii="Wingdings" w:hAnsi="Wingdings" w:hint="default"/>
+      </w:rPr>
+    </w:lvl>
+    <w:lvl w:ilvl="3" w:tplc="08090001" w:tentative="1">
+      <w:start w:val="1"/>
+      <w:numFmt w:val="bullet"/>
+      <w:lvlText w:val=""/>
+      <w:lvlJc w:val="left"/>
+      <w:pPr>
+        <w:ind w:left="2880" w:hanging="360"/>
+      </w:pPr>
+      <w:rPr>
+        <w:rFonts w:ascii="Symbol" w:hAnsi="Symbol" w:hint="default"/>
+      </w:rPr>
+    </w:lvl>
+    <w:lvl w:ilvl="4" w:tplc="08090003" w:tentative="1">
+      <w:start w:val="1"/>
+      <w:numFmt w:val="bullet"/>
+      <w:lvlText w:val="o"/>
+      <w:lvlJc w:val="left"/>
+      <w:pPr>
+        <w:ind w:left="3600" w:hanging="360"/>
+      </w:pPr>
+      <w:rPr>
+        <w:rFonts w:ascii="Courier New" w:hAnsi="Courier New" w:cs="Courier New" w:hint="default"/>
+      </w:rPr>
+    </w:lvl>
+    <w:lvl w:ilvl="5" w:tplc="08090005" w:tentative="1">
+      <w:start w:val="1"/>
+      <w:numFmt w:val="bullet"/>
+      <w:lvlText w:val=""/>
+      <w:lvlJc w:val="left"/>
+      <w:pPr>
+        <w:ind w:left="4320" w:hanging="360"/>
+      </w:pPr>
+      <w:rPr>
+        <w:rFonts w:ascii="Wingdings" w:hAnsi="Wingdings" w:hint="default"/>
+      </w:rPr>
+    </w:lvl>
+    <w:lvl w:ilvl="6" w:tplc="08090001" w:tentative="1">
+      <w:start w:val="1"/>
+      <w:numFmt w:val="bullet"/>
+      <w:lvlText w:val=""/>
+      <w:lvlJc w:val="left"/>
+      <w:pPr>
+        <w:ind w:left="5040" w:hanging="360"/>
+      </w:pPr>
+      <w:rPr>
+        <w:rFonts w:ascii="Symbol" w:hAnsi="Symbol" w:hint="default"/>
+      </w:rPr>
+    </w:lvl>
+    <w:lvl w:ilvl="7" w:tplc="08090003" w:tentative="1">
+      <w:start w:val="1"/>
+      <w:numFmt w:val="bullet"/>
+      <w:lvlText w:val="o"/>
+      <w:lvlJc w:val="left"/>
+      <w:pPr>
+        <w:ind w:left="5760" w:hanging="360"/>
+      </w:pPr>
+      <w:rPr>
+        <w:rFonts w:ascii="Courier New" w:hAnsi="Courier New" w:cs="Courier New" w:hint="default"/>
+      </w:rPr>
+    </w:lvl>
+    <w:lvl w:ilvl="8" w:tplc="08090005" w:tentative="1">
+      <w:start w:val="1"/>
+      <w:numFmt w:val="bullet"/>
+      <w:lvlText w:val=""/>
+      <w:lvlJc w:val="left"/>
+      <w:pPr>
+        <w:ind w:left="6480" w:hanging="360"/>
+      </w:pPr>
+      <w:rPr>
+        <w:rFonts w:ascii="Wingdings" w:hAnsi="Wingdings" w:hint="default"/>
+      </w:rPr>
+    </w:lvl>
+  </w:abstractNum>
+  <w:abstractNum w:abstractNumId="2" w15:restartNumberingAfterBreak="0">
     <w:nsid w:val="26C339CE"/>
     <w:multiLevelType w:val="hybridMultilevel"/>
     <w:tmpl w:val="2DC4319E"/>
@@ -8041,7 +10753,7 @@
       </w:rPr>
     </w:lvl>
   </w:abstractNum>
-  <w:abstractNum w:abstractNumId="2" w15:restartNumberingAfterBreak="0">
+  <w:abstractNum w:abstractNumId="3" w15:restartNumberingAfterBreak="0">
     <w:nsid w:val="35BD48EC"/>
     <w:multiLevelType w:val="hybridMultilevel"/>
     <w:tmpl w:val="03FC1B62"/>
@@ -8130,7 +10842,7 @@
       </w:pPr>
     </w:lvl>
   </w:abstractNum>
-  <w:abstractNum w:abstractNumId="3" w15:restartNumberingAfterBreak="0">
+  <w:abstractNum w:abstractNumId="4" w15:restartNumberingAfterBreak="0">
     <w:nsid w:val="38EB4D9D"/>
     <w:multiLevelType w:val="hybridMultilevel"/>
     <w:tmpl w:val="64DCA438"/>
@@ -8243,7 +10955,7 @@
       </w:rPr>
     </w:lvl>
   </w:abstractNum>
-  <w:abstractNum w:abstractNumId="4" w15:restartNumberingAfterBreak="0">
+  <w:abstractNum w:abstractNumId="5" w15:restartNumberingAfterBreak="0">
     <w:nsid w:val="3E5637D2"/>
     <w:multiLevelType w:val="hybridMultilevel"/>
     <w:tmpl w:val="874E635C"/>
@@ -8356,7 +11068,7 @@
       </w:rPr>
     </w:lvl>
   </w:abstractNum>
-  <w:abstractNum w:abstractNumId="5" w15:restartNumberingAfterBreak="0">
+  <w:abstractNum w:abstractNumId="6" w15:restartNumberingAfterBreak="0">
     <w:nsid w:val="43F5420B"/>
     <w:multiLevelType w:val="hybridMultilevel"/>
     <w:tmpl w:val="7E88C438"/>
@@ -8445,7 +11157,7 @@
       </w:pPr>
     </w:lvl>
   </w:abstractNum>
-  <w:abstractNum w:abstractNumId="6" w15:restartNumberingAfterBreak="0">
+  <w:abstractNum w:abstractNumId="7" w15:restartNumberingAfterBreak="0">
     <w:nsid w:val="57837E3E"/>
     <w:multiLevelType w:val="hybridMultilevel"/>
     <w:tmpl w:val="BA32B756"/>
@@ -8558,7 +11270,7 @@
       </w:rPr>
     </w:lvl>
   </w:abstractNum>
-  <w:abstractNum w:abstractNumId="7" w15:restartNumberingAfterBreak="0">
+  <w:abstractNum w:abstractNumId="8" w15:restartNumberingAfterBreak="0">
     <w:nsid w:val="63771DDE"/>
     <w:multiLevelType w:val="hybridMultilevel"/>
     <w:tmpl w:val="87C8676E"/>
@@ -8671,7 +11383,120 @@
       </w:rPr>
     </w:lvl>
   </w:abstractNum>
-  <w:abstractNum w:abstractNumId="8" w15:restartNumberingAfterBreak="0">
+  <w:abstractNum w:abstractNumId="9" w15:restartNumberingAfterBreak="0">
+    <w:nsid w:val="6E091467"/>
+    <w:multiLevelType w:val="hybridMultilevel"/>
+    <w:tmpl w:val="EA6E11D6"/>
+    <w:lvl w:ilvl="0" w:tplc="3FD2EA44">
+      <w:start w:val="1"/>
+      <w:numFmt w:val="bullet"/>
+      <w:lvlText w:val=""/>
+      <w:lvlJc w:val="left"/>
+      <w:pPr>
+        <w:ind w:left="360" w:hanging="360"/>
+      </w:pPr>
+      <w:rPr>
+        <w:rFonts w:ascii="Wingdings" w:hAnsi="Wingdings" w:hint="default"/>
+      </w:rPr>
+    </w:lvl>
+    <w:lvl w:ilvl="1" w:tplc="08090003" w:tentative="1">
+      <w:start w:val="1"/>
+      <w:numFmt w:val="bullet"/>
+      <w:lvlText w:val="o"/>
+      <w:lvlJc w:val="left"/>
+      <w:pPr>
+        <w:ind w:left="1080" w:hanging="360"/>
+      </w:pPr>
+      <w:rPr>
+        <w:rFonts w:ascii="Courier New" w:hAnsi="Courier New" w:cs="Courier New" w:hint="default"/>
+      </w:rPr>
+    </w:lvl>
+    <w:lvl w:ilvl="2" w:tplc="08090005" w:tentative="1">
+      <w:start w:val="1"/>
+      <w:numFmt w:val="bullet"/>
+      <w:lvlText w:val=""/>
+      <w:lvlJc w:val="left"/>
+      <w:pPr>
+        <w:ind w:left="1800" w:hanging="360"/>
+      </w:pPr>
+      <w:rPr>
+        <w:rFonts w:ascii="Wingdings" w:hAnsi="Wingdings" w:hint="default"/>
+      </w:rPr>
+    </w:lvl>
+    <w:lvl w:ilvl="3" w:tplc="08090001" w:tentative="1">
+      <w:start w:val="1"/>
+      <w:numFmt w:val="bullet"/>
+      <w:lvlText w:val=""/>
+      <w:lvlJc w:val="left"/>
+      <w:pPr>
+        <w:ind w:left="2520" w:hanging="360"/>
+      </w:pPr>
+      <w:rPr>
+        <w:rFonts w:ascii="Symbol" w:hAnsi="Symbol" w:hint="default"/>
+      </w:rPr>
+    </w:lvl>
+    <w:lvl w:ilvl="4" w:tplc="08090003" w:tentative="1">
+      <w:start w:val="1"/>
+      <w:numFmt w:val="bullet"/>
+      <w:lvlText w:val="o"/>
+      <w:lvlJc w:val="left"/>
+      <w:pPr>
+        <w:ind w:left="3240" w:hanging="360"/>
+      </w:pPr>
+      <w:rPr>
+        <w:rFonts w:ascii="Courier New" w:hAnsi="Courier New" w:cs="Courier New" w:hint="default"/>
+      </w:rPr>
+    </w:lvl>
+    <w:lvl w:ilvl="5" w:tplc="08090005" w:tentative="1">
+      <w:start w:val="1"/>
+      <w:numFmt w:val="bullet"/>
+      <w:lvlText w:val=""/>
+      <w:lvlJc w:val="left"/>
+      <w:pPr>
+        <w:ind w:left="3960" w:hanging="360"/>
+      </w:pPr>
+      <w:rPr>
+        <w:rFonts w:ascii="Wingdings" w:hAnsi="Wingdings" w:hint="default"/>
+      </w:rPr>
+    </w:lvl>
+    <w:lvl w:ilvl="6" w:tplc="08090001" w:tentative="1">
+      <w:start w:val="1"/>
+      <w:numFmt w:val="bullet"/>
+      <w:lvlText w:val=""/>
+      <w:lvlJc w:val="left"/>
+      <w:pPr>
+        <w:ind w:left="4680" w:hanging="360"/>
+      </w:pPr>
+      <w:rPr>
+        <w:rFonts w:ascii="Symbol" w:hAnsi="Symbol" w:hint="default"/>
+      </w:rPr>
+    </w:lvl>
+    <w:lvl w:ilvl="7" w:tplc="08090003" w:tentative="1">
+      <w:start w:val="1"/>
+      <w:numFmt w:val="bullet"/>
+      <w:lvlText w:val="o"/>
+      <w:lvlJc w:val="left"/>
+      <w:pPr>
+        <w:ind w:left="5400" w:hanging="360"/>
+      </w:pPr>
+      <w:rPr>
+        <w:rFonts w:ascii="Courier New" w:hAnsi="Courier New" w:cs="Courier New" w:hint="default"/>
+      </w:rPr>
+    </w:lvl>
+    <w:lvl w:ilvl="8" w:tplc="08090005" w:tentative="1">
+      <w:start w:val="1"/>
+      <w:numFmt w:val="bullet"/>
+      <w:lvlText w:val=""/>
+      <w:lvlJc w:val="left"/>
+      <w:pPr>
+        <w:ind w:left="6120" w:hanging="360"/>
+      </w:pPr>
+      <w:rPr>
+        <w:rFonts w:ascii="Wingdings" w:hAnsi="Wingdings" w:hint="default"/>
+      </w:rPr>
+    </w:lvl>
+  </w:abstractNum>
+  <w:abstractNum w:abstractNumId="10" w15:restartNumberingAfterBreak="0">
     <w:nsid w:val="72B431FC"/>
     <w:multiLevelType w:val="multilevel"/>
     <w:tmpl w:val="A8204F82"/>
@@ -8820,7 +11645,7 @@
       </w:rPr>
     </w:lvl>
   </w:abstractNum>
-  <w:abstractNum w:abstractNumId="9" w15:restartNumberingAfterBreak="0">
+  <w:abstractNum w:abstractNumId="11" w15:restartNumberingAfterBreak="0">
     <w:nsid w:val="7A1A7A91"/>
     <w:multiLevelType w:val="hybridMultilevel"/>
     <w:tmpl w:val="D8586624"/>
@@ -8934,34 +11759,40 @@
     </w:lvl>
   </w:abstractNum>
   <w:num w:numId="1">
-    <w:abstractNumId w:val="7"/>
+    <w:abstractNumId w:val="8"/>
   </w:num>
   <w:num w:numId="2">
+    <w:abstractNumId w:val="4"/>
+  </w:num>
+  <w:num w:numId="3">
     <w:abstractNumId w:val="3"/>
   </w:num>
-  <w:num w:numId="3">
+  <w:num w:numId="4">
     <w:abstractNumId w:val="2"/>
   </w:num>
-  <w:num w:numId="4">
-    <w:abstractNumId w:val="1"/>
-  </w:num>
   <w:num w:numId="5">
-    <w:abstractNumId w:val="9"/>
+    <w:abstractNumId w:val="11"/>
   </w:num>
   <w:num w:numId="6">
-    <w:abstractNumId w:val="6"/>
+    <w:abstractNumId w:val="7"/>
   </w:num>
   <w:num w:numId="7">
     <w:abstractNumId w:val="0"/>
   </w:num>
   <w:num w:numId="8">
-    <w:abstractNumId w:val="4"/>
+    <w:abstractNumId w:val="5"/>
   </w:num>
   <w:num w:numId="9">
-    <w:abstractNumId w:val="5"/>
+    <w:abstractNumId w:val="6"/>
   </w:num>
   <w:num w:numId="10">
-    <w:abstractNumId w:val="8"/>
+    <w:abstractNumId w:val="10"/>
+  </w:num>
+  <w:num w:numId="11">
+    <w:abstractNumId w:val="9"/>
+  </w:num>
+  <w:num w:numId="12">
+    <w:abstractNumId w:val="1"/>
   </w:num>
 </w:numbering>
 </file>
@@ -9431,6 +12262,46 @@
 </w:styles>
 </file>
 
+<file path=word/activeX/activeX1.xml><?xml version="1.0" encoding="utf-8"?>
+<ax:ocx xmlns:ax="http://schemas.microsoft.com/office/2006/activeX" xmlns:r="http://schemas.openxmlformats.org/officeDocument/2006/relationships" ax:classid="{5512D118-5CC6-11CF-8D67-00AA00BDCE1D}" ax:persistence="persistStream" r:id="rId1"/>
+</file>
+
+<file path=word/activeX/activeX10.xml><?xml version="1.0" encoding="utf-8"?>
+<ax:ocx xmlns:ax="http://schemas.microsoft.com/office/2006/activeX" xmlns:r="http://schemas.openxmlformats.org/officeDocument/2006/relationships" ax:classid="{5512D118-5CC6-11CF-8D67-00AA00BDCE1D}" ax:persistence="persistStream" r:id="rId1"/>
+</file>
+
+<file path=word/activeX/activeX2.xml><?xml version="1.0" encoding="utf-8"?>
+<ax:ocx xmlns:ax="http://schemas.microsoft.com/office/2006/activeX" xmlns:r="http://schemas.openxmlformats.org/officeDocument/2006/relationships" ax:classid="{5512D118-5CC6-11CF-8D67-00AA00BDCE1D}" ax:persistence="persistStream" r:id="rId1"/>
+</file>
+
+<file path=word/activeX/activeX3.xml><?xml version="1.0" encoding="utf-8"?>
+<ax:ocx xmlns:ax="http://schemas.microsoft.com/office/2006/activeX" xmlns:r="http://schemas.openxmlformats.org/officeDocument/2006/relationships" ax:classid="{5512D118-5CC6-11CF-8D67-00AA00BDCE1D}" ax:persistence="persistStream" r:id="rId1"/>
+</file>
+
+<file path=word/activeX/activeX4.xml><?xml version="1.0" encoding="utf-8"?>
+<ax:ocx xmlns:ax="http://schemas.microsoft.com/office/2006/activeX" xmlns:r="http://schemas.openxmlformats.org/officeDocument/2006/relationships" ax:classid="{5512D118-5CC6-11CF-8D67-00AA00BDCE1D}" ax:persistence="persistStream" r:id="rId1"/>
+</file>
+
+<file path=word/activeX/activeX5.xml><?xml version="1.0" encoding="utf-8"?>
+<ax:ocx xmlns:ax="http://schemas.microsoft.com/office/2006/activeX" xmlns:r="http://schemas.openxmlformats.org/officeDocument/2006/relationships" ax:classid="{5512D118-5CC6-11CF-8D67-00AA00BDCE1D}" ax:persistence="persistStream" r:id="rId1"/>
+</file>
+
+<file path=word/activeX/activeX6.xml><?xml version="1.0" encoding="utf-8"?>
+<ax:ocx xmlns:ax="http://schemas.microsoft.com/office/2006/activeX" xmlns:r="http://schemas.openxmlformats.org/officeDocument/2006/relationships" ax:classid="{5512D118-5CC6-11CF-8D67-00AA00BDCE1D}" ax:persistence="persistStream" r:id="rId1"/>
+</file>
+
+<file path=word/activeX/activeX7.xml><?xml version="1.0" encoding="utf-8"?>
+<ax:ocx xmlns:ax="http://schemas.microsoft.com/office/2006/activeX" xmlns:r="http://schemas.openxmlformats.org/officeDocument/2006/relationships" ax:classid="{5512D118-5CC6-11CF-8D67-00AA00BDCE1D}" ax:persistence="persistStream" r:id="rId1"/>
+</file>
+
+<file path=word/activeX/activeX8.xml><?xml version="1.0" encoding="utf-8"?>
+<ax:ocx xmlns:ax="http://schemas.microsoft.com/office/2006/activeX" xmlns:r="http://schemas.openxmlformats.org/officeDocument/2006/relationships" ax:classid="{5512D118-5CC6-11CF-8D67-00AA00BDCE1D}" ax:persistence="persistStream" r:id="rId1"/>
+</file>
+
+<file path=word/activeX/activeX9.xml><?xml version="1.0" encoding="utf-8"?>
+<ax:ocx xmlns:ax="http://schemas.microsoft.com/office/2006/activeX" xmlns:r="http://schemas.openxmlformats.org/officeDocument/2006/relationships" ax:classid="{5512D118-5CC6-11CF-8D67-00AA00BDCE1D}" ax:persistence="persistStream" r:id="rId1"/>
+</file>
+
 <file path=word/theme/theme1.xml><?xml version="1.0" encoding="utf-8"?>
 <a:theme xmlns:a="http://schemas.openxmlformats.org/drawingml/2006/main" name="Office Theme">
   <a:themeElements>

</xml_diff>